<commit_message>
Quick and dirty fix al espaciado para que no me sobren dos líneas en una hoja entera.
</commit_message>
<xml_diff>
--- a/documentation/2da entrega/A entregar/2da entrega.docx
+++ b/documentation/2da entrega/A entregar/2da entrega.docx
@@ -1,6 +1,6 @@
 
 <file path=word/document.xml><?xml version="1.0" encoding="utf-8"?>
-<w:document xmlns:wpc="http://schemas.microsoft.com/office/word/2010/wordprocessingCanvas" xmlns:mc="http://schemas.openxmlformats.org/markup-compatibility/2006" xmlns:o="urn:schemas-microsoft-com:office:office" xmlns:r="http://schemas.openxmlformats.org/officeDocument/2006/relationships" xmlns:m="http://schemas.openxmlformats.org/officeDocument/2006/math" xmlns:v="urn:schemas-microsoft-com:vml" xmlns:wp14="http://schemas.microsoft.com/office/word/2010/wordprocessingDrawing" xmlns:wp="http://schemas.openxmlformats.org/drawingml/2006/wordprocessingDrawing" xmlns:w10="urn:schemas-microsoft-com:office:word" xmlns:w="http://schemas.openxmlformats.org/wordprocessingml/2006/main" xmlns:w14="http://schemas.microsoft.com/office/word/2010/wordml" xmlns:w15="http://schemas.microsoft.com/office/word/2012/wordml" xmlns:wpg="http://schemas.microsoft.com/office/word/2010/wordprocessingGroup" xmlns:wpi="http://schemas.microsoft.com/office/word/2010/wordprocessingInk" xmlns:wne="http://schemas.microsoft.com/office/word/2006/wordml" xmlns:wps="http://schemas.microsoft.com/office/word/2010/wordprocessingShape" mc:Ignorable="w14 w15 wp14">
+<w:document xmlns:ve="http://schemas.openxmlformats.org/markup-compatibility/2006" xmlns:o="urn:schemas-microsoft-com:office:office" xmlns:r="http://schemas.openxmlformats.org/officeDocument/2006/relationships" xmlns:m="http://schemas.openxmlformats.org/officeDocument/2006/math" xmlns:v="urn:schemas-microsoft-com:vml" xmlns:wp="http://schemas.openxmlformats.org/drawingml/2006/wordprocessingDrawing" xmlns:w10="urn:schemas-microsoft-com:office:word" xmlns:w="http://schemas.openxmlformats.org/wordprocessingml/2006/main" xmlns:wne="http://schemas.microsoft.com/office/word/2006/wordml">
   <w:body>
     <w:tbl>
       <w:tblPr>
@@ -8,7 +8,7 @@
         <w:tblpPr w:leftFromText="142" w:rightFromText="142" w:vertAnchor="text" w:horzAnchor="margin" w:tblpX="108" w:tblpY="6629"/>
         <w:tblOverlap w:val="never"/>
         <w:tblW w:w="5920" w:type="dxa"/>
-        <w:tblLook w:val="04A0" w:firstRow="1" w:lastRow="0" w:firstColumn="1" w:lastColumn="0" w:noHBand="0" w:noVBand="1"/>
+        <w:tblLook w:val="04A0"/>
       </w:tblPr>
       <w:tblGrid>
         <w:gridCol w:w="5920"/>
@@ -164,7 +164,7 @@
         <w:tblpPr w:leftFromText="142" w:rightFromText="142" w:vertAnchor="text" w:horzAnchor="margin" w:tblpX="1141" w:tblpY="9484"/>
         <w:tblOverlap w:val="never"/>
         <w:tblW w:w="6628" w:type="dxa"/>
-        <w:tblLook w:val="04A0" w:firstRow="1" w:lastRow="0" w:firstColumn="1" w:lastColumn="0" w:noHBand="0" w:noVBand="1"/>
+        <w:tblLook w:val="04A0"/>
       </w:tblPr>
       <w:tblGrid>
         <w:gridCol w:w="2943"/>
@@ -329,327 +329,115 @@
           <w:noProof/>
           <w:lang w:eastAsia="es-AR"/>
         </w:rPr>
-        <mc:AlternateContent>
-          <mc:Choice Requires="wps">
-            <w:drawing>
-              <wp:anchor distT="0" distB="0" distL="114300" distR="114300" simplePos="0" relativeHeight="251664384" behindDoc="0" locked="0" layoutInCell="1" allowOverlap="1">
-                <wp:simplePos x="0" y="0"/>
-                <wp:positionH relativeFrom="column">
-                  <wp:posOffset>7620</wp:posOffset>
-                </wp:positionH>
-                <wp:positionV relativeFrom="paragraph">
-                  <wp:posOffset>3700145</wp:posOffset>
-                </wp:positionV>
-                <wp:extent cx="5454650" cy="283210"/>
-                <wp:effectExtent l="0" t="0" r="12700" b="21590"/>
-                <wp:wrapNone/>
-                <wp:docPr id="10" name="Cuadro de texto 2"/>
-                <wp:cNvGraphicFramePr>
-                  <a:graphicFrameLocks xmlns:a="http://schemas.openxmlformats.org/drawingml/2006/main"/>
-                </wp:cNvGraphicFramePr>
-                <a:graphic xmlns:a="http://schemas.openxmlformats.org/drawingml/2006/main">
-                  <a:graphicData uri="http://schemas.microsoft.com/office/word/2010/wordprocessingShape">
-                    <wps:wsp>
-                      <wps:cNvSpPr txBox="1">
-                        <a:spLocks noChangeArrowheads="1"/>
-                      </wps:cNvSpPr>
-                      <wps:spPr bwMode="auto">
-                        <a:xfrm>
-                          <a:off x="0" y="0"/>
-                          <a:ext cx="5454650" cy="283210"/>
-                        </a:xfrm>
-                        <a:prstGeom prst="rect">
-                          <a:avLst/>
-                        </a:prstGeom>
-                        <a:solidFill>
-                          <a:schemeClr val="bg2">
-                            <a:lumMod val="75000"/>
-                          </a:schemeClr>
-                        </a:solidFill>
-                        <a:ln w="9525">
-                          <a:solidFill>
-                            <a:srgbClr val="000000"/>
-                          </a:solidFill>
-                          <a:miter lim="800000"/>
-                          <a:headEnd/>
-                          <a:tailEnd/>
-                        </a:ln>
-                      </wps:spPr>
-                      <wps:txbx>
-                        <w:txbxContent>
-                          <w:p>
-                            <w:pPr>
-                              <w:ind w:left="-142" w:right="-213"/>
-                              <w:jc w:val="center"/>
-                              <w:rPr>
-                                <w:rFonts w:ascii="Arial" w:hAnsi="Arial" w:cs="Arial"/>
-                                <w:b/>
-                                <w:sz w:val="28"/>
-                                <w:szCs w:val="28"/>
-                              </w:rPr>
-                            </w:pPr>
-                            <w:r>
-                              <w:rPr>
-                                <w:rFonts w:ascii="Arial" w:hAnsi="Arial" w:cs="Arial"/>
-                                <w:b/>
-                                <w:sz w:val="28"/>
-                                <w:szCs w:val="28"/>
-                              </w:rPr>
-                              <w:t>GRUPO N° 7</w:t>
-                            </w:r>
-                          </w:p>
-                        </w:txbxContent>
-                      </wps:txbx>
-                      <wps:bodyPr rot="0" vert="horz" wrap="square" lIns="91440" tIns="45720" rIns="91440" bIns="45720" anchor="t" anchorCtr="0">
-                        <a:noAutofit/>
-                      </wps:bodyPr>
-                    </wps:wsp>
-                  </a:graphicData>
-                </a:graphic>
-                <wp14:sizeRelH relativeFrom="margin">
-                  <wp14:pctWidth>0</wp14:pctWidth>
-                </wp14:sizeRelH>
-                <wp14:sizeRelV relativeFrom="margin">
-                  <wp14:pctHeight>0</wp14:pctHeight>
-                </wp14:sizeRelV>
-              </wp:anchor>
-            </w:drawing>
-          </mc:Choice>
-          <mc:Fallback>
-            <w:pict>
-              <v:shapetype id="_x0000_t202" coordsize="21600,21600" o:spt="202" path="m,l,21600r21600,l21600,xe">
-                <v:stroke joinstyle="miter"/>
-                <v:path gradientshapeok="t" o:connecttype="rect"/>
-              </v:shapetype>
-              <v:shape id="Cuadro de texto 2" o:spid="_x0000_s1026" type="#_x0000_t202" style="position:absolute;margin-left:.6pt;margin-top:291.35pt;width:429.5pt;height:22.3pt;z-index:251664384;visibility:visible;mso-wrap-style:square;mso-width-percent:0;mso-height-percent:0;mso-wrap-distance-left:9pt;mso-wrap-distance-top:0;mso-wrap-distance-right:9pt;mso-wrap-distance-bottom:0;mso-position-horizontal:absolute;mso-position-horizontal-relative:text;mso-position-vertical:absolute;mso-position-vertical-relative:text;mso-width-percent:0;mso-height-percent:0;mso-width-relative:margin;mso-height-relative:margin;v-text-anchor:top" o:gfxdata="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" fillcolor="#c4bc96 [2414]">
-                <v:textbox>
-                  <w:txbxContent>
-                    <w:p>
-                      <w:pPr>
-                        <w:ind w:left="-142" w:right="-213"/>
-                        <w:jc w:val="center"/>
-                        <w:rPr>
-                          <w:rFonts w:ascii="Arial" w:hAnsi="Arial" w:cs="Arial"/>
-                          <w:b/>
-                          <w:sz w:val="28"/>
-                          <w:szCs w:val="28"/>
-                        </w:rPr>
-                      </w:pPr>
-                      <w:r>
-                        <w:rPr>
-                          <w:rFonts w:ascii="Arial" w:hAnsi="Arial" w:cs="Arial"/>
-                          <w:b/>
-                          <w:sz w:val="28"/>
-                          <w:szCs w:val="28"/>
-                        </w:rPr>
-                        <w:t>GRUPO N° 7</w:t>
-                      </w:r>
-                    </w:p>
-                  </w:txbxContent>
-                </v:textbox>
-              </v:shape>
-            </w:pict>
-          </mc:Fallback>
-        </mc:AlternateContent>
+        <w:pict>
+          <v:shapetype id="_x0000_t202" coordsize="21600,21600" o:spt="202" path="m,l,21600r21600,l21600,xe">
+            <v:stroke joinstyle="miter"/>
+            <v:path gradientshapeok="t" o:connecttype="rect"/>
+          </v:shapetype>
+          <v:shape id="Cuadro de texto 2" o:spid="_x0000_s1026" type="#_x0000_t202" style="position:absolute;margin-left:.6pt;margin-top:291.35pt;width:429.5pt;height:22.3pt;z-index:251664384;visibility:visible;mso-position-horizontal-relative:text;mso-position-vertical-relative:text;mso-width-relative:margin;mso-height-relative:margin" o:gfxdata="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" fillcolor="#c4bc96 [2414]">
+            <v:textbox>
+              <w:txbxContent>
+                <w:p>
+                  <w:pPr>
+                    <w:ind w:left="-142" w:right="-213"/>
+                    <w:jc w:val="center"/>
+                    <w:rPr>
+                      <w:rFonts w:ascii="Arial" w:hAnsi="Arial" w:cs="Arial"/>
+                      <w:b/>
+                      <w:sz w:val="28"/>
+                      <w:szCs w:val="28"/>
+                    </w:rPr>
+                  </w:pPr>
+                  <w:r>
+                    <w:rPr>
+                      <w:rFonts w:ascii="Arial" w:hAnsi="Arial" w:cs="Arial"/>
+                      <w:b/>
+                      <w:sz w:val="28"/>
+                      <w:szCs w:val="28"/>
+                    </w:rPr>
+                    <w:t>GRUPO N° 7</w:t>
+                  </w:r>
+                </w:p>
+              </w:txbxContent>
+            </v:textbox>
+          </v:shape>
+        </w:pict>
       </w:r>
       <w:r>
         <w:rPr>
           <w:noProof/>
           <w:lang w:eastAsia="es-AR"/>
         </w:rPr>
-        <mc:AlternateContent>
-          <mc:Choice Requires="wps">
-            <w:drawing>
-              <wp:anchor distT="0" distB="0" distL="114300" distR="114300" simplePos="0" relativeHeight="251662336" behindDoc="0" locked="0" layoutInCell="1" allowOverlap="1">
-                <wp:simplePos x="0" y="0"/>
-                <wp:positionH relativeFrom="column">
-                  <wp:posOffset>-307340</wp:posOffset>
-                </wp:positionH>
-                <wp:positionV relativeFrom="paragraph">
-                  <wp:posOffset>1666240</wp:posOffset>
-                </wp:positionV>
-                <wp:extent cx="6211570" cy="1355725"/>
-                <wp:effectExtent l="0" t="0" r="17780" b="15875"/>
-                <wp:wrapNone/>
-                <wp:docPr id="3" name="Cuadro de texto 2"/>
-                <wp:cNvGraphicFramePr>
-                  <a:graphicFrameLocks xmlns:a="http://schemas.openxmlformats.org/drawingml/2006/main"/>
-                </wp:cNvGraphicFramePr>
-                <a:graphic xmlns:a="http://schemas.openxmlformats.org/drawingml/2006/main">
-                  <a:graphicData uri="http://schemas.microsoft.com/office/word/2010/wordprocessingShape">
-                    <wps:wsp>
-                      <wps:cNvSpPr txBox="1">
-                        <a:spLocks noChangeArrowheads="1"/>
-                      </wps:cNvSpPr>
-                      <wps:spPr bwMode="auto">
-                        <a:xfrm>
-                          <a:off x="0" y="0"/>
-                          <a:ext cx="6211570" cy="1355725"/>
-                        </a:xfrm>
-                        <a:prstGeom prst="rect">
-                          <a:avLst/>
-                        </a:prstGeom>
-                        <a:solidFill>
-                          <a:srgbClr val="FFFFFF"/>
-                        </a:solidFill>
-                        <a:ln w="9525">
-                          <a:solidFill>
-                            <a:srgbClr val="000000"/>
-                          </a:solidFill>
-                          <a:miter lim="800000"/>
-                          <a:headEnd/>
-                          <a:tailEnd/>
-                        </a:ln>
-                      </wps:spPr>
-                      <wps:txbx>
-                        <w:txbxContent>
-                          <w:p>
-                            <w:pPr>
-                              <w:rPr>
-                                <w:rFonts w:ascii="Arial" w:hAnsi="Arial" w:cs="Arial"/>
-                                <w:sz w:val="56"/>
-                                <w:szCs w:val="56"/>
-                                <w:lang w:val="es-ES_tradnl"/>
-                              </w:rPr>
-                            </w:pPr>
-                          </w:p>
-                          <w:p>
-                            <w:pPr>
-                              <w:rPr>
-                                <w:rFonts w:ascii="Arial" w:hAnsi="Arial" w:cs="Arial"/>
-                                <w:sz w:val="56"/>
-                                <w:szCs w:val="56"/>
-                                <w:lang w:val="es-ES_tradnl"/>
-                              </w:rPr>
-                            </w:pPr>
-                            <w:r>
-                              <w:rPr>
-                                <w:rFonts w:ascii="Arial" w:hAnsi="Arial" w:cs="Arial"/>
-                                <w:sz w:val="56"/>
-                                <w:szCs w:val="56"/>
-                                <w:lang w:val="es-ES_tradnl"/>
-                              </w:rPr>
-                              <w:t xml:space="preserve">           </w:t>
-                            </w:r>
-                            <w:r>
-                              <w:rPr>
-                                <w:rFonts w:ascii="Arial" w:hAnsi="Arial" w:cs="Arial"/>
-                                <w:sz w:val="56"/>
-                                <w:szCs w:val="56"/>
-                                <w:lang w:val="es-ES_tradnl"/>
-                              </w:rPr>
-                              <w:t>TP Anual: 2</w:t>
-                            </w:r>
-                            <w:r>
-                              <w:rPr>
-                                <w:rFonts w:ascii="Arial" w:hAnsi="Arial" w:cs="Arial"/>
-                                <w:sz w:val="56"/>
-                                <w:szCs w:val="56"/>
-                                <w:vertAlign w:val="superscript"/>
-                                <w:lang w:val="es-ES_tradnl"/>
-                              </w:rPr>
-                              <w:t>da</w:t>
-                            </w:r>
-                            <w:r>
-                              <w:rPr>
-                                <w:rFonts w:ascii="Arial" w:hAnsi="Arial" w:cs="Arial"/>
-                                <w:sz w:val="56"/>
-                                <w:szCs w:val="56"/>
-                                <w:lang w:val="es-ES_tradnl"/>
-                              </w:rPr>
-                              <w:t xml:space="preserve"> Entrega</w:t>
-                            </w:r>
-                          </w:p>
-                        </w:txbxContent>
-                      </wps:txbx>
-                      <wps:bodyPr rot="0" vert="horz" wrap="square" lIns="91440" tIns="45720" rIns="91440" bIns="45720" anchor="t" anchorCtr="0">
-                        <a:noAutofit/>
-                      </wps:bodyPr>
-                    </wps:wsp>
-                  </a:graphicData>
-                </a:graphic>
-                <wp14:sizeRelH relativeFrom="margin">
-                  <wp14:pctWidth>0</wp14:pctWidth>
-                </wp14:sizeRelH>
-                <wp14:sizeRelV relativeFrom="margin">
-                  <wp14:pctHeight>0</wp14:pctHeight>
-                </wp14:sizeRelV>
-              </wp:anchor>
-            </w:drawing>
-          </mc:Choice>
-          <mc:Fallback>
-            <w:pict>
-              <v:shape id="_x0000_s1027" type="#_x0000_t202" style="position:absolute;margin-left:-24.2pt;margin-top:131.2pt;width:489.1pt;height:106.75pt;z-index:251662336;visibility:visible;mso-wrap-style:square;mso-width-percent:0;mso-height-percent:0;mso-wrap-distance-left:9pt;mso-wrap-distance-top:0;mso-wrap-distance-right:9pt;mso-wrap-distance-bottom:0;mso-position-horizontal:absolute;mso-position-horizontal-relative:text;mso-position-vertical:absolute;mso-position-vertical-relative:text;mso-width-percent:0;mso-height-percent:0;mso-width-relative:margin;mso-height-relative:margin;v-text-anchor:top" o:gfxdata="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">
-                <v:textbox>
-                  <w:txbxContent>
-                    <w:p>
-                      <w:pPr>
-                        <w:rPr>
-                          <w:rFonts w:ascii="Arial" w:hAnsi="Arial" w:cs="Arial"/>
-                          <w:sz w:val="56"/>
-                          <w:szCs w:val="56"/>
-                          <w:lang w:val="es-ES_tradnl"/>
-                        </w:rPr>
-                      </w:pPr>
-                    </w:p>
-                    <w:p>
-                      <w:pPr>
-                        <w:rPr>
-                          <w:rFonts w:ascii="Arial" w:hAnsi="Arial" w:cs="Arial"/>
-                          <w:sz w:val="56"/>
-                          <w:szCs w:val="56"/>
-                          <w:lang w:val="es-ES_tradnl"/>
-                        </w:rPr>
-                      </w:pPr>
-                      <w:r>
-                        <w:rPr>
-                          <w:rFonts w:ascii="Arial" w:hAnsi="Arial" w:cs="Arial"/>
-                          <w:sz w:val="56"/>
-                          <w:szCs w:val="56"/>
-                          <w:lang w:val="es-ES_tradnl"/>
-                        </w:rPr>
-                        <w:t xml:space="preserve">           </w:t>
-                      </w:r>
-                      <w:r>
-                        <w:rPr>
-                          <w:rFonts w:ascii="Arial" w:hAnsi="Arial" w:cs="Arial"/>
-                          <w:sz w:val="56"/>
-                          <w:szCs w:val="56"/>
-                          <w:lang w:val="es-ES_tradnl"/>
-                        </w:rPr>
-                        <w:t>TP Anual: 2</w:t>
-                      </w:r>
-                      <w:r>
-                        <w:rPr>
-                          <w:rFonts w:ascii="Arial" w:hAnsi="Arial" w:cs="Arial"/>
-                          <w:sz w:val="56"/>
-                          <w:szCs w:val="56"/>
-                          <w:vertAlign w:val="superscript"/>
-                          <w:lang w:val="es-ES_tradnl"/>
-                        </w:rPr>
-                        <w:t>da</w:t>
-                      </w:r>
-                      <w:r>
-                        <w:rPr>
-                          <w:rFonts w:ascii="Arial" w:hAnsi="Arial" w:cs="Arial"/>
-                          <w:sz w:val="56"/>
-                          <w:szCs w:val="56"/>
-                          <w:lang w:val="es-ES_tradnl"/>
-                        </w:rPr>
-                        <w:t xml:space="preserve"> Entrega</w:t>
-                      </w:r>
-                    </w:p>
-                  </w:txbxContent>
-                </v:textbox>
-              </v:shape>
-            </w:pict>
-          </mc:Fallback>
-        </mc:AlternateContent>
+        <w:pict>
+          <v:shape id="_x0000_s1027" type="#_x0000_t202" style="position:absolute;margin-left:-24.2pt;margin-top:131.2pt;width:489.1pt;height:106.75pt;z-index:251662336;visibility:visible;mso-position-horizontal-relative:text;mso-position-vertical-relative:text;mso-width-relative:margin;mso-height-relative:margin" o:gfxdata="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">
+            <v:textbox>
+              <w:txbxContent>
+                <w:p>
+                  <w:pPr>
+                    <w:rPr>
+                      <w:rFonts w:ascii="Arial" w:hAnsi="Arial" w:cs="Arial"/>
+                      <w:sz w:val="56"/>
+                      <w:szCs w:val="56"/>
+                      <w:lang w:val="es-ES_tradnl"/>
+                    </w:rPr>
+                  </w:pPr>
+                </w:p>
+                <w:p>
+                  <w:pPr>
+                    <w:rPr>
+                      <w:rFonts w:ascii="Arial" w:hAnsi="Arial" w:cs="Arial"/>
+                      <w:sz w:val="56"/>
+                      <w:szCs w:val="56"/>
+                      <w:lang w:val="es-ES_tradnl"/>
+                    </w:rPr>
+                  </w:pPr>
+                  <w:r>
+                    <w:rPr>
+                      <w:rFonts w:ascii="Arial" w:hAnsi="Arial" w:cs="Arial"/>
+                      <w:sz w:val="56"/>
+                      <w:szCs w:val="56"/>
+                      <w:lang w:val="es-ES_tradnl"/>
+                    </w:rPr>
+                    <w:t xml:space="preserve">           </w:t>
+                  </w:r>
+                  <w:r>
+                    <w:rPr>
+                      <w:rFonts w:ascii="Arial" w:hAnsi="Arial" w:cs="Arial"/>
+                      <w:sz w:val="56"/>
+                      <w:szCs w:val="56"/>
+                      <w:lang w:val="es-ES_tradnl"/>
+                    </w:rPr>
+                    <w:t>TP Anual: 2</w:t>
+                  </w:r>
+                  <w:r>
+                    <w:rPr>
+                      <w:rFonts w:ascii="Arial" w:hAnsi="Arial" w:cs="Arial"/>
+                      <w:sz w:val="56"/>
+                      <w:szCs w:val="56"/>
+                      <w:vertAlign w:val="superscript"/>
+                      <w:lang w:val="es-ES_tradnl"/>
+                    </w:rPr>
+                    <w:t>da</w:t>
+                  </w:r>
+                  <w:r>
+                    <w:rPr>
+                      <w:rFonts w:ascii="Arial" w:hAnsi="Arial" w:cs="Arial"/>
+                      <w:sz w:val="56"/>
+                      <w:szCs w:val="56"/>
+                      <w:lang w:val="es-ES_tradnl"/>
+                    </w:rPr>
+                    <w:t xml:space="preserve"> Entrega</w:t>
+                  </w:r>
+                </w:p>
+              </w:txbxContent>
+            </v:textbox>
+          </v:shape>
+        </w:pict>
       </w:r>
       <w:r>
         <w:rPr>
           <w:noProof/>
-          <w:lang w:eastAsia="es-AR"/>
+          <w:lang w:eastAsia="ja-JP"/>
         </w:rPr>
         <w:drawing>
           <wp:anchor distT="0" distB="0" distL="114300" distR="114300" simplePos="0" relativeHeight="251658240" behindDoc="1" locked="0" layoutInCell="1" allowOverlap="1">
@@ -680,7 +468,7 @@
                     <a:blip r:embed="rId8" cstate="print">
                       <a:extLst>
                         <a:ext uri="{28A0092B-C50C-407E-A947-70E740481C1C}">
-                          <a14:useLocalDpi xmlns:a14="http://schemas.microsoft.com/office/drawing/2010/main" val="0"/>
+                          <a14:useLocalDpi xmlns:a14="http://schemas.microsoft.com/office/drawing/2010/main" xmlns:wps="http://schemas.microsoft.com/office/word/2010/wordprocessingShape" xmlns:wpi="http://schemas.microsoft.com/office/word/2010/wordprocessingInk" xmlns:wpg="http://schemas.microsoft.com/office/word/2010/wordprocessingGroup" xmlns:w15="http://schemas.microsoft.com/office/word/2012/wordml" xmlns:w14="http://schemas.microsoft.com/office/word/2010/wordml" xmlns:w="http://schemas.openxmlformats.org/wordprocessingml/2006/main" xmlns:w10="urn:schemas-microsoft-com:office:word" xmlns:wp14="http://schemas.microsoft.com/office/word/2010/wordprocessingDrawing" xmlns:v="urn:schemas-microsoft-com:vml" xmlns:o="urn:schemas-microsoft-com:office:office" xmlns:mc="http://schemas.openxmlformats.org/markup-compatibility/2006" xmlns:wpc="http://schemas.microsoft.com/office/word/2010/wordprocessingCanvas" xmlns="" val="0"/>
                         </a:ext>
                       </a:extLst>
                     </a:blip>
@@ -713,234 +501,92 @@
           <w:noProof/>
           <w:lang w:eastAsia="es-AR"/>
         </w:rPr>
-        <mc:AlternateContent>
-          <mc:Choice Requires="wps">
-            <w:drawing>
-              <wp:anchor distT="0" distB="0" distL="114300" distR="114300" simplePos="0" relativeHeight="251660288" behindDoc="0" locked="0" layoutInCell="1" allowOverlap="1">
-                <wp:simplePos x="0" y="0"/>
-                <wp:positionH relativeFrom="column">
-                  <wp:posOffset>724535</wp:posOffset>
-                </wp:positionH>
-                <wp:positionV relativeFrom="paragraph">
-                  <wp:posOffset>106045</wp:posOffset>
-                </wp:positionV>
-                <wp:extent cx="2244090" cy="695960"/>
-                <wp:effectExtent l="0" t="0" r="3175" b="0"/>
-                <wp:wrapNone/>
-                <wp:docPr id="307" name="Cuadro de texto 2"/>
-                <wp:cNvGraphicFramePr>
-                  <a:graphicFrameLocks xmlns:a="http://schemas.openxmlformats.org/drawingml/2006/main"/>
-                </wp:cNvGraphicFramePr>
-                <a:graphic xmlns:a="http://schemas.openxmlformats.org/drawingml/2006/main">
-                  <a:graphicData uri="http://schemas.microsoft.com/office/word/2010/wordprocessingShape">
-                    <wps:wsp>
-                      <wps:cNvSpPr txBox="1">
-                        <a:spLocks noChangeArrowheads="1"/>
-                      </wps:cNvSpPr>
-                      <wps:spPr bwMode="auto">
-                        <a:xfrm>
-                          <a:off x="0" y="0"/>
-                          <a:ext cx="2244090" cy="695960"/>
-                        </a:xfrm>
-                        <a:prstGeom prst="rect">
-                          <a:avLst/>
-                        </a:prstGeom>
-                        <a:solidFill>
-                          <a:srgbClr val="FFFFFF"/>
-                        </a:solidFill>
-                        <a:ln w="9525">
-                          <a:noFill/>
-                          <a:miter lim="800000"/>
-                          <a:headEnd/>
-                          <a:tailEnd/>
-                        </a:ln>
-                      </wps:spPr>
-                      <wps:txbx>
-                        <w:txbxContent>
-                          <w:p>
-                            <w:pPr>
-                              <w:spacing w:after="0"/>
-                              <w:rPr>
-                                <w:rFonts w:ascii="Arial" w:hAnsi="Arial" w:cs="Arial"/>
-                                <w:b/>
-                                <w:i/>
-                                <w:sz w:val="24"/>
-                                <w:szCs w:val="24"/>
-                              </w:rPr>
-                            </w:pPr>
-                            <w:r>
-                              <w:rPr>
-                                <w:rFonts w:ascii="Arial" w:hAnsi="Arial" w:cs="Arial"/>
-                                <w:b/>
-                                <w:i/>
-                                <w:sz w:val="24"/>
-                                <w:szCs w:val="24"/>
-                              </w:rPr>
-                              <w:t>Diseño de Sistemas 2014</w:t>
-                            </w:r>
-                          </w:p>
-                          <w:p>
-                            <w:pPr>
-                              <w:spacing w:after="0"/>
-                              <w:rPr>
-                                <w:rFonts w:ascii="Arial" w:hAnsi="Arial" w:cs="Arial"/>
-                                <w:b/>
-                                <w:i/>
-                                <w:sz w:val="24"/>
-                                <w:szCs w:val="24"/>
-                              </w:rPr>
-                            </w:pPr>
-                          </w:p>
-                          <w:p>
-                            <w:pPr>
-                              <w:spacing w:after="0"/>
-                              <w:rPr>
-                                <w:rFonts w:ascii="Arial" w:hAnsi="Arial" w:cs="Arial"/>
-                                <w:b/>
-                                <w:i/>
-                                <w:sz w:val="24"/>
-                                <w:szCs w:val="24"/>
-                              </w:rPr>
-                            </w:pPr>
-                            <w:proofErr w:type="spellStart"/>
-                            <w:r>
-                              <w:rPr>
-                                <w:rFonts w:ascii="Arial" w:hAnsi="Arial" w:cs="Arial"/>
-                                <w:b/>
-                                <w:i/>
-                                <w:sz w:val="24"/>
-                                <w:szCs w:val="24"/>
-                              </w:rPr>
-                              <w:t>Miercoles</w:t>
-                            </w:r>
-                            <w:proofErr w:type="spellEnd"/>
-                            <w:r>
-                              <w:rPr>
-                                <w:rFonts w:ascii="Arial" w:hAnsi="Arial" w:cs="Arial"/>
-                                <w:b/>
-                                <w:i/>
-                                <w:sz w:val="24"/>
-                                <w:szCs w:val="24"/>
-                              </w:rPr>
-                              <w:t xml:space="preserve"> </w:t>
-                            </w:r>
-                            <w:r>
-                              <w:rPr>
-                                <w:rFonts w:ascii="Arial" w:hAnsi="Arial" w:cs="Arial"/>
-                                <w:b/>
-                                <w:i/>
-                                <w:sz w:val="24"/>
-                                <w:szCs w:val="24"/>
-                              </w:rPr>
-                              <w:t>mañana</w:t>
-                            </w:r>
-                          </w:p>
-                        </w:txbxContent>
-                      </wps:txbx>
-                      <wps:bodyPr rot="0" vert="horz" wrap="square" lIns="91440" tIns="45720" rIns="91440" bIns="45720" anchor="t" anchorCtr="0">
-                        <a:spAutoFit/>
-                      </wps:bodyPr>
-                    </wps:wsp>
-                  </a:graphicData>
-                </a:graphic>
-                <wp14:sizeRelH relativeFrom="margin">
-                  <wp14:pctWidth>40000</wp14:pctWidth>
-                </wp14:sizeRelH>
-                <wp14:sizeRelV relativeFrom="margin">
-                  <wp14:pctHeight>20000</wp14:pctHeight>
-                </wp14:sizeRelV>
-              </wp:anchor>
-            </w:drawing>
-          </mc:Choice>
-          <mc:Fallback>
-            <w:pict>
-              <v:shape id="_x0000_s1028" type="#_x0000_t202" style="position:absolute;margin-left:57.05pt;margin-top:8.35pt;width:176.7pt;height:54.8pt;z-index:251660288;visibility:visible;mso-wrap-style:square;mso-width-percent:400;mso-height-percent:200;mso-wrap-distance-left:9pt;mso-wrap-distance-top:0;mso-wrap-distance-right:9pt;mso-wrap-distance-bottom:0;mso-position-horizontal:absolute;mso-position-horizontal-relative:text;mso-position-vertical:absolute;mso-position-vertical-relative:text;mso-width-percent:400;mso-height-percent:200;mso-width-relative:margin;mso-height-relative:margin;v-text-anchor:top" o:gfxdata="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" stroked="f">
-                <v:textbox style="mso-fit-shape-to-text:t">
-                  <w:txbxContent>
-                    <w:p>
-                      <w:pPr>
-                        <w:spacing w:after="0"/>
-                        <w:rPr>
-                          <w:rFonts w:ascii="Arial" w:hAnsi="Arial" w:cs="Arial"/>
-                          <w:b/>
-                          <w:i/>
-                          <w:sz w:val="24"/>
-                          <w:szCs w:val="24"/>
-                        </w:rPr>
-                      </w:pPr>
-                      <w:r>
-                        <w:rPr>
-                          <w:rFonts w:ascii="Arial" w:hAnsi="Arial" w:cs="Arial"/>
-                          <w:b/>
-                          <w:i/>
-                          <w:sz w:val="24"/>
-                          <w:szCs w:val="24"/>
-                        </w:rPr>
-                        <w:t>Diseño de Sistemas 2014</w:t>
-                      </w:r>
-                    </w:p>
-                    <w:p>
-                      <w:pPr>
-                        <w:spacing w:after="0"/>
-                        <w:rPr>
-                          <w:rFonts w:ascii="Arial" w:hAnsi="Arial" w:cs="Arial"/>
-                          <w:b/>
-                          <w:i/>
-                          <w:sz w:val="24"/>
-                          <w:szCs w:val="24"/>
-                        </w:rPr>
-                      </w:pPr>
-                    </w:p>
-                    <w:p>
-                      <w:pPr>
-                        <w:spacing w:after="0"/>
-                        <w:rPr>
-                          <w:rFonts w:ascii="Arial" w:hAnsi="Arial" w:cs="Arial"/>
-                          <w:b/>
-                          <w:i/>
-                          <w:sz w:val="24"/>
-                          <w:szCs w:val="24"/>
-                        </w:rPr>
-                      </w:pPr>
-                      <w:proofErr w:type="spellStart"/>
-                      <w:r>
-                        <w:rPr>
-                          <w:rFonts w:ascii="Arial" w:hAnsi="Arial" w:cs="Arial"/>
-                          <w:b/>
-                          <w:i/>
-                          <w:sz w:val="24"/>
-                          <w:szCs w:val="24"/>
-                        </w:rPr>
-                        <w:t>Miercoles</w:t>
-                      </w:r>
-                      <w:proofErr w:type="spellEnd"/>
-                      <w:r>
-                        <w:rPr>
-                          <w:rFonts w:ascii="Arial" w:hAnsi="Arial" w:cs="Arial"/>
-                          <w:b/>
-                          <w:i/>
-                          <w:sz w:val="24"/>
-                          <w:szCs w:val="24"/>
-                        </w:rPr>
-                        <w:t xml:space="preserve"> </w:t>
-                      </w:r>
-                      <w:r>
-                        <w:rPr>
-                          <w:rFonts w:ascii="Arial" w:hAnsi="Arial" w:cs="Arial"/>
-                          <w:b/>
-                          <w:i/>
-                          <w:sz w:val="24"/>
-                          <w:szCs w:val="24"/>
-                        </w:rPr>
-                        <w:t>mañana</w:t>
-                      </w:r>
-                    </w:p>
-                  </w:txbxContent>
-                </v:textbox>
-              </v:shape>
-            </w:pict>
-          </mc:Fallback>
-        </mc:AlternateContent>
+        <w:pict>
+          <v:shape id="_x0000_s1028" type="#_x0000_t202" style="position:absolute;margin-left:57.05pt;margin-top:8.35pt;width:176.7pt;height:54.8pt;z-index:251660288;visibility:visible;mso-width-percent:400;mso-height-percent:200;mso-position-horizontal-relative:text;mso-position-vertical-relative:text;mso-width-percent:400;mso-height-percent:200;mso-width-relative:margin;mso-height-relative:margin" o:gfxdata="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" stroked="f">
+            <v:textbox style="mso-fit-shape-to-text:t">
+              <w:txbxContent>
+                <w:p>
+                  <w:pPr>
+                    <w:spacing w:after="0"/>
+                    <w:rPr>
+                      <w:rFonts w:ascii="Arial" w:hAnsi="Arial" w:cs="Arial"/>
+                      <w:b/>
+                      <w:i/>
+                      <w:sz w:val="24"/>
+                      <w:szCs w:val="24"/>
+                    </w:rPr>
+                  </w:pPr>
+                  <w:r>
+                    <w:rPr>
+                      <w:rFonts w:ascii="Arial" w:hAnsi="Arial" w:cs="Arial"/>
+                      <w:b/>
+                      <w:i/>
+                      <w:sz w:val="24"/>
+                      <w:szCs w:val="24"/>
+                    </w:rPr>
+                    <w:t>Diseño de Sistemas 2014</w:t>
+                  </w:r>
+                </w:p>
+                <w:p>
+                  <w:pPr>
+                    <w:spacing w:after="0"/>
+                    <w:rPr>
+                      <w:rFonts w:ascii="Arial" w:hAnsi="Arial" w:cs="Arial"/>
+                      <w:b/>
+                      <w:i/>
+                      <w:sz w:val="24"/>
+                      <w:szCs w:val="24"/>
+                    </w:rPr>
+                  </w:pPr>
+                </w:p>
+                <w:p>
+                  <w:pPr>
+                    <w:spacing w:after="0"/>
+                    <w:rPr>
+                      <w:rFonts w:ascii="Arial" w:hAnsi="Arial" w:cs="Arial"/>
+                      <w:b/>
+                      <w:i/>
+                      <w:sz w:val="24"/>
+                      <w:szCs w:val="24"/>
+                    </w:rPr>
+                  </w:pPr>
+                  <w:proofErr w:type="spellStart"/>
+                  <w:r>
+                    <w:rPr>
+                      <w:rFonts w:ascii="Arial" w:hAnsi="Arial" w:cs="Arial"/>
+                      <w:b/>
+                      <w:i/>
+                      <w:sz w:val="24"/>
+                      <w:szCs w:val="24"/>
+                    </w:rPr>
+                    <w:t>Miercoles</w:t>
+                  </w:r>
+                  <w:proofErr w:type="spellEnd"/>
+                  <w:r>
+                    <w:rPr>
+                      <w:rFonts w:ascii="Arial" w:hAnsi="Arial" w:cs="Arial"/>
+                      <w:b/>
+                      <w:i/>
+                      <w:sz w:val="24"/>
+                      <w:szCs w:val="24"/>
+                    </w:rPr>
+                    <w:t xml:space="preserve"> </w:t>
+                  </w:r>
+                  <w:r>
+                    <w:rPr>
+                      <w:rFonts w:ascii="Arial" w:hAnsi="Arial" w:cs="Arial"/>
+                      <w:b/>
+                      <w:i/>
+                      <w:sz w:val="24"/>
+                      <w:szCs w:val="24"/>
+                    </w:rPr>
+                    <w:t>mañana</w:t>
+                  </w:r>
+                </w:p>
+              </w:txbxContent>
+            </v:textbox>
+          </v:shape>
+        </w:pict>
       </w:r>
     </w:p>
     <w:p>
@@ -1154,10 +800,10 @@
       <w:r>
         <w:rPr>
           <w:noProof/>
-          <w:lang w:eastAsia="es-AR"/>
+          <w:lang w:eastAsia="ja-JP"/>
         </w:rPr>
         <w:drawing>
-          <wp:anchor distT="0" distB="0" distL="114300" distR="114300" simplePos="0" relativeHeight="251666432" behindDoc="0" locked="0" layoutInCell="1" allowOverlap="1" wp14:anchorId="64C18856" wp14:editId="6F982D05">
+          <wp:anchor distT="0" distB="0" distL="114300" distR="114300" simplePos="0" relativeHeight="251666432" behindDoc="0" locked="0" layoutInCell="1" allowOverlap="1">
             <wp:simplePos x="0" y="0"/>
             <wp:positionH relativeFrom="margin">
               <wp:posOffset>-927735</wp:posOffset>
@@ -1185,7 +831,7 @@
                     <a:blip r:embed="rId9" cstate="print">
                       <a:extLst>
                         <a:ext uri="{28A0092B-C50C-407E-A947-70E740481C1C}">
-                          <a14:useLocalDpi xmlns:a14="http://schemas.microsoft.com/office/drawing/2010/main" val="0"/>
+                          <a14:useLocalDpi xmlns:a14="http://schemas.microsoft.com/office/drawing/2010/main" xmlns:wps="http://schemas.microsoft.com/office/word/2010/wordprocessingShape" xmlns:wpi="http://schemas.microsoft.com/office/word/2010/wordprocessingInk" xmlns:wpg="http://schemas.microsoft.com/office/word/2010/wordprocessingGroup" xmlns:w15="http://schemas.microsoft.com/office/word/2012/wordml" xmlns:w14="http://schemas.microsoft.com/office/word/2010/wordml" xmlns:w="http://schemas.openxmlformats.org/wordprocessingml/2006/main" xmlns:w10="urn:schemas-microsoft-com:office:word" xmlns:wp14="http://schemas.microsoft.com/office/word/2010/wordprocessingDrawing" xmlns:v="urn:schemas-microsoft-com:vml" xmlns:o="urn:schemas-microsoft-com:office:office" xmlns:mc="http://schemas.openxmlformats.org/markup-compatibility/2006" xmlns:wpc="http://schemas.microsoft.com/office/word/2010/wordprocessingCanvas" xmlns="" val="0"/>
                         </a:ext>
                       </a:extLst>
                     </a:blip>
@@ -1210,12 +856,6 @@
                 </pic:pic>
               </a:graphicData>
             </a:graphic>
-            <wp14:sizeRelH relativeFrom="page">
-              <wp14:pctWidth>0</wp14:pctWidth>
-            </wp14:sizeRelH>
-            <wp14:sizeRelV relativeFrom="page">
-              <wp14:pctHeight>0</wp14:pctHeight>
-            </wp14:sizeRelV>
           </wp:anchor>
         </w:drawing>
       </w:r>
@@ -1293,7 +933,7 @@
           <w:noProof/>
           <w:sz w:val="24"/>
           <w:szCs w:val="24"/>
-          <w:lang w:eastAsia="es-AR"/>
+          <w:lang w:eastAsia="ja-JP"/>
         </w:rPr>
         <w:drawing>
           <wp:inline distT="0" distB="0" distL="0" distR="0">
@@ -1313,10 +953,10 @@
                     </pic:cNvPicPr>
                   </pic:nvPicPr>
                   <pic:blipFill>
-                    <a:blip r:embed="rId10">
+                    <a:blip r:embed="rId10" cstate="print">
                       <a:extLst>
                         <a:ext uri="{28A0092B-C50C-407E-A947-70E740481C1C}">
-                          <a14:useLocalDpi xmlns:a14="http://schemas.microsoft.com/office/drawing/2010/main" val="0"/>
+                          <a14:useLocalDpi xmlns:a14="http://schemas.microsoft.com/office/drawing/2010/main" xmlns:wps="http://schemas.microsoft.com/office/word/2010/wordprocessingShape" xmlns:wpi="http://schemas.microsoft.com/office/word/2010/wordprocessingInk" xmlns:wpg="http://schemas.microsoft.com/office/word/2010/wordprocessingGroup" xmlns:w15="http://schemas.microsoft.com/office/word/2012/wordml" xmlns:w14="http://schemas.microsoft.com/office/word/2010/wordml" xmlns:w="http://schemas.openxmlformats.org/wordprocessingml/2006/main" xmlns:w10="urn:schemas-microsoft-com:office:word" xmlns:wp14="http://schemas.microsoft.com/office/word/2010/wordprocessingDrawing" xmlns:v="urn:schemas-microsoft-com:vml" xmlns:o="urn:schemas-microsoft-com:office:office" xmlns:mc="http://schemas.openxmlformats.org/markup-compatibility/2006" xmlns:wpc="http://schemas.microsoft.com/office/word/2010/wordprocessingCanvas" xmlns="" val="0"/>
                         </a:ext>
                       </a:extLst>
                     </a:blip>
@@ -1406,7 +1046,7 @@
           <w:noProof/>
           <w:sz w:val="24"/>
           <w:szCs w:val="24"/>
-          <w:lang w:eastAsia="es-AR"/>
+          <w:lang w:eastAsia="ja-JP"/>
         </w:rPr>
         <w:drawing>
           <wp:inline distT="0" distB="0" distL="0" distR="0">
@@ -1426,10 +1066,10 @@
                     </pic:cNvPicPr>
                   </pic:nvPicPr>
                   <pic:blipFill>
-                    <a:blip r:embed="rId11">
+                    <a:blip r:embed="rId11" cstate="print">
                       <a:extLst>
                         <a:ext uri="{28A0092B-C50C-407E-A947-70E740481C1C}">
-                          <a14:useLocalDpi xmlns:a14="http://schemas.microsoft.com/office/drawing/2010/main" val="0"/>
+                          <a14:useLocalDpi xmlns:a14="http://schemas.microsoft.com/office/drawing/2010/main" xmlns:wps="http://schemas.microsoft.com/office/word/2010/wordprocessingShape" xmlns:wpi="http://schemas.microsoft.com/office/word/2010/wordprocessingInk" xmlns:wpg="http://schemas.microsoft.com/office/word/2010/wordprocessingGroup" xmlns:w15="http://schemas.microsoft.com/office/word/2012/wordml" xmlns:w14="http://schemas.microsoft.com/office/word/2010/wordml" xmlns:w="http://schemas.openxmlformats.org/wordprocessingml/2006/main" xmlns:w10="urn:schemas-microsoft-com:office:word" xmlns:wp14="http://schemas.microsoft.com/office/word/2010/wordprocessingDrawing" xmlns:v="urn:schemas-microsoft-com:vml" xmlns:o="urn:schemas-microsoft-com:office:office" xmlns:mc="http://schemas.openxmlformats.org/markup-compatibility/2006" xmlns:wpc="http://schemas.microsoft.com/office/word/2010/wordprocessingCanvas" xmlns="" val="0"/>
                         </a:ext>
                       </a:extLst>
                     </a:blip>
@@ -1531,10 +1171,10 @@
         <w:rPr>
           <w:b/>
           <w:noProof/>
-          <w:lang w:eastAsia="es-AR"/>
+          <w:lang w:eastAsia="ja-JP"/>
         </w:rPr>
         <w:drawing>
-          <wp:anchor distT="0" distB="0" distL="114300" distR="114300" simplePos="0" relativeHeight="251665408" behindDoc="0" locked="0" layoutInCell="1" allowOverlap="1" wp14:anchorId="7F63A504" wp14:editId="2CBE9632">
+          <wp:anchor distT="0" distB="0" distL="114300" distR="114300" simplePos="0" relativeHeight="251665408" behindDoc="0" locked="0" layoutInCell="1" allowOverlap="1">
             <wp:simplePos x="0" y="0"/>
             <wp:positionH relativeFrom="column">
               <wp:posOffset>-746760</wp:posOffset>
@@ -1562,7 +1202,7 @@
                     <a:blip r:embed="rId12" cstate="print">
                       <a:extLst>
                         <a:ext uri="{28A0092B-C50C-407E-A947-70E740481C1C}">
-                          <a14:useLocalDpi xmlns:a14="http://schemas.microsoft.com/office/drawing/2010/main" val="0"/>
+                          <a14:useLocalDpi xmlns:a14="http://schemas.microsoft.com/office/drawing/2010/main" xmlns:wps="http://schemas.microsoft.com/office/word/2010/wordprocessingShape" xmlns:wpi="http://schemas.microsoft.com/office/word/2010/wordprocessingInk" xmlns:wpg="http://schemas.microsoft.com/office/word/2010/wordprocessingGroup" xmlns:w15="http://schemas.microsoft.com/office/word/2012/wordml" xmlns:w14="http://schemas.microsoft.com/office/word/2010/wordml" xmlns:w="http://schemas.openxmlformats.org/wordprocessingml/2006/main" xmlns:w10="urn:schemas-microsoft-com:office:word" xmlns:wp14="http://schemas.microsoft.com/office/word/2010/wordprocessingDrawing" xmlns:v="urn:schemas-microsoft-com:vml" xmlns:o="urn:schemas-microsoft-com:office:office" xmlns:mc="http://schemas.openxmlformats.org/markup-compatibility/2006" xmlns:wpc="http://schemas.microsoft.com/office/word/2010/wordprocessingCanvas" xmlns="" val="0"/>
                         </a:ext>
                       </a:extLst>
                     </a:blip>
@@ -1587,12 +1227,6 @@
                 </pic:pic>
               </a:graphicData>
             </a:graphic>
-            <wp14:sizeRelH relativeFrom="page">
-              <wp14:pctWidth>0</wp14:pctWidth>
-            </wp14:sizeRelH>
-            <wp14:sizeRelV relativeFrom="page">
-              <wp14:pctHeight>0</wp14:pctHeight>
-            </wp14:sizeRelV>
           </wp:anchor>
         </w:drawing>
       </w:r>
@@ -1733,7 +1367,7 @@
           <w:noProof/>
           <w:sz w:val="24"/>
           <w:szCs w:val="24"/>
-          <w:lang w:eastAsia="es-AR"/>
+          <w:lang w:eastAsia="ja-JP"/>
         </w:rPr>
         <w:drawing>
           <wp:inline distT="0" distB="0" distL="0" distR="0">
@@ -1753,10 +1387,10 @@
                     </pic:cNvPicPr>
                   </pic:nvPicPr>
                   <pic:blipFill>
-                    <a:blip r:embed="rId13">
+                    <a:blip r:embed="rId13" cstate="print">
                       <a:extLst>
                         <a:ext uri="{28A0092B-C50C-407E-A947-70E740481C1C}">
-                          <a14:useLocalDpi xmlns:a14="http://schemas.microsoft.com/office/drawing/2010/main" val="0"/>
+                          <a14:useLocalDpi xmlns:a14="http://schemas.microsoft.com/office/drawing/2010/main" xmlns:wps="http://schemas.microsoft.com/office/word/2010/wordprocessingShape" xmlns:wpi="http://schemas.microsoft.com/office/word/2010/wordprocessingInk" xmlns:wpg="http://schemas.microsoft.com/office/word/2010/wordprocessingGroup" xmlns:w15="http://schemas.microsoft.com/office/word/2012/wordml" xmlns:w14="http://schemas.microsoft.com/office/word/2010/wordml" xmlns:w="http://schemas.openxmlformats.org/wordprocessingml/2006/main" xmlns:w10="urn:schemas-microsoft-com:office:word" xmlns:wp14="http://schemas.microsoft.com/office/word/2010/wordprocessingDrawing" xmlns:v="urn:schemas-microsoft-com:vml" xmlns:o="urn:schemas-microsoft-com:office:office" xmlns:mc="http://schemas.openxmlformats.org/markup-compatibility/2006" xmlns:wpc="http://schemas.microsoft.com/office/word/2010/wordprocessingCanvas" xmlns="" val="0"/>
                         </a:ext>
                       </a:extLst>
                     </a:blip>
@@ -1836,7 +1470,7 @@
           <w:noProof/>
           <w:sz w:val="24"/>
           <w:szCs w:val="24"/>
-          <w:lang w:eastAsia="es-AR"/>
+          <w:lang w:eastAsia="ja-JP"/>
         </w:rPr>
         <w:drawing>
           <wp:inline distT="0" distB="0" distL="0" distR="0">
@@ -1856,10 +1490,10 @@
                     </pic:cNvPicPr>
                   </pic:nvPicPr>
                   <pic:blipFill>
-                    <a:blip r:embed="rId14">
+                    <a:blip r:embed="rId14" cstate="print">
                       <a:extLst>
                         <a:ext uri="{28A0092B-C50C-407E-A947-70E740481C1C}">
-                          <a14:useLocalDpi xmlns:a14="http://schemas.microsoft.com/office/drawing/2010/main" val="0"/>
+                          <a14:useLocalDpi xmlns:a14="http://schemas.microsoft.com/office/drawing/2010/main" xmlns:wps="http://schemas.microsoft.com/office/word/2010/wordprocessingShape" xmlns:wpi="http://schemas.microsoft.com/office/word/2010/wordprocessingInk" xmlns:wpg="http://schemas.microsoft.com/office/word/2010/wordprocessingGroup" xmlns:w15="http://schemas.microsoft.com/office/word/2012/wordml" xmlns:w14="http://schemas.microsoft.com/office/word/2010/wordml" xmlns:w="http://schemas.openxmlformats.org/wordprocessingml/2006/main" xmlns:w10="urn:schemas-microsoft-com:office:word" xmlns:wp14="http://schemas.microsoft.com/office/word/2010/wordprocessingDrawing" xmlns:v="urn:schemas-microsoft-com:vml" xmlns:o="urn:schemas-microsoft-com:office:office" xmlns:mc="http://schemas.openxmlformats.org/markup-compatibility/2006" xmlns:wpc="http://schemas.microsoft.com/office/word/2010/wordprocessingCanvas" xmlns="" val="0"/>
                         </a:ext>
                       </a:extLst>
                     </a:blip>
@@ -1976,16 +1610,6 @@
           <w:lang w:val="es-ES_tradnl"/>
         </w:rPr>
       </w:pPr>
-    </w:p>
-    <w:p>
-      <w:pPr>
-        <w:rPr>
-          <w:rFonts w:cs="Arial"/>
-          <w:sz w:val="24"/>
-          <w:szCs w:val="24"/>
-          <w:lang w:val="es-ES_tradnl"/>
-        </w:rPr>
-      </w:pPr>
       <w:r>
         <w:rPr>
           <w:rFonts w:cs="Arial"/>
@@ -2195,16 +1819,6 @@
         </w:rPr>
         <w:t>, sólo nos interesa la seguridad de que implementa nuestra interfaz.</w:t>
       </w:r>
-    </w:p>
-    <w:p>
-      <w:pPr>
-        <w:rPr>
-          <w:rFonts w:cs="Arial"/>
-          <w:sz w:val="24"/>
-          <w:szCs w:val="24"/>
-          <w:lang w:val="es-ES_tradnl"/>
-        </w:rPr>
-      </w:pPr>
     </w:p>
     <w:p>
       <w:pPr>
@@ -2281,8 +1895,38 @@
           <w:szCs w:val="24"/>
           <w:lang w:val="es-ES_tradnl"/>
         </w:rPr>
-        <w:t xml:space="preserve">) en el participante que usa sobrecargas. Esto permite a un jugador bajarse nombrando a un reemplazante o no. La variable sin reemplazante envía un mensaje especial al partido que, además de quitar al participante de la lista de </w:t>
-      </w:r>
+        <w:t xml:space="preserve">) en el participante que usa sobrecargas. Esto permite a un jugador bajarse nombrando a un reemplazante o no. La variable sin reemplazante envía un mensaje especial al partido que, además de quitar al participante de la lista de confirmados, le genera una infracción al jugador correspondiente (enviándole un mensaje que lleva como parámetro una new </w:t>
+      </w:r>
+      <w:proofErr w:type="gramStart"/>
+      <w:r>
+        <w:rPr>
+          <w:rFonts w:cs="Arial"/>
+          <w:sz w:val="24"/>
+          <w:szCs w:val="24"/>
+          <w:lang w:val="es-ES_tradnl"/>
+        </w:rPr>
+        <w:t>Infracción(</w:t>
+      </w:r>
+      <w:proofErr w:type="gramEnd"/>
+      <w:r>
+        <w:rPr>
+          <w:rFonts w:cs="Arial"/>
+          <w:sz w:val="24"/>
+          <w:szCs w:val="24"/>
+          <w:lang w:val="es-ES_tradnl"/>
+        </w:rPr>
+        <w:t>)).</w:t>
+      </w:r>
+    </w:p>
+    <w:p>
+      <w:pPr>
+        <w:rPr>
+          <w:rFonts w:cs="Arial"/>
+          <w:sz w:val="24"/>
+          <w:szCs w:val="24"/>
+          <w:lang w:val="es-ES_tradnl"/>
+        </w:rPr>
+      </w:pPr>
       <w:r>
         <w:rPr>
           <w:rFonts w:cs="Arial"/>
@@ -2291,45 +1935,6 @@
           <w:lang w:val="es-ES_tradnl"/>
         </w:rPr>
         <w:lastRenderedPageBreak/>
-        <w:t xml:space="preserve">confirmados, le genera una infracción al jugador correspondiente (enviándole un mensaje que lleva como parámetro una new </w:t>
-      </w:r>
-      <w:proofErr w:type="gramStart"/>
-      <w:r>
-        <w:rPr>
-          <w:rFonts w:cs="Arial"/>
-          <w:sz w:val="24"/>
-          <w:szCs w:val="24"/>
-          <w:lang w:val="es-ES_tradnl"/>
-        </w:rPr>
-        <w:t>Infracción(</w:t>
-      </w:r>
-      <w:proofErr w:type="gramEnd"/>
-      <w:r>
-        <w:rPr>
-          <w:rFonts w:cs="Arial"/>
-          <w:sz w:val="24"/>
-          <w:szCs w:val="24"/>
-          <w:lang w:val="es-ES_tradnl"/>
-        </w:rPr>
-        <w:t>)).</w:t>
-      </w:r>
-    </w:p>
-    <w:p>
-      <w:pPr>
-        <w:rPr>
-          <w:rFonts w:cs="Arial"/>
-          <w:sz w:val="24"/>
-          <w:szCs w:val="24"/>
-          <w:lang w:val="es-ES_tradnl"/>
-        </w:rPr>
-      </w:pPr>
-      <w:r>
-        <w:rPr>
-          <w:rFonts w:cs="Arial"/>
-          <w:sz w:val="24"/>
-          <w:szCs w:val="24"/>
-          <w:lang w:val="es-ES_tradnl"/>
-        </w:rPr>
         <w:t>Para (b) sí tenemos dos soluciones distintas, que ya fueron explicadas. Para llevarlas a cabo se agregaron los objetos descriptos en el punto (1), y los atributos necesarios para relacionar esos objetos y los que ya había en el sistema.</w:t>
       </w:r>
     </w:p>
@@ -2639,17 +2244,7 @@
           <w:szCs w:val="24"/>
           <w:lang w:val="es-ES_tradnl"/>
         </w:rPr>
-        <w:t xml:space="preserve">, ya que el partido no debe modificarse para nada, y no sabe que está siendo </w:t>
-      </w:r>
-      <w:r>
-        <w:rPr>
-          <w:rFonts w:cs="Arial"/>
-          <w:sz w:val="24"/>
-          <w:szCs w:val="24"/>
-          <w:lang w:val="es-ES_tradnl"/>
-        </w:rPr>
-        <w:lastRenderedPageBreak/>
-        <w:t xml:space="preserve">decorado. Todo el comportamiento de las notificaciones queda en otros objetos que el </w:t>
+        <w:t xml:space="preserve">, ya que el partido no debe modificarse para nada, y no sabe que está siendo decorado. Todo el comportamiento de las notificaciones queda en otros objetos que el </w:t>
       </w:r>
       <w:bookmarkStart w:id="0" w:name="_GoBack"/>
       <w:bookmarkEnd w:id="0"/>
@@ -2678,7 +2273,7 @@
 </file>
 
 <file path=word/endnotes.xml><?xml version="1.0" encoding="utf-8"?>
-<w:endnotes xmlns:wpc="http://schemas.microsoft.com/office/word/2010/wordprocessingCanvas" xmlns:mc="http://schemas.openxmlformats.org/markup-compatibility/2006" xmlns:o="urn:schemas-microsoft-com:office:office" xmlns:r="http://schemas.openxmlformats.org/officeDocument/2006/relationships" xmlns:m="http://schemas.openxmlformats.org/officeDocument/2006/math" xmlns:v="urn:schemas-microsoft-com:vml" xmlns:wp14="http://schemas.microsoft.com/office/word/2010/wordprocessingDrawing" xmlns:wp="http://schemas.openxmlformats.org/drawingml/2006/wordprocessingDrawing" xmlns:w10="urn:schemas-microsoft-com:office:word" xmlns:w="http://schemas.openxmlformats.org/wordprocessingml/2006/main" xmlns:w14="http://schemas.microsoft.com/office/word/2010/wordml" xmlns:w15="http://schemas.microsoft.com/office/word/2012/wordml" xmlns:wpg="http://schemas.microsoft.com/office/word/2010/wordprocessingGroup" xmlns:wpi="http://schemas.microsoft.com/office/word/2010/wordprocessingInk" xmlns:wne="http://schemas.microsoft.com/office/word/2006/wordml" xmlns:wps="http://schemas.microsoft.com/office/word/2010/wordprocessingShape" mc:Ignorable="w14 w15 wp14">
+<w:endnotes xmlns:ve="http://schemas.openxmlformats.org/markup-compatibility/2006" xmlns:o="urn:schemas-microsoft-com:office:office" xmlns:r="http://schemas.openxmlformats.org/officeDocument/2006/relationships" xmlns:m="http://schemas.openxmlformats.org/officeDocument/2006/math" xmlns:v="urn:schemas-microsoft-com:vml" xmlns:wp="http://schemas.openxmlformats.org/drawingml/2006/wordprocessingDrawing" xmlns:w10="urn:schemas-microsoft-com:office:word" xmlns:w="http://schemas.openxmlformats.org/wordprocessingml/2006/main" xmlns:wne="http://schemas.microsoft.com/office/word/2006/wordml">
   <w:endnote w:type="separator" w:id="-1">
     <w:p>
       <w:pPr>
@@ -2703,7 +2298,7 @@
 </file>
 
 <file path=word/footer1.xml><?xml version="1.0" encoding="utf-8"?>
-<w:ftr xmlns:wpc="http://schemas.microsoft.com/office/word/2010/wordprocessingCanvas" xmlns:mc="http://schemas.openxmlformats.org/markup-compatibility/2006" xmlns:o="urn:schemas-microsoft-com:office:office" xmlns:r="http://schemas.openxmlformats.org/officeDocument/2006/relationships" xmlns:m="http://schemas.openxmlformats.org/officeDocument/2006/math" xmlns:v="urn:schemas-microsoft-com:vml" xmlns:wp14="http://schemas.microsoft.com/office/word/2010/wordprocessingDrawing" xmlns:wp="http://schemas.openxmlformats.org/drawingml/2006/wordprocessingDrawing" xmlns:w10="urn:schemas-microsoft-com:office:word" xmlns:w="http://schemas.openxmlformats.org/wordprocessingml/2006/main" xmlns:w14="http://schemas.microsoft.com/office/word/2010/wordml" xmlns:w15="http://schemas.microsoft.com/office/word/2012/wordml" xmlns:wpg="http://schemas.microsoft.com/office/word/2010/wordprocessingGroup" xmlns:wpi="http://schemas.microsoft.com/office/word/2010/wordprocessingInk" xmlns:wne="http://schemas.microsoft.com/office/word/2006/wordml" xmlns:wps="http://schemas.microsoft.com/office/word/2010/wordprocessingShape" mc:Ignorable="w14 w15 wp14">
+<w:ftr xmlns:ve="http://schemas.openxmlformats.org/markup-compatibility/2006" xmlns:o="urn:schemas-microsoft-com:office:office" xmlns:r="http://schemas.openxmlformats.org/officeDocument/2006/relationships" xmlns:m="http://schemas.openxmlformats.org/officeDocument/2006/math" xmlns:v="urn:schemas-microsoft-com:vml" xmlns:wp="http://schemas.openxmlformats.org/drawingml/2006/wordprocessingDrawing" xmlns:w10="urn:schemas-microsoft-com:office:word" xmlns:w="http://schemas.openxmlformats.org/wordprocessingml/2006/main" xmlns:wne="http://schemas.microsoft.com/office/word/2006/wordml">
   <w:p>
     <w:pPr>
       <w:pStyle w:val="Piedepgina"/>
@@ -2713,233 +2308,96 @@
         <w:noProof/>
         <w:lang w:eastAsia="es-AR"/>
       </w:rPr>
-      <mc:AlternateContent>
-        <mc:Choice Requires="wps">
-          <w:drawing>
-            <wp:anchor distT="0" distB="0" distL="114300" distR="114300" simplePos="0" relativeHeight="251667456" behindDoc="0" locked="0" layoutInCell="1" allowOverlap="1">
-              <wp:simplePos x="0" y="0"/>
-              <wp:positionH relativeFrom="column">
-                <wp:posOffset>4721860</wp:posOffset>
-              </wp:positionH>
-              <wp:positionV relativeFrom="paragraph">
-                <wp:posOffset>-135890</wp:posOffset>
-              </wp:positionV>
-              <wp:extent cx="1134110" cy="299720"/>
-              <wp:effectExtent l="0" t="0" r="8890" b="5080"/>
-              <wp:wrapNone/>
-              <wp:docPr id="12" name="Cuadro de texto 2"/>
-              <wp:cNvGraphicFramePr>
-                <a:graphicFrameLocks xmlns:a="http://schemas.openxmlformats.org/drawingml/2006/main"/>
-              </wp:cNvGraphicFramePr>
-              <a:graphic xmlns:a="http://schemas.openxmlformats.org/drawingml/2006/main">
-                <a:graphicData uri="http://schemas.microsoft.com/office/word/2010/wordprocessingShape">
-                  <wps:wsp>
-                    <wps:cNvSpPr txBox="1">
-                      <a:spLocks noChangeArrowheads="1"/>
-                    </wps:cNvSpPr>
-                    <wps:spPr bwMode="auto">
-                      <a:xfrm>
-                        <a:off x="0" y="0"/>
-                        <a:ext cx="1134110" cy="299720"/>
-                      </a:xfrm>
-                      <a:prstGeom prst="rect">
-                        <a:avLst/>
-                      </a:prstGeom>
-                      <a:solidFill>
-                        <a:srgbClr val="FFFFFF"/>
-                      </a:solidFill>
-                      <a:ln w="9525">
-                        <a:noFill/>
-                        <a:miter lim="800000"/>
-                        <a:headEnd/>
-                        <a:tailEnd/>
-                      </a:ln>
-                    </wps:spPr>
-                    <wps:txbx>
-                      <w:txbxContent>
-                        <w:p>
-                          <w:pPr>
-                            <w:jc w:val="right"/>
-                            <w:rPr>
-                              <w:rFonts w:ascii="Arial" w:hAnsi="Arial" w:cs="Arial"/>
-                              <w:b/>
-                            </w:rPr>
-                          </w:pPr>
-                          <w:r>
-                            <w:rPr>
-                              <w:rFonts w:ascii="Arial" w:hAnsi="Arial" w:cs="Arial"/>
-                              <w:b/>
-                              <w:lang w:val="es-ES"/>
-                            </w:rPr>
-                            <w:t xml:space="preserve">Página </w:t>
-                          </w:r>
-                          <w:r>
-                            <w:rPr>
-                              <w:rFonts w:ascii="Arial" w:hAnsi="Arial" w:cs="Arial"/>
-                              <w:b/>
-                            </w:rPr>
-                            <w:fldChar w:fldCharType="begin"/>
-                          </w:r>
-                          <w:r>
-                            <w:rPr>
-                              <w:rFonts w:ascii="Arial" w:hAnsi="Arial" w:cs="Arial"/>
-                              <w:b/>
-                            </w:rPr>
-                            <w:instrText>PAGE  \* Arabic  \* MERGEFORMAT</w:instrText>
-                          </w:r>
-                          <w:r>
-                            <w:rPr>
-                              <w:rFonts w:ascii="Arial" w:hAnsi="Arial" w:cs="Arial"/>
-                              <w:b/>
-                            </w:rPr>
-                            <w:fldChar w:fldCharType="separate"/>
-                          </w:r>
-                          <w:r>
-                            <w:rPr>
-                              <w:rFonts w:ascii="Arial" w:hAnsi="Arial" w:cs="Arial"/>
-                              <w:b/>
-                              <w:noProof/>
-                              <w:lang w:val="es-ES"/>
-                            </w:rPr>
-                            <w:t>8</w:t>
-                          </w:r>
-                          <w:r>
-                            <w:rPr>
-                              <w:rFonts w:ascii="Arial" w:hAnsi="Arial" w:cs="Arial"/>
-                              <w:b/>
-                            </w:rPr>
-                            <w:fldChar w:fldCharType="end"/>
-                          </w:r>
-                          <w:r>
-                            <w:rPr>
-                              <w:rFonts w:ascii="Arial" w:hAnsi="Arial" w:cs="Arial"/>
-                              <w:b/>
-                              <w:lang w:val="es-ES"/>
-                            </w:rPr>
-                            <w:t xml:space="preserve"> de </w:t>
-                          </w:r>
-                          <w:fldSimple w:instr="NUMPAGES  \* Arabic  \* MERGEFORMAT">
-                            <w:r>
-                              <w:rPr>
-                                <w:rFonts w:ascii="Arial" w:hAnsi="Arial" w:cs="Arial"/>
-                                <w:b/>
-                                <w:noProof/>
-                                <w:lang w:val="es-ES"/>
-                              </w:rPr>
-                              <w:t>8</w:t>
-                            </w:r>
-                          </w:fldSimple>
-                        </w:p>
-                      </w:txbxContent>
-                    </wps:txbx>
-                    <wps:bodyPr rot="0" vert="horz" wrap="square" lIns="91440" tIns="45720" rIns="91440" bIns="45720" anchor="t" anchorCtr="0">
-                      <a:noAutofit/>
-                    </wps:bodyPr>
-                  </wps:wsp>
-                </a:graphicData>
-              </a:graphic>
-              <wp14:sizeRelH relativeFrom="margin">
-                <wp14:pctWidth>0</wp14:pctWidth>
-              </wp14:sizeRelH>
-              <wp14:sizeRelV relativeFrom="margin">
-                <wp14:pctHeight>0</wp14:pctHeight>
-              </wp14:sizeRelV>
-            </wp:anchor>
-          </w:drawing>
-        </mc:Choice>
-        <mc:Fallback>
-          <w:pict>
-            <v:shapetype id="_x0000_t202" coordsize="21600,21600" o:spt="202" path="m,l,21600r21600,l21600,xe">
-              <v:stroke joinstyle="miter"/>
-              <v:path gradientshapeok="t" o:connecttype="rect"/>
-            </v:shapetype>
-            <v:shape id="_x0000_s1029" type="#_x0000_t202" style="position:absolute;margin-left:371.8pt;margin-top:-10.7pt;width:89.3pt;height:23.6pt;z-index:251667456;visibility:visible;mso-wrap-style:square;mso-width-percent:0;mso-height-percent:0;mso-wrap-distance-left:9pt;mso-wrap-distance-top:0;mso-wrap-distance-right:9pt;mso-wrap-distance-bottom:0;mso-position-horizontal:absolute;mso-position-horizontal-relative:text;mso-position-vertical:absolute;mso-position-vertical-relative:text;mso-width-percent:0;mso-height-percent:0;mso-width-relative:margin;mso-height-relative:margin;v-text-anchor:top" o:gfxdata="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" stroked="f">
-              <v:textbox>
-                <w:txbxContent>
-                  <w:p>
-                    <w:pPr>
-                      <w:jc w:val="right"/>
-                      <w:rPr>
-                        <w:rFonts w:ascii="Arial" w:hAnsi="Arial" w:cs="Arial"/>
-                        <w:b/>
-                      </w:rPr>
-                    </w:pPr>
-                    <w:r>
-                      <w:rPr>
-                        <w:rFonts w:ascii="Arial" w:hAnsi="Arial" w:cs="Arial"/>
-                        <w:b/>
-                        <w:lang w:val="es-ES"/>
-                      </w:rPr>
-                      <w:t xml:space="preserve">Página </w:t>
-                    </w:r>
-                    <w:r>
-                      <w:rPr>
-                        <w:rFonts w:ascii="Arial" w:hAnsi="Arial" w:cs="Arial"/>
-                        <w:b/>
-                      </w:rPr>
-                      <w:fldChar w:fldCharType="begin"/>
-                    </w:r>
-                    <w:r>
-                      <w:rPr>
-                        <w:rFonts w:ascii="Arial" w:hAnsi="Arial" w:cs="Arial"/>
-                        <w:b/>
-                      </w:rPr>
-                      <w:instrText>PAGE  \* Arabic  \* MERGEFORMAT</w:instrText>
-                    </w:r>
-                    <w:r>
-                      <w:rPr>
-                        <w:rFonts w:ascii="Arial" w:hAnsi="Arial" w:cs="Arial"/>
-                        <w:b/>
-                      </w:rPr>
-                      <w:fldChar w:fldCharType="separate"/>
-                    </w:r>
-                    <w:r>
-                      <w:rPr>
-                        <w:rFonts w:ascii="Arial" w:hAnsi="Arial" w:cs="Arial"/>
-                        <w:b/>
-                        <w:noProof/>
-                        <w:lang w:val="es-ES"/>
-                      </w:rPr>
-                      <w:t>8</w:t>
-                    </w:r>
-                    <w:r>
-                      <w:rPr>
-                        <w:rFonts w:ascii="Arial" w:hAnsi="Arial" w:cs="Arial"/>
-                        <w:b/>
-                      </w:rPr>
-                      <w:fldChar w:fldCharType="end"/>
-                    </w:r>
-                    <w:r>
-                      <w:rPr>
-                        <w:rFonts w:ascii="Arial" w:hAnsi="Arial" w:cs="Arial"/>
-                        <w:b/>
-                        <w:lang w:val="es-ES"/>
-                      </w:rPr>
-                      <w:t xml:space="preserve"> de </w:t>
-                    </w:r>
-                    <w:fldSimple w:instr="NUMPAGES  \* Arabic  \* MERGEFORMAT">
-                      <w:r>
-                        <w:rPr>
-                          <w:rFonts w:ascii="Arial" w:hAnsi="Arial" w:cs="Arial"/>
-                          <w:b/>
-                          <w:noProof/>
-                          <w:lang w:val="es-ES"/>
-                        </w:rPr>
-                        <w:t>8</w:t>
-                      </w:r>
-                    </w:fldSimple>
-                  </w:p>
-                </w:txbxContent>
-              </v:textbox>
-            </v:shape>
-          </w:pict>
-        </mc:Fallback>
-      </mc:AlternateContent>
+      <w:pict>
+        <v:shapetype id="_x0000_t202" coordsize="21600,21600" o:spt="202" path="m,l,21600r21600,l21600,xe">
+          <v:stroke joinstyle="miter"/>
+          <v:path gradientshapeok="t" o:connecttype="rect"/>
+        </v:shapetype>
+        <v:shape id="_x0000_s4104" type="#_x0000_t202" style="position:absolute;margin-left:371.8pt;margin-top:-10.7pt;width:89.3pt;height:23.6pt;z-index:251667456;visibility:visible;mso-width-relative:margin;mso-height-relative:margin" o:gfxdata="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" stroked="f">
+          <v:textbox>
+            <w:txbxContent>
+              <w:p>
+                <w:pPr>
+                  <w:jc w:val="right"/>
+                  <w:rPr>
+                    <w:rFonts w:ascii="Arial" w:hAnsi="Arial" w:cs="Arial"/>
+                    <w:b/>
+                  </w:rPr>
+                </w:pPr>
+                <w:r>
+                  <w:rPr>
+                    <w:rFonts w:ascii="Arial" w:hAnsi="Arial" w:cs="Arial"/>
+                    <w:b/>
+                    <w:lang w:val="es-ES"/>
+                  </w:rPr>
+                  <w:t xml:space="preserve">Página </w:t>
+                </w:r>
+                <w:r>
+                  <w:rPr>
+                    <w:rFonts w:ascii="Arial" w:hAnsi="Arial" w:cs="Arial"/>
+                    <w:b/>
+                  </w:rPr>
+                  <w:fldChar w:fldCharType="begin"/>
+                </w:r>
+                <w:r>
+                  <w:rPr>
+                    <w:rFonts w:ascii="Arial" w:hAnsi="Arial" w:cs="Arial"/>
+                    <w:b/>
+                  </w:rPr>
+                  <w:instrText>PAGE  \* Arabic  \* MERGEFORMAT</w:instrText>
+                </w:r>
+                <w:r>
+                  <w:rPr>
+                    <w:rFonts w:ascii="Arial" w:hAnsi="Arial" w:cs="Arial"/>
+                    <w:b/>
+                  </w:rPr>
+                  <w:fldChar w:fldCharType="separate"/>
+                </w:r>
+                <w:r>
+                  <w:rPr>
+                    <w:rFonts w:ascii="Arial" w:hAnsi="Arial" w:cs="Arial"/>
+                    <w:b/>
+                    <w:noProof/>
+                    <w:lang w:val="es-ES"/>
+                  </w:rPr>
+                  <w:t>6</w:t>
+                </w:r>
+                <w:r>
+                  <w:rPr>
+                    <w:rFonts w:ascii="Arial" w:hAnsi="Arial" w:cs="Arial"/>
+                    <w:b/>
+                  </w:rPr>
+                  <w:fldChar w:fldCharType="end"/>
+                </w:r>
+                <w:r>
+                  <w:rPr>
+                    <w:rFonts w:ascii="Arial" w:hAnsi="Arial" w:cs="Arial"/>
+                    <w:b/>
+                    <w:lang w:val="es-ES"/>
+                  </w:rPr>
+                  <w:t xml:space="preserve"> de </w:t>
+                </w:r>
+                <w:fldSimple w:instr="NUMPAGES  \* Arabic  \* MERGEFORMAT">
+                  <w:r>
+                    <w:rPr>
+                      <w:rFonts w:ascii="Arial" w:hAnsi="Arial" w:cs="Arial"/>
+                      <w:b/>
+                      <w:noProof/>
+                      <w:lang w:val="es-ES"/>
+                    </w:rPr>
+                    <w:t>7</w:t>
+                  </w:r>
+                </w:fldSimple>
+              </w:p>
+            </w:txbxContent>
+          </v:textbox>
+        </v:shape>
+      </w:pict>
     </w:r>
     <w:r>
       <w:rPr>
         <w:noProof/>
-        <w:lang w:eastAsia="es-AR"/>
+        <w:lang w:eastAsia="ja-JP"/>
       </w:rPr>
       <w:drawing>
         <wp:anchor distT="0" distB="0" distL="114300" distR="114300" simplePos="0" relativeHeight="251664384" behindDoc="1" locked="0" layoutInCell="1" allowOverlap="1">
@@ -2970,7 +2428,7 @@
                   <a:blip r:embed="rId1">
                     <a:extLst>
                       <a:ext uri="{28A0092B-C50C-407E-A947-70E740481C1C}">
-                        <a14:useLocalDpi xmlns:a14="http://schemas.microsoft.com/office/drawing/2010/main" val="0"/>
+                        <a14:useLocalDpi xmlns:a14="http://schemas.microsoft.com/office/drawing/2010/main" xmlns:wps="http://schemas.microsoft.com/office/word/2010/wordprocessingShape" xmlns:wpi="http://schemas.microsoft.com/office/word/2010/wordprocessingInk" xmlns:wpg="http://schemas.microsoft.com/office/word/2010/wordprocessingGroup" xmlns:w15="http://schemas.microsoft.com/office/word/2012/wordml" xmlns:w14="http://schemas.microsoft.com/office/word/2010/wordml" xmlns:w="http://schemas.openxmlformats.org/wordprocessingml/2006/main" xmlns:w10="urn:schemas-microsoft-com:office:word" xmlns:wp14="http://schemas.microsoft.com/office/word/2010/wordprocessingDrawing" xmlns:v="urn:schemas-microsoft-com:vml" xmlns:o="urn:schemas-microsoft-com:office:office" xmlns:mc="http://schemas.openxmlformats.org/markup-compatibility/2006" xmlns:wpc="http://schemas.microsoft.com/office/word/2010/wordprocessingCanvas" xmlns="" val="0"/>
                       </a:ext>
                     </a:extLst>
                   </a:blip>
@@ -3003,213 +2461,59 @@
         <w:noProof/>
         <w:lang w:eastAsia="es-AR"/>
       </w:rPr>
-      <mc:AlternateContent>
-        <mc:Choice Requires="wps">
-          <w:drawing>
-            <wp:anchor distT="0" distB="0" distL="114300" distR="114300" simplePos="0" relativeHeight="251665408" behindDoc="0" locked="0" layoutInCell="1" allowOverlap="1">
-              <wp:simplePos x="0" y="0"/>
-              <wp:positionH relativeFrom="column">
-                <wp:posOffset>121285</wp:posOffset>
-              </wp:positionH>
-              <wp:positionV relativeFrom="paragraph">
-                <wp:posOffset>-172720</wp:posOffset>
-              </wp:positionV>
-              <wp:extent cx="3146425" cy="486410"/>
-              <wp:effectExtent l="0" t="0" r="0" b="8890"/>
-              <wp:wrapNone/>
-              <wp:docPr id="8" name="Cuadro de texto 2"/>
-              <wp:cNvGraphicFramePr>
-                <a:graphicFrameLocks xmlns:a="http://schemas.openxmlformats.org/drawingml/2006/main"/>
-              </wp:cNvGraphicFramePr>
-              <a:graphic xmlns:a="http://schemas.openxmlformats.org/drawingml/2006/main">
-                <a:graphicData uri="http://schemas.microsoft.com/office/word/2010/wordprocessingShape">
-                  <wps:wsp>
-                    <wps:cNvSpPr txBox="1">
-                      <a:spLocks noChangeArrowheads="1"/>
-                    </wps:cNvSpPr>
-                    <wps:spPr bwMode="auto">
-                      <a:xfrm>
-                        <a:off x="0" y="0"/>
-                        <a:ext cx="3146425" cy="486410"/>
-                      </a:xfrm>
-                      <a:prstGeom prst="rect">
-                        <a:avLst/>
-                      </a:prstGeom>
-                      <a:solidFill>
-                        <a:srgbClr val="FFFFFF"/>
-                      </a:solidFill>
-                      <a:ln w="9525">
-                        <a:noFill/>
-                        <a:miter lim="800000"/>
-                        <a:headEnd/>
-                        <a:tailEnd/>
-                      </a:ln>
-                    </wps:spPr>
-                    <wps:txbx>
-                      <w:txbxContent>
-                        <w:p>
-                          <w:pPr>
-                            <w:spacing w:after="0"/>
-                            <w:rPr>
-                              <w:rFonts w:ascii="Arial" w:hAnsi="Arial" w:cs="Arial"/>
-                              <w:b/>
-                              <w:i/>
-                            </w:rPr>
-                          </w:pPr>
-                          <w:r>
-                            <w:rPr>
-                              <w:rFonts w:ascii="Arial" w:hAnsi="Arial" w:cs="Arial"/>
-                              <w:b/>
-                              <w:i/>
-                            </w:rPr>
-                            <w:t>UTN - Facultad Regional Buenos Aires</w:t>
-                          </w:r>
-                          <w:r>
-                            <w:rPr>
-                              <w:rFonts w:ascii="Arial" w:hAnsi="Arial" w:cs="Arial"/>
-                              <w:b/>
-                              <w:i/>
-                            </w:rPr>
-                            <w:br/>
-                            <w:t>Ingeniería en Sistemas de Información</w:t>
-                          </w:r>
-                        </w:p>
-                      </w:txbxContent>
-                    </wps:txbx>
-                    <wps:bodyPr rot="0" vert="horz" wrap="square" lIns="91440" tIns="45720" rIns="91440" bIns="45720" anchor="t" anchorCtr="0">
-                      <a:noAutofit/>
-                    </wps:bodyPr>
-                  </wps:wsp>
-                </a:graphicData>
-              </a:graphic>
-              <wp14:sizeRelH relativeFrom="margin">
-                <wp14:pctWidth>0</wp14:pctWidth>
-              </wp14:sizeRelH>
-              <wp14:sizeRelV relativeFrom="margin">
-                <wp14:pctHeight>0</wp14:pctHeight>
-              </wp14:sizeRelV>
-            </wp:anchor>
-          </w:drawing>
-        </mc:Choice>
-        <mc:Fallback>
-          <w:pict>
-            <v:shape id="_x0000_s1030" type="#_x0000_t202" style="position:absolute;margin-left:9.55pt;margin-top:-13.6pt;width:247.75pt;height:38.3pt;z-index:251665408;visibility:visible;mso-wrap-style:square;mso-width-percent:0;mso-height-percent:0;mso-wrap-distance-left:9pt;mso-wrap-distance-top:0;mso-wrap-distance-right:9pt;mso-wrap-distance-bottom:0;mso-position-horizontal:absolute;mso-position-horizontal-relative:text;mso-position-vertical:absolute;mso-position-vertical-relative:text;mso-width-percent:0;mso-height-percent:0;mso-width-relative:margin;mso-height-relative:margin;v-text-anchor:top" o:gfxdata="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" stroked="f">
-              <v:textbox>
-                <w:txbxContent>
-                  <w:p>
-                    <w:pPr>
-                      <w:spacing w:after="0"/>
-                      <w:rPr>
-                        <w:rFonts w:ascii="Arial" w:hAnsi="Arial" w:cs="Arial"/>
-                        <w:b/>
-                        <w:i/>
-                      </w:rPr>
-                    </w:pPr>
-                    <w:r>
-                      <w:rPr>
-                        <w:rFonts w:ascii="Arial" w:hAnsi="Arial" w:cs="Arial"/>
-                        <w:b/>
-                        <w:i/>
-                      </w:rPr>
-                      <w:t>UTN - Facultad Regional Buenos Aires</w:t>
-                    </w:r>
-                    <w:r>
-                      <w:rPr>
-                        <w:rFonts w:ascii="Arial" w:hAnsi="Arial" w:cs="Arial"/>
-                        <w:b/>
-                        <w:i/>
-                      </w:rPr>
-                      <w:br/>
-                      <w:t>Ingeniería en Sistemas de Información</w:t>
-                    </w:r>
-                  </w:p>
-                </w:txbxContent>
-              </v:textbox>
-            </v:shape>
-          </w:pict>
-        </mc:Fallback>
-      </mc:AlternateContent>
+      <w:pict>
+        <v:shape id="_x0000_s4103" type="#_x0000_t202" style="position:absolute;margin-left:9.55pt;margin-top:-13.6pt;width:247.75pt;height:38.3pt;z-index:251665408;visibility:visible;mso-position-horizontal-relative:text;mso-position-vertical-relative:text;mso-width-relative:margin;mso-height-relative:margin" o:gfxdata="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" stroked="f">
+          <v:textbox>
+            <w:txbxContent>
+              <w:p>
+                <w:pPr>
+                  <w:spacing w:after="0"/>
+                  <w:rPr>
+                    <w:rFonts w:ascii="Arial" w:hAnsi="Arial" w:cs="Arial"/>
+                    <w:b/>
+                    <w:i/>
+                  </w:rPr>
+                </w:pPr>
+                <w:r>
+                  <w:rPr>
+                    <w:rFonts w:ascii="Arial" w:hAnsi="Arial" w:cs="Arial"/>
+                    <w:b/>
+                    <w:i/>
+                  </w:rPr>
+                  <w:t>UTN - Facultad Regional Buenos Aires</w:t>
+                </w:r>
+                <w:r>
+                  <w:rPr>
+                    <w:rFonts w:ascii="Arial" w:hAnsi="Arial" w:cs="Arial"/>
+                    <w:b/>
+                    <w:i/>
+                  </w:rPr>
+                  <w:br/>
+                  <w:t>Ingeniería en Sistemas de Información</w:t>
+                </w:r>
+              </w:p>
+            </w:txbxContent>
+          </v:textbox>
+        </v:shape>
+      </w:pict>
     </w:r>
     <w:r>
       <w:rPr>
         <w:noProof/>
         <w:lang w:eastAsia="es-AR"/>
       </w:rPr>
-      <mc:AlternateContent>
-        <mc:Choice Requires="wps">
-          <w:drawing>
-            <wp:anchor distT="4294967295" distB="4294967295" distL="114300" distR="114300" simplePos="0" relativeHeight="251663360" behindDoc="0" locked="0" layoutInCell="1" allowOverlap="1">
-              <wp:simplePos x="0" y="0"/>
-              <wp:positionH relativeFrom="column">
-                <wp:posOffset>-465455</wp:posOffset>
-              </wp:positionH>
-              <wp:positionV relativeFrom="paragraph">
-                <wp:posOffset>-182881</wp:posOffset>
-              </wp:positionV>
-              <wp:extent cx="6322060" cy="0"/>
-              <wp:effectExtent l="0" t="0" r="21590" b="19050"/>
-              <wp:wrapNone/>
-              <wp:docPr id="7" name="7 Conector recto"/>
-              <wp:cNvGraphicFramePr>
-                <a:graphicFrameLocks xmlns:a="http://schemas.openxmlformats.org/drawingml/2006/main"/>
-              </wp:cNvGraphicFramePr>
-              <a:graphic xmlns:a="http://schemas.openxmlformats.org/drawingml/2006/main">
-                <a:graphicData uri="http://schemas.microsoft.com/office/word/2010/wordprocessingShape">
-                  <wps:wsp>
-                    <wps:cNvCnPr>
-                      <a:cxnSpLocks/>
-                    </wps:cNvCnPr>
-                    <wps:spPr>
-                      <a:xfrm>
-                        <a:off x="0" y="0"/>
-                        <a:ext cx="6322060" cy="0"/>
-                      </a:xfrm>
-                      <a:prstGeom prst="line">
-                        <a:avLst/>
-                      </a:prstGeom>
-                    </wps:spPr>
-                    <wps:style>
-                      <a:lnRef idx="1">
-                        <a:schemeClr val="dk1"/>
-                      </a:lnRef>
-                      <a:fillRef idx="0">
-                        <a:schemeClr val="dk1"/>
-                      </a:fillRef>
-                      <a:effectRef idx="0">
-                        <a:schemeClr val="dk1"/>
-                      </a:effectRef>
-                      <a:fontRef idx="minor">
-                        <a:schemeClr val="tx1"/>
-                      </a:fontRef>
-                    </wps:style>
-                    <wps:bodyPr/>
-                  </wps:wsp>
-                </a:graphicData>
-              </a:graphic>
-              <wp14:sizeRelH relativeFrom="margin">
-                <wp14:pctWidth>0</wp14:pctWidth>
-              </wp14:sizeRelH>
-              <wp14:sizeRelV relativeFrom="page">
-                <wp14:pctHeight>0</wp14:pctHeight>
-              </wp14:sizeRelV>
-            </wp:anchor>
-          </w:drawing>
-        </mc:Choice>
-        <mc:Fallback>
-          <w:pict>
-            <v:line w14:anchorId="4F091643" id="7 Conector recto" o:spid="_x0000_s1026" style="position:absolute;z-index:251663360;visibility:visible;mso-wrap-style:square;mso-width-percent:0;mso-height-percent:0;mso-wrap-distance-left:9pt;mso-wrap-distance-top:-3e-5mm;mso-wrap-distance-right:9pt;mso-wrap-distance-bottom:-3e-5mm;mso-position-horizontal:absolute;mso-position-horizontal-relative:text;mso-position-vertical:absolute;mso-position-vertical-relative:text;mso-width-percent:0;mso-height-percent:0;mso-width-relative:margin;mso-height-relative:page" from="-36.65pt,-14.4pt" to="461.15pt,-14.4pt" o:gfxdata="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" strokecolor="black [3040]">
-              <o:lock v:ext="edit" shapetype="f"/>
-            </v:line>
-          </w:pict>
-        </mc:Fallback>
-      </mc:AlternateContent>
+      <w:pict>
+        <v:line id="7 Conector recto" o:spid="_x0000_s4102" style="position:absolute;z-index:251663360;visibility:visible;mso-wrap-distance-top:-3e-5mm;mso-wrap-distance-bottom:-3e-5mm;mso-position-horizontal-relative:text;mso-position-vertical-relative:text;mso-width-relative:margin" from="-36.65pt,-14.4pt" to="461.15pt,-14.4pt" o:gfxdata="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" strokecolor="black [3040]">
+          <o:lock v:ext="edit" shapetype="f"/>
+        </v:line>
+      </w:pict>
     </w:r>
   </w:p>
 </w:ftr>
 </file>
 
 <file path=word/footer2.xml><?xml version="1.0" encoding="utf-8"?>
-<w:ftr xmlns:wpc="http://schemas.microsoft.com/office/word/2010/wordprocessingCanvas" xmlns:mc="http://schemas.openxmlformats.org/markup-compatibility/2006" xmlns:o="urn:schemas-microsoft-com:office:office" xmlns:r="http://schemas.openxmlformats.org/officeDocument/2006/relationships" xmlns:m="http://schemas.openxmlformats.org/officeDocument/2006/math" xmlns:v="urn:schemas-microsoft-com:vml" xmlns:wp14="http://schemas.microsoft.com/office/word/2010/wordprocessingDrawing" xmlns:wp="http://schemas.openxmlformats.org/drawingml/2006/wordprocessingDrawing" xmlns:w10="urn:schemas-microsoft-com:office:word" xmlns:w="http://schemas.openxmlformats.org/wordprocessingml/2006/main" xmlns:w14="http://schemas.microsoft.com/office/word/2010/wordml" xmlns:w15="http://schemas.microsoft.com/office/word/2012/wordml" xmlns:wpg="http://schemas.microsoft.com/office/word/2010/wordprocessingGroup" xmlns:wpi="http://schemas.microsoft.com/office/word/2010/wordprocessingInk" xmlns:wne="http://schemas.microsoft.com/office/word/2006/wordml" xmlns:wps="http://schemas.microsoft.com/office/word/2010/wordprocessingShape" mc:Ignorable="w14 w15 wp14">
+<w:ftr xmlns:ve="http://schemas.openxmlformats.org/markup-compatibility/2006" xmlns:o="urn:schemas-microsoft-com:office:office" xmlns:r="http://schemas.openxmlformats.org/officeDocument/2006/relationships" xmlns:m="http://schemas.openxmlformats.org/officeDocument/2006/math" xmlns:v="urn:schemas-microsoft-com:vml" xmlns:wp="http://schemas.openxmlformats.org/drawingml/2006/wordprocessingDrawing" xmlns:w10="urn:schemas-microsoft-com:office:word" xmlns:w="http://schemas.openxmlformats.org/wordprocessingml/2006/main" xmlns:wne="http://schemas.microsoft.com/office/word/2006/wordml">
   <w:p>
     <w:pPr>
       <w:pStyle w:val="Piedepgina"/>
@@ -3219,215 +2523,61 @@
         <w:noProof/>
         <w:lang w:eastAsia="es-AR"/>
       </w:rPr>
-      <mc:AlternateContent>
-        <mc:Choice Requires="wps">
-          <w:drawing>
-            <wp:anchor distT="0" distB="0" distL="114300" distR="114300" simplePos="0" relativeHeight="251671552" behindDoc="0" locked="0" layoutInCell="1" allowOverlap="1">
-              <wp:simplePos x="0" y="0"/>
-              <wp:positionH relativeFrom="column">
-                <wp:posOffset>273050</wp:posOffset>
-              </wp:positionH>
-              <wp:positionV relativeFrom="paragraph">
-                <wp:posOffset>-148590</wp:posOffset>
-              </wp:positionV>
-              <wp:extent cx="3146425" cy="486410"/>
-              <wp:effectExtent l="0" t="0" r="0" b="8890"/>
-              <wp:wrapNone/>
-              <wp:docPr id="18" name="Cuadro de texto 2"/>
-              <wp:cNvGraphicFramePr>
-                <a:graphicFrameLocks xmlns:a="http://schemas.openxmlformats.org/drawingml/2006/main"/>
-              </wp:cNvGraphicFramePr>
-              <a:graphic xmlns:a="http://schemas.openxmlformats.org/drawingml/2006/main">
-                <a:graphicData uri="http://schemas.microsoft.com/office/word/2010/wordprocessingShape">
-                  <wps:wsp>
-                    <wps:cNvSpPr txBox="1">
-                      <a:spLocks noChangeArrowheads="1"/>
-                    </wps:cNvSpPr>
-                    <wps:spPr bwMode="auto">
-                      <a:xfrm>
-                        <a:off x="0" y="0"/>
-                        <a:ext cx="3146425" cy="486410"/>
-                      </a:xfrm>
-                      <a:prstGeom prst="rect">
-                        <a:avLst/>
-                      </a:prstGeom>
-                      <a:solidFill>
-                        <a:srgbClr val="FFFFFF"/>
-                      </a:solidFill>
-                      <a:ln w="9525">
-                        <a:noFill/>
-                        <a:miter lim="800000"/>
-                        <a:headEnd/>
-                        <a:tailEnd/>
-                      </a:ln>
-                    </wps:spPr>
-                    <wps:txbx>
-                      <w:txbxContent>
-                        <w:p>
-                          <w:pPr>
-                            <w:spacing w:after="0"/>
-                            <w:rPr>
-                              <w:rFonts w:ascii="Arial" w:hAnsi="Arial" w:cs="Arial"/>
-                              <w:b/>
-                              <w:i/>
-                            </w:rPr>
-                          </w:pPr>
-                          <w:r>
-                            <w:rPr>
-                              <w:rFonts w:ascii="Arial" w:hAnsi="Arial" w:cs="Arial"/>
-                              <w:b/>
-                              <w:i/>
-                            </w:rPr>
-                            <w:t>UTN - Facultad Regional Buenos Aires</w:t>
-                          </w:r>
-                          <w:r>
-                            <w:rPr>
-                              <w:rFonts w:ascii="Arial" w:hAnsi="Arial" w:cs="Arial"/>
-                              <w:b/>
-                              <w:i/>
-                            </w:rPr>
-                            <w:br/>
-                            <w:t>Ingeniería en Sistemas de Información</w:t>
-                          </w:r>
-                        </w:p>
-                      </w:txbxContent>
-                    </wps:txbx>
-                    <wps:bodyPr rot="0" vert="horz" wrap="square" lIns="91440" tIns="45720" rIns="91440" bIns="45720" anchor="t" anchorCtr="0">
-                      <a:noAutofit/>
-                    </wps:bodyPr>
-                  </wps:wsp>
-                </a:graphicData>
-              </a:graphic>
-              <wp14:sizeRelH relativeFrom="margin">
-                <wp14:pctWidth>0</wp14:pctWidth>
-              </wp14:sizeRelH>
-              <wp14:sizeRelV relativeFrom="margin">
-                <wp14:pctHeight>0</wp14:pctHeight>
-              </wp14:sizeRelV>
-            </wp:anchor>
-          </w:drawing>
-        </mc:Choice>
-        <mc:Fallback>
-          <w:pict>
-            <v:shapetype id="_x0000_t202" coordsize="21600,21600" o:spt="202" path="m,l,21600r21600,l21600,xe">
-              <v:stroke joinstyle="miter"/>
-              <v:path gradientshapeok="t" o:connecttype="rect"/>
-            </v:shapetype>
-            <v:shape id="_x0000_s1031" type="#_x0000_t202" style="position:absolute;margin-left:21.5pt;margin-top:-11.7pt;width:247.75pt;height:38.3pt;z-index:251671552;visibility:visible;mso-wrap-style:square;mso-width-percent:0;mso-height-percent:0;mso-wrap-distance-left:9pt;mso-wrap-distance-top:0;mso-wrap-distance-right:9pt;mso-wrap-distance-bottom:0;mso-position-horizontal:absolute;mso-position-horizontal-relative:text;mso-position-vertical:absolute;mso-position-vertical-relative:text;mso-width-percent:0;mso-height-percent:0;mso-width-relative:margin;mso-height-relative:margin;v-text-anchor:top" o:gfxdata="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" stroked="f">
-              <v:textbox>
-                <w:txbxContent>
-                  <w:p>
-                    <w:pPr>
-                      <w:spacing w:after="0"/>
-                      <w:rPr>
-                        <w:rFonts w:ascii="Arial" w:hAnsi="Arial" w:cs="Arial"/>
-                        <w:b/>
-                        <w:i/>
-                      </w:rPr>
-                    </w:pPr>
-                    <w:r>
-                      <w:rPr>
-                        <w:rFonts w:ascii="Arial" w:hAnsi="Arial" w:cs="Arial"/>
-                        <w:b/>
-                        <w:i/>
-                      </w:rPr>
-                      <w:t>UTN - Facultad Regional Buenos Aires</w:t>
-                    </w:r>
-                    <w:r>
-                      <w:rPr>
-                        <w:rFonts w:ascii="Arial" w:hAnsi="Arial" w:cs="Arial"/>
-                        <w:b/>
-                        <w:i/>
-                      </w:rPr>
-                      <w:br/>
-                      <w:t>Ingeniería en Sistemas de Información</w:t>
-                    </w:r>
-                  </w:p>
-                </w:txbxContent>
-              </v:textbox>
-            </v:shape>
-          </w:pict>
-        </mc:Fallback>
-      </mc:AlternateContent>
+      <w:pict>
+        <v:shapetype id="_x0000_t202" coordsize="21600,21600" o:spt="202" path="m,l,21600r21600,l21600,xe">
+          <v:stroke joinstyle="miter"/>
+          <v:path gradientshapeok="t" o:connecttype="rect"/>
+        </v:shapetype>
+        <v:shape id="_x0000_s4101" type="#_x0000_t202" style="position:absolute;margin-left:21.5pt;margin-top:-11.7pt;width:247.75pt;height:38.3pt;z-index:251671552;visibility:visible;mso-width-relative:margin;mso-height-relative:margin" o:gfxdata="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" stroked="f">
+          <v:textbox>
+            <w:txbxContent>
+              <w:p>
+                <w:pPr>
+                  <w:spacing w:after="0"/>
+                  <w:rPr>
+                    <w:rFonts w:ascii="Arial" w:hAnsi="Arial" w:cs="Arial"/>
+                    <w:b/>
+                    <w:i/>
+                  </w:rPr>
+                </w:pPr>
+                <w:r>
+                  <w:rPr>
+                    <w:rFonts w:ascii="Arial" w:hAnsi="Arial" w:cs="Arial"/>
+                    <w:b/>
+                    <w:i/>
+                  </w:rPr>
+                  <w:t>UTN - Facultad Regional Buenos Aires</w:t>
+                </w:r>
+                <w:r>
+                  <w:rPr>
+                    <w:rFonts w:ascii="Arial" w:hAnsi="Arial" w:cs="Arial"/>
+                    <w:b/>
+                    <w:i/>
+                  </w:rPr>
+                  <w:br/>
+                  <w:t>Ingeniería en Sistemas de Información</w:t>
+                </w:r>
+              </w:p>
+            </w:txbxContent>
+          </v:textbox>
+        </v:shape>
+      </w:pict>
     </w:r>
     <w:r>
       <w:rPr>
         <w:noProof/>
         <w:lang w:eastAsia="es-AR"/>
       </w:rPr>
-      <mc:AlternateContent>
-        <mc:Choice Requires="wps">
-          <w:drawing>
-            <wp:anchor distT="4294967295" distB="4294967295" distL="114300" distR="114300" simplePos="0" relativeHeight="251669504" behindDoc="0" locked="0" layoutInCell="1" allowOverlap="1">
-              <wp:simplePos x="0" y="0"/>
-              <wp:positionH relativeFrom="column">
-                <wp:posOffset>-312420</wp:posOffset>
-              </wp:positionH>
-              <wp:positionV relativeFrom="paragraph">
-                <wp:posOffset>-204471</wp:posOffset>
-              </wp:positionV>
-              <wp:extent cx="6321425" cy="0"/>
-              <wp:effectExtent l="0" t="0" r="22225" b="19050"/>
-              <wp:wrapNone/>
-              <wp:docPr id="17" name="17 Conector recto"/>
-              <wp:cNvGraphicFramePr>
-                <a:graphicFrameLocks xmlns:a="http://schemas.openxmlformats.org/drawingml/2006/main"/>
-              </wp:cNvGraphicFramePr>
-              <a:graphic xmlns:a="http://schemas.openxmlformats.org/drawingml/2006/main">
-                <a:graphicData uri="http://schemas.microsoft.com/office/word/2010/wordprocessingShape">
-                  <wps:wsp>
-                    <wps:cNvCnPr>
-                      <a:cxnSpLocks/>
-                    </wps:cNvCnPr>
-                    <wps:spPr>
-                      <a:xfrm>
-                        <a:off x="0" y="0"/>
-                        <a:ext cx="6321425" cy="0"/>
-                      </a:xfrm>
-                      <a:prstGeom prst="line">
-                        <a:avLst/>
-                      </a:prstGeom>
-                    </wps:spPr>
-                    <wps:style>
-                      <a:lnRef idx="1">
-                        <a:schemeClr val="dk1"/>
-                      </a:lnRef>
-                      <a:fillRef idx="0">
-                        <a:schemeClr val="dk1"/>
-                      </a:fillRef>
-                      <a:effectRef idx="0">
-                        <a:schemeClr val="dk1"/>
-                      </a:effectRef>
-                      <a:fontRef idx="minor">
-                        <a:schemeClr val="tx1"/>
-                      </a:fontRef>
-                    </wps:style>
-                    <wps:bodyPr/>
-                  </wps:wsp>
-                </a:graphicData>
-              </a:graphic>
-              <wp14:sizeRelH relativeFrom="margin">
-                <wp14:pctWidth>0</wp14:pctWidth>
-              </wp14:sizeRelH>
-              <wp14:sizeRelV relativeFrom="page">
-                <wp14:pctHeight>0</wp14:pctHeight>
-              </wp14:sizeRelV>
-            </wp:anchor>
-          </w:drawing>
-        </mc:Choice>
-        <mc:Fallback>
-          <w:pict>
-            <v:line w14:anchorId="6F3A9C61" id="17 Conector recto" o:spid="_x0000_s1026" style="position:absolute;z-index:251669504;visibility:visible;mso-wrap-style:square;mso-width-percent:0;mso-height-percent:0;mso-wrap-distance-left:9pt;mso-wrap-distance-top:-3e-5mm;mso-wrap-distance-right:9pt;mso-wrap-distance-bottom:-3e-5mm;mso-position-horizontal:absolute;mso-position-horizontal-relative:text;mso-position-vertical:absolute;mso-position-vertical-relative:text;mso-width-percent:0;mso-height-percent:0;mso-width-relative:margin;mso-height-relative:page" from="-24.6pt,-16.1pt" to="473.15pt,-16.1pt" o:gfxdata="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" strokecolor="black [3040]">
-              <o:lock v:ext="edit" shapetype="f"/>
-            </v:line>
-          </w:pict>
-        </mc:Fallback>
-      </mc:AlternateContent>
+      <w:pict>
+        <v:line id="17 Conector recto" o:spid="_x0000_s4100" style="position:absolute;z-index:251669504;visibility:visible;mso-wrap-distance-top:-3e-5mm;mso-wrap-distance-bottom:-3e-5mm;mso-width-relative:margin" from="-24.6pt,-16.1pt" to="473.15pt,-16.1pt" o:gfxdata="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" strokecolor="black [3040]">
+          <o:lock v:ext="edit" shapetype="f"/>
+        </v:line>
+      </w:pict>
     </w:r>
     <w:r>
       <w:rPr>
         <w:noProof/>
-        <w:lang w:eastAsia="es-AR"/>
+        <w:lang w:eastAsia="ja-JP"/>
       </w:rPr>
       <w:drawing>
         <wp:anchor distT="0" distB="0" distL="114300" distR="114300" simplePos="0" relativeHeight="251670528" behindDoc="1" locked="0" layoutInCell="1" allowOverlap="1">
@@ -3458,7 +2608,7 @@
                   <a:blip r:embed="rId1">
                     <a:extLst>
                       <a:ext uri="{28A0092B-C50C-407E-A947-70E740481C1C}">
-                        <a14:useLocalDpi xmlns:a14="http://schemas.microsoft.com/office/drawing/2010/main" val="0"/>
+                        <a14:useLocalDpi xmlns:a14="http://schemas.microsoft.com/office/drawing/2010/main" xmlns:wps="http://schemas.microsoft.com/office/word/2010/wordprocessingShape" xmlns:wpi="http://schemas.microsoft.com/office/word/2010/wordprocessingInk" xmlns:wpg="http://schemas.microsoft.com/office/word/2010/wordprocessingGroup" xmlns:w15="http://schemas.microsoft.com/office/word/2012/wordml" xmlns:w14="http://schemas.microsoft.com/office/word/2010/wordml" xmlns:w="http://schemas.openxmlformats.org/wordprocessingml/2006/main" xmlns:w10="urn:schemas-microsoft-com:office:word" xmlns:wp14="http://schemas.microsoft.com/office/word/2010/wordprocessingDrawing" xmlns:v="urn:schemas-microsoft-com:vml" xmlns:o="urn:schemas-microsoft-com:office:office" xmlns:mc="http://schemas.openxmlformats.org/markup-compatibility/2006" xmlns:wpc="http://schemas.microsoft.com/office/word/2010/wordprocessingCanvas" xmlns="" val="0"/>
                       </a:ext>
                     </a:extLst>
                   </a:blip>
@@ -3491,235 +2641,94 @@
         <w:noProof/>
         <w:lang w:eastAsia="es-AR"/>
       </w:rPr>
-      <mc:AlternateContent>
-        <mc:Choice Requires="wps">
-          <w:drawing>
-            <wp:anchor distT="0" distB="0" distL="114300" distR="114300" simplePos="0" relativeHeight="251672576" behindDoc="0" locked="0" layoutInCell="1" allowOverlap="1">
-              <wp:simplePos x="0" y="0"/>
-              <wp:positionH relativeFrom="column">
-                <wp:posOffset>4873625</wp:posOffset>
-              </wp:positionH>
-              <wp:positionV relativeFrom="paragraph">
-                <wp:posOffset>-156845</wp:posOffset>
-              </wp:positionV>
-              <wp:extent cx="1133475" cy="299085"/>
-              <wp:effectExtent l="0" t="0" r="9525" b="5715"/>
-              <wp:wrapNone/>
-              <wp:docPr id="19" name="Cuadro de texto 2"/>
-              <wp:cNvGraphicFramePr>
-                <a:graphicFrameLocks xmlns:a="http://schemas.openxmlformats.org/drawingml/2006/main"/>
-              </wp:cNvGraphicFramePr>
-              <a:graphic xmlns:a="http://schemas.openxmlformats.org/drawingml/2006/main">
-                <a:graphicData uri="http://schemas.microsoft.com/office/word/2010/wordprocessingShape">
-                  <wps:wsp>
-                    <wps:cNvSpPr txBox="1">
-                      <a:spLocks noChangeArrowheads="1"/>
-                    </wps:cNvSpPr>
-                    <wps:spPr bwMode="auto">
-                      <a:xfrm>
-                        <a:off x="0" y="0"/>
-                        <a:ext cx="1133475" cy="299085"/>
-                      </a:xfrm>
-                      <a:prstGeom prst="rect">
-                        <a:avLst/>
-                      </a:prstGeom>
-                      <a:solidFill>
-                        <a:srgbClr val="FFFFFF"/>
-                      </a:solidFill>
-                      <a:ln w="9525">
-                        <a:noFill/>
-                        <a:miter lim="800000"/>
-                        <a:headEnd/>
-                        <a:tailEnd/>
-                      </a:ln>
-                    </wps:spPr>
-                    <wps:txbx>
-                      <w:txbxContent>
-                        <w:p>
-                          <w:pPr>
-                            <w:jc w:val="right"/>
-                            <w:rPr>
-                              <w:rFonts w:ascii="Arial" w:hAnsi="Arial" w:cs="Arial"/>
-                              <w:b/>
-                            </w:rPr>
-                          </w:pPr>
-                          <w:r>
-                            <w:rPr>
-                              <w:rFonts w:ascii="Arial" w:hAnsi="Arial" w:cs="Arial"/>
-                              <w:b/>
-                              <w:lang w:val="es-ES"/>
-                            </w:rPr>
-                            <w:t xml:space="preserve">Página </w:t>
-                          </w:r>
-                          <w:r>
-                            <w:rPr>
-                              <w:rFonts w:ascii="Arial" w:hAnsi="Arial" w:cs="Arial"/>
-                              <w:b/>
-                            </w:rPr>
-                            <w:fldChar w:fldCharType="begin"/>
-                          </w:r>
-                          <w:r>
-                            <w:rPr>
-                              <w:rFonts w:ascii="Arial" w:hAnsi="Arial" w:cs="Arial"/>
-                              <w:b/>
-                            </w:rPr>
-                            <w:instrText>PAGE  \* Arabic  \* MERGEFORMAT</w:instrText>
-                          </w:r>
-                          <w:r>
-                            <w:rPr>
-                              <w:rFonts w:ascii="Arial" w:hAnsi="Arial" w:cs="Arial"/>
-                              <w:b/>
-                            </w:rPr>
-                            <w:fldChar w:fldCharType="separate"/>
-                          </w:r>
-                          <w:r>
-                            <w:rPr>
-                              <w:rFonts w:ascii="Arial" w:hAnsi="Arial" w:cs="Arial"/>
-                              <w:b/>
-                              <w:noProof/>
-                              <w:lang w:val="es-ES"/>
-                            </w:rPr>
-                            <w:t>7</w:t>
-                          </w:r>
-                          <w:r>
-                            <w:rPr>
-                              <w:rFonts w:ascii="Arial" w:hAnsi="Arial" w:cs="Arial"/>
-                              <w:b/>
-                            </w:rPr>
-                            <w:fldChar w:fldCharType="end"/>
-                          </w:r>
-                          <w:r>
-                            <w:rPr>
-                              <w:rFonts w:ascii="Arial" w:hAnsi="Arial" w:cs="Arial"/>
-                              <w:b/>
-                              <w:lang w:val="es-ES"/>
-                            </w:rPr>
-                            <w:t xml:space="preserve"> de </w:t>
-                          </w:r>
-                          <w:fldSimple w:instr="NUMPAGES  \* Arabic  \* MERGEFORMAT">
-                            <w:r>
-                              <w:rPr>
-                                <w:rFonts w:ascii="Arial" w:hAnsi="Arial" w:cs="Arial"/>
-                                <w:b/>
-                                <w:noProof/>
-                                <w:lang w:val="es-ES"/>
-                              </w:rPr>
-                              <w:t>8</w:t>
-                            </w:r>
-                          </w:fldSimple>
-                        </w:p>
-                      </w:txbxContent>
-                    </wps:txbx>
-                    <wps:bodyPr rot="0" vert="horz" wrap="square" lIns="91440" tIns="45720" rIns="91440" bIns="45720" anchor="t" anchorCtr="0">
-                      <a:noAutofit/>
-                    </wps:bodyPr>
-                  </wps:wsp>
-                </a:graphicData>
-              </a:graphic>
-              <wp14:sizeRelH relativeFrom="margin">
-                <wp14:pctWidth>0</wp14:pctWidth>
-              </wp14:sizeRelH>
-              <wp14:sizeRelV relativeFrom="margin">
-                <wp14:pctHeight>0</wp14:pctHeight>
-              </wp14:sizeRelV>
-            </wp:anchor>
-          </w:drawing>
-        </mc:Choice>
-        <mc:Fallback>
-          <w:pict>
-            <v:shapetype id="_x0000_t202" coordsize="21600,21600" o:spt="202" path="m,l,21600r21600,l21600,xe">
-              <v:stroke joinstyle="miter"/>
-              <v:path gradientshapeok="t" o:connecttype="rect"/>
-            </v:shapetype>
-            <v:shape id="_x0000_s1032" type="#_x0000_t202" style="position:absolute;margin-left:383.75pt;margin-top:-12.35pt;width:89.25pt;height:23.55pt;z-index:251672576;visibility:visible;mso-wrap-style:square;mso-width-percent:0;mso-height-percent:0;mso-wrap-distance-left:9pt;mso-wrap-distance-top:0;mso-wrap-distance-right:9pt;mso-wrap-distance-bottom:0;mso-position-horizontal:absolute;mso-position-horizontal-relative:text;mso-position-vertical:absolute;mso-position-vertical-relative:text;mso-width-percent:0;mso-height-percent:0;mso-width-relative:margin;mso-height-relative:margin;v-text-anchor:top" o:gfxdata="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" stroked="f">
-              <v:textbox>
-                <w:txbxContent>
-                  <w:p>
-                    <w:pPr>
-                      <w:jc w:val="right"/>
-                      <w:rPr>
-                        <w:rFonts w:ascii="Arial" w:hAnsi="Arial" w:cs="Arial"/>
-                        <w:b/>
-                      </w:rPr>
-                    </w:pPr>
-                    <w:r>
-                      <w:rPr>
-                        <w:rFonts w:ascii="Arial" w:hAnsi="Arial" w:cs="Arial"/>
-                        <w:b/>
-                        <w:lang w:val="es-ES"/>
-                      </w:rPr>
-                      <w:t xml:space="preserve">Página </w:t>
-                    </w:r>
-                    <w:r>
-                      <w:rPr>
-                        <w:rFonts w:ascii="Arial" w:hAnsi="Arial" w:cs="Arial"/>
-                        <w:b/>
-                      </w:rPr>
-                      <w:fldChar w:fldCharType="begin"/>
-                    </w:r>
-                    <w:r>
-                      <w:rPr>
-                        <w:rFonts w:ascii="Arial" w:hAnsi="Arial" w:cs="Arial"/>
-                        <w:b/>
-                      </w:rPr>
-                      <w:instrText>PAGE  \* Arabic  \* MERGEFORMAT</w:instrText>
-                    </w:r>
-                    <w:r>
-                      <w:rPr>
-                        <w:rFonts w:ascii="Arial" w:hAnsi="Arial" w:cs="Arial"/>
-                        <w:b/>
-                      </w:rPr>
-                      <w:fldChar w:fldCharType="separate"/>
-                    </w:r>
-                    <w:r>
-                      <w:rPr>
-                        <w:rFonts w:ascii="Arial" w:hAnsi="Arial" w:cs="Arial"/>
-                        <w:b/>
-                        <w:noProof/>
-                        <w:lang w:val="es-ES"/>
-                      </w:rPr>
-                      <w:t>7</w:t>
-                    </w:r>
-                    <w:r>
-                      <w:rPr>
-                        <w:rFonts w:ascii="Arial" w:hAnsi="Arial" w:cs="Arial"/>
-                        <w:b/>
-                      </w:rPr>
-                      <w:fldChar w:fldCharType="end"/>
-                    </w:r>
-                    <w:r>
-                      <w:rPr>
-                        <w:rFonts w:ascii="Arial" w:hAnsi="Arial" w:cs="Arial"/>
-                        <w:b/>
-                        <w:lang w:val="es-ES"/>
-                      </w:rPr>
-                      <w:t xml:space="preserve"> de </w:t>
-                    </w:r>
-                    <w:fldSimple w:instr="NUMPAGES  \* Arabic  \* MERGEFORMAT">
-                      <w:r>
-                        <w:rPr>
-                          <w:rFonts w:ascii="Arial" w:hAnsi="Arial" w:cs="Arial"/>
-                          <w:b/>
-                          <w:noProof/>
-                          <w:lang w:val="es-ES"/>
-                        </w:rPr>
-                        <w:t>8</w:t>
-                      </w:r>
-                    </w:fldSimple>
-                  </w:p>
-                </w:txbxContent>
-              </v:textbox>
-            </v:shape>
-          </w:pict>
-        </mc:Fallback>
-      </mc:AlternateContent>
+      <w:pict>
+        <v:shape id="_x0000_s4099" type="#_x0000_t202" style="position:absolute;margin-left:383.75pt;margin-top:-12.35pt;width:89.25pt;height:23.55pt;z-index:251672576;visibility:visible;mso-position-horizontal-relative:text;mso-position-vertical-relative:text;mso-width-relative:margin;mso-height-relative:margin" o:gfxdata="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" stroked="f">
+          <v:textbox>
+            <w:txbxContent>
+              <w:p>
+                <w:pPr>
+                  <w:jc w:val="right"/>
+                  <w:rPr>
+                    <w:rFonts w:ascii="Arial" w:hAnsi="Arial" w:cs="Arial"/>
+                    <w:b/>
+                  </w:rPr>
+                </w:pPr>
+                <w:r>
+                  <w:rPr>
+                    <w:rFonts w:ascii="Arial" w:hAnsi="Arial" w:cs="Arial"/>
+                    <w:b/>
+                    <w:lang w:val="es-ES"/>
+                  </w:rPr>
+                  <w:t xml:space="preserve">Página </w:t>
+                </w:r>
+                <w:r>
+                  <w:rPr>
+                    <w:rFonts w:ascii="Arial" w:hAnsi="Arial" w:cs="Arial"/>
+                    <w:b/>
+                  </w:rPr>
+                  <w:fldChar w:fldCharType="begin"/>
+                </w:r>
+                <w:r>
+                  <w:rPr>
+                    <w:rFonts w:ascii="Arial" w:hAnsi="Arial" w:cs="Arial"/>
+                    <w:b/>
+                  </w:rPr>
+                  <w:instrText>PAGE  \* Arabic  \* MERGEFORMAT</w:instrText>
+                </w:r>
+                <w:r>
+                  <w:rPr>
+                    <w:rFonts w:ascii="Arial" w:hAnsi="Arial" w:cs="Arial"/>
+                    <w:b/>
+                  </w:rPr>
+                  <w:fldChar w:fldCharType="separate"/>
+                </w:r>
+                <w:r>
+                  <w:rPr>
+                    <w:rFonts w:ascii="Arial" w:hAnsi="Arial" w:cs="Arial"/>
+                    <w:b/>
+                    <w:noProof/>
+                    <w:lang w:val="es-ES"/>
+                  </w:rPr>
+                  <w:t>7</w:t>
+                </w:r>
+                <w:r>
+                  <w:rPr>
+                    <w:rFonts w:ascii="Arial" w:hAnsi="Arial" w:cs="Arial"/>
+                    <w:b/>
+                  </w:rPr>
+                  <w:fldChar w:fldCharType="end"/>
+                </w:r>
+                <w:r>
+                  <w:rPr>
+                    <w:rFonts w:ascii="Arial" w:hAnsi="Arial" w:cs="Arial"/>
+                    <w:b/>
+                    <w:lang w:val="es-ES"/>
+                  </w:rPr>
+                  <w:t xml:space="preserve"> de </w:t>
+                </w:r>
+                <w:fldSimple w:instr="NUMPAGES  \* Arabic  \* MERGEFORMAT">
+                  <w:r>
+                    <w:rPr>
+                      <w:rFonts w:ascii="Arial" w:hAnsi="Arial" w:cs="Arial"/>
+                      <w:b/>
+                      <w:noProof/>
+                      <w:lang w:val="es-ES"/>
+                    </w:rPr>
+                    <w:t>7</w:t>
+                  </w:r>
+                </w:fldSimple>
+              </w:p>
+            </w:txbxContent>
+          </v:textbox>
+        </v:shape>
+      </w:pict>
     </w:r>
   </w:p>
 </w:ftr>
 </file>
 
 <file path=word/footer3.xml><?xml version="1.0" encoding="utf-8"?>
-<w:ftr xmlns:wpc="http://schemas.microsoft.com/office/word/2010/wordprocessingCanvas" xmlns:mc="http://schemas.openxmlformats.org/markup-compatibility/2006" xmlns:o="urn:schemas-microsoft-com:office:office" xmlns:r="http://schemas.openxmlformats.org/officeDocument/2006/relationships" xmlns:m="http://schemas.openxmlformats.org/officeDocument/2006/math" xmlns:v="urn:schemas-microsoft-com:vml" xmlns:wp14="http://schemas.microsoft.com/office/word/2010/wordprocessingDrawing" xmlns:wp="http://schemas.openxmlformats.org/drawingml/2006/wordprocessingDrawing" xmlns:w10="urn:schemas-microsoft-com:office:word" xmlns:w="http://schemas.openxmlformats.org/wordprocessingml/2006/main" xmlns:w14="http://schemas.microsoft.com/office/word/2010/wordml" xmlns:w15="http://schemas.microsoft.com/office/word/2012/wordml" xmlns:wpg="http://schemas.microsoft.com/office/word/2010/wordprocessingGroup" xmlns:wpi="http://schemas.microsoft.com/office/word/2010/wordprocessingInk" xmlns:wne="http://schemas.microsoft.com/office/word/2006/wordml" xmlns:wps="http://schemas.microsoft.com/office/word/2010/wordprocessingShape" mc:Ignorable="w14 w15 wp14">
+<w:ftr xmlns:ve="http://schemas.openxmlformats.org/markup-compatibility/2006" xmlns:o="urn:schemas-microsoft-com:office:office" xmlns:r="http://schemas.openxmlformats.org/officeDocument/2006/relationships" xmlns:m="http://schemas.openxmlformats.org/officeDocument/2006/math" xmlns:v="urn:schemas-microsoft-com:vml" xmlns:wp="http://schemas.openxmlformats.org/drawingml/2006/wordprocessingDrawing" xmlns:w10="urn:schemas-microsoft-com:office:word" xmlns:w="http://schemas.openxmlformats.org/wordprocessingml/2006/main" xmlns:wne="http://schemas.microsoft.com/office/word/2006/wordml">
   <w:p>
     <w:pPr>
       <w:pStyle w:val="Piedepgina"/>
@@ -3729,233 +2738,70 @@
         <w:noProof/>
         <w:lang w:eastAsia="es-AR"/>
       </w:rPr>
-      <mc:AlternateContent>
-        <mc:Choice Requires="wps">
-          <w:drawing>
-            <wp:anchor distT="0" distB="0" distL="114300" distR="114300" simplePos="0" relativeHeight="251661312" behindDoc="0" locked="0" layoutInCell="1" allowOverlap="1">
-              <wp:simplePos x="0" y="0"/>
-              <wp:positionH relativeFrom="column">
-                <wp:posOffset>1710055</wp:posOffset>
-              </wp:positionH>
-              <wp:positionV relativeFrom="paragraph">
-                <wp:posOffset>-419100</wp:posOffset>
-              </wp:positionV>
-              <wp:extent cx="2553970" cy="457200"/>
-              <wp:effectExtent l="0" t="0" r="0" b="0"/>
-              <wp:wrapNone/>
-              <wp:docPr id="6" name="Cuadro de texto 2"/>
-              <wp:cNvGraphicFramePr>
-                <a:graphicFrameLocks xmlns:a="http://schemas.openxmlformats.org/drawingml/2006/main"/>
-              </wp:cNvGraphicFramePr>
-              <a:graphic xmlns:a="http://schemas.openxmlformats.org/drawingml/2006/main">
-                <a:graphicData uri="http://schemas.microsoft.com/office/word/2010/wordprocessingShape">
-                  <wps:wsp>
-                    <wps:cNvSpPr txBox="1">
-                      <a:spLocks noChangeArrowheads="1"/>
-                    </wps:cNvSpPr>
-                    <wps:spPr bwMode="auto">
-                      <a:xfrm>
-                        <a:off x="0" y="0"/>
-                        <a:ext cx="2553970" cy="457200"/>
-                      </a:xfrm>
-                      <a:prstGeom prst="rect">
-                        <a:avLst/>
-                      </a:prstGeom>
-                      <a:solidFill>
-                        <a:srgbClr val="FFFFFF"/>
-                      </a:solidFill>
-                      <a:ln w="9525">
-                        <a:noFill/>
-                        <a:miter lim="800000"/>
-                        <a:headEnd/>
-                        <a:tailEnd/>
-                      </a:ln>
-                    </wps:spPr>
-                    <wps:txbx>
-                      <w:txbxContent>
-                        <w:p>
-                          <w:pPr>
-                            <w:spacing w:after="0"/>
-                            <w:rPr>
-                              <w:rFonts w:ascii="Arial" w:hAnsi="Arial" w:cs="Arial"/>
-                              <w:b/>
-                              <w:i/>
-                            </w:rPr>
-                          </w:pPr>
-                          <w:r>
-                            <w:rPr>
-                              <w:rFonts w:ascii="Arial" w:hAnsi="Arial" w:cs="Arial"/>
-                              <w:b/>
-                              <w:i/>
-                            </w:rPr>
-                            <w:t>Universidad Tecnológica Nacional</w:t>
-                          </w:r>
-                        </w:p>
-                        <w:p>
-                          <w:pPr>
-                            <w:spacing w:after="0"/>
-                            <w:rPr>
-                              <w:rFonts w:ascii="Arial" w:hAnsi="Arial" w:cs="Arial"/>
-                              <w:b/>
-                              <w:i/>
-                            </w:rPr>
-                          </w:pPr>
-                          <w:r>
-                            <w:rPr>
-                              <w:rFonts w:ascii="Arial" w:hAnsi="Arial" w:cs="Arial"/>
-                              <w:b/>
-                              <w:i/>
-                            </w:rPr>
-                            <w:t>Facultad Regional Buenos Aires</w:t>
-                          </w:r>
-                        </w:p>
-                      </w:txbxContent>
-                    </wps:txbx>
-                    <wps:bodyPr rot="0" vert="horz" wrap="square" lIns="91440" tIns="45720" rIns="91440" bIns="45720" anchor="t" anchorCtr="0">
-                      <a:noAutofit/>
-                    </wps:bodyPr>
-                  </wps:wsp>
-                </a:graphicData>
-              </a:graphic>
-              <wp14:sizeRelH relativeFrom="margin">
-                <wp14:pctWidth>0</wp14:pctWidth>
-              </wp14:sizeRelH>
-              <wp14:sizeRelV relativeFrom="margin">
-                <wp14:pctHeight>0</wp14:pctHeight>
-              </wp14:sizeRelV>
-            </wp:anchor>
-          </w:drawing>
-        </mc:Choice>
-        <mc:Fallback>
-          <w:pict>
-            <v:shapetype id="_x0000_t202" coordsize="21600,21600" o:spt="202" path="m,l,21600r21600,l21600,xe">
-              <v:stroke joinstyle="miter"/>
-              <v:path gradientshapeok="t" o:connecttype="rect"/>
-            </v:shapetype>
-            <v:shape id="_x0000_s1033" type="#_x0000_t202" style="position:absolute;margin-left:134.65pt;margin-top:-33pt;width:201.1pt;height:36pt;z-index:251661312;visibility:visible;mso-wrap-style:square;mso-width-percent:0;mso-height-percent:0;mso-wrap-distance-left:9pt;mso-wrap-distance-top:0;mso-wrap-distance-right:9pt;mso-wrap-distance-bottom:0;mso-position-horizontal:absolute;mso-position-horizontal-relative:text;mso-position-vertical:absolute;mso-position-vertical-relative:text;mso-width-percent:0;mso-height-percent:0;mso-width-relative:margin;mso-height-relative:margin;v-text-anchor:top" o:gfxdata="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" stroked="f">
-              <v:textbox>
-                <w:txbxContent>
-                  <w:p>
-                    <w:pPr>
-                      <w:spacing w:after="0"/>
-                      <w:rPr>
-                        <w:rFonts w:ascii="Arial" w:hAnsi="Arial" w:cs="Arial"/>
-                        <w:b/>
-                        <w:i/>
-                      </w:rPr>
-                    </w:pPr>
-                    <w:r>
-                      <w:rPr>
-                        <w:rFonts w:ascii="Arial" w:hAnsi="Arial" w:cs="Arial"/>
-                        <w:b/>
-                        <w:i/>
-                      </w:rPr>
-                      <w:t>Universidad Tecnológica Nacional</w:t>
-                    </w:r>
-                  </w:p>
-                  <w:p>
-                    <w:pPr>
-                      <w:spacing w:after="0"/>
-                      <w:rPr>
-                        <w:rFonts w:ascii="Arial" w:hAnsi="Arial" w:cs="Arial"/>
-                        <w:b/>
-                        <w:i/>
-                      </w:rPr>
-                    </w:pPr>
-                    <w:r>
-                      <w:rPr>
-                        <w:rFonts w:ascii="Arial" w:hAnsi="Arial" w:cs="Arial"/>
-                        <w:b/>
-                        <w:i/>
-                      </w:rPr>
-                      <w:t>Facultad Regional Buenos Aires</w:t>
-                    </w:r>
-                  </w:p>
-                </w:txbxContent>
-              </v:textbox>
-            </v:shape>
-          </w:pict>
-        </mc:Fallback>
-      </mc:AlternateContent>
+      <w:pict>
+        <v:shapetype id="_x0000_t202" coordsize="21600,21600" o:spt="202" path="m,l,21600r21600,l21600,xe">
+          <v:stroke joinstyle="miter"/>
+          <v:path gradientshapeok="t" o:connecttype="rect"/>
+        </v:shapetype>
+        <v:shape id="_x0000_s4098" type="#_x0000_t202" style="position:absolute;margin-left:134.65pt;margin-top:-33pt;width:201.1pt;height:36pt;z-index:251661312;visibility:visible;mso-width-relative:margin;mso-height-relative:margin" o:gfxdata="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" stroked="f">
+          <v:textbox>
+            <w:txbxContent>
+              <w:p>
+                <w:pPr>
+                  <w:spacing w:after="0"/>
+                  <w:rPr>
+                    <w:rFonts w:ascii="Arial" w:hAnsi="Arial" w:cs="Arial"/>
+                    <w:b/>
+                    <w:i/>
+                  </w:rPr>
+                </w:pPr>
+                <w:r>
+                  <w:rPr>
+                    <w:rFonts w:ascii="Arial" w:hAnsi="Arial" w:cs="Arial"/>
+                    <w:b/>
+                    <w:i/>
+                  </w:rPr>
+                  <w:t>Universidad Tecnológica Nacional</w:t>
+                </w:r>
+              </w:p>
+              <w:p>
+                <w:pPr>
+                  <w:spacing w:after="0"/>
+                  <w:rPr>
+                    <w:rFonts w:ascii="Arial" w:hAnsi="Arial" w:cs="Arial"/>
+                    <w:b/>
+                    <w:i/>
+                  </w:rPr>
+                </w:pPr>
+                <w:r>
+                  <w:rPr>
+                    <w:rFonts w:ascii="Arial" w:hAnsi="Arial" w:cs="Arial"/>
+                    <w:b/>
+                    <w:i/>
+                  </w:rPr>
+                  <w:t>Facultad Regional Buenos Aires</w:t>
+                </w:r>
+              </w:p>
+            </w:txbxContent>
+          </v:textbox>
+        </v:shape>
+      </w:pict>
     </w:r>
     <w:r>
       <w:rPr>
         <w:noProof/>
         <w:lang w:eastAsia="es-AR"/>
       </w:rPr>
-      <mc:AlternateContent>
-        <mc:Choice Requires="wps">
-          <w:drawing>
-            <wp:anchor distT="4294967295" distB="4294967295" distL="114300" distR="114300" simplePos="0" relativeHeight="251659264" behindDoc="0" locked="0" layoutInCell="1" allowOverlap="1">
-              <wp:simplePos x="0" y="0"/>
-              <wp:positionH relativeFrom="column">
-                <wp:posOffset>-154940</wp:posOffset>
-              </wp:positionH>
-              <wp:positionV relativeFrom="paragraph">
-                <wp:posOffset>-470536</wp:posOffset>
-              </wp:positionV>
-              <wp:extent cx="6211570" cy="0"/>
-              <wp:effectExtent l="0" t="0" r="36830" b="19050"/>
-              <wp:wrapNone/>
-              <wp:docPr id="2" name="4 Conector recto"/>
-              <wp:cNvGraphicFramePr>
-                <a:graphicFrameLocks xmlns:a="http://schemas.openxmlformats.org/drawingml/2006/main"/>
-              </wp:cNvGraphicFramePr>
-              <a:graphic xmlns:a="http://schemas.openxmlformats.org/drawingml/2006/main">
-                <a:graphicData uri="http://schemas.microsoft.com/office/word/2010/wordprocessingShape">
-                  <wps:wsp>
-                    <wps:cNvCnPr>
-                      <a:cxnSpLocks/>
-                    </wps:cNvCnPr>
-                    <wps:spPr>
-                      <a:xfrm>
-                        <a:off x="0" y="0"/>
-                        <a:ext cx="6211570" cy="0"/>
-                      </a:xfrm>
-                      <a:prstGeom prst="line">
-                        <a:avLst/>
-                      </a:prstGeom>
-                    </wps:spPr>
-                    <wps:style>
-                      <a:lnRef idx="1">
-                        <a:schemeClr val="dk1"/>
-                      </a:lnRef>
-                      <a:fillRef idx="0">
-                        <a:schemeClr val="dk1"/>
-                      </a:fillRef>
-                      <a:effectRef idx="0">
-                        <a:schemeClr val="dk1"/>
-                      </a:effectRef>
-                      <a:fontRef idx="minor">
-                        <a:schemeClr val="tx1"/>
-                      </a:fontRef>
-                    </wps:style>
-                    <wps:bodyPr/>
-                  </wps:wsp>
-                </a:graphicData>
-              </a:graphic>
-              <wp14:sizeRelH relativeFrom="margin">
-                <wp14:pctWidth>0</wp14:pctWidth>
-              </wp14:sizeRelH>
-              <wp14:sizeRelV relativeFrom="page">
-                <wp14:pctHeight>0</wp14:pctHeight>
-              </wp14:sizeRelV>
-            </wp:anchor>
-          </w:drawing>
-        </mc:Choice>
-        <mc:Fallback>
-          <w:pict>
-            <v:line w14:anchorId="0A307EAF" id="4 Conector recto" o:spid="_x0000_s1026" style="position:absolute;z-index:251659264;visibility:visible;mso-wrap-style:square;mso-width-percent:0;mso-height-percent:0;mso-wrap-distance-left:9pt;mso-wrap-distance-top:-3e-5mm;mso-wrap-distance-right:9pt;mso-wrap-distance-bottom:-3e-5mm;mso-position-horizontal:absolute;mso-position-horizontal-relative:text;mso-position-vertical:absolute;mso-position-vertical-relative:text;mso-width-percent:0;mso-height-percent:0;mso-width-relative:margin;mso-height-relative:page" from="-12.2pt,-37.05pt" to="476.9pt,-37.05pt" o:gfxdata="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" strokecolor="black [3040]">
-              <o:lock v:ext="edit" shapetype="f"/>
-            </v:line>
-          </w:pict>
-        </mc:Fallback>
-      </mc:AlternateContent>
+      <w:pict>
+        <v:line id="4 Conector recto" o:spid="_x0000_s4097" style="position:absolute;z-index:251659264;visibility:visible;mso-wrap-distance-top:-3e-5mm;mso-wrap-distance-bottom:-3e-5mm;mso-width-relative:margin" from="-12.2pt,-37.05pt" to="476.9pt,-37.05pt" o:gfxdata="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" strokecolor="black [3040]">
+          <o:lock v:ext="edit" shapetype="f"/>
+        </v:line>
+      </w:pict>
     </w:r>
     <w:r>
       <w:rPr>
         <w:noProof/>
-        <w:lang w:eastAsia="es-AR"/>
+        <w:lang w:eastAsia="ja-JP"/>
       </w:rPr>
       <w:drawing>
         <wp:anchor distT="0" distB="0" distL="114300" distR="114300" simplePos="0" relativeHeight="251660288" behindDoc="1" locked="0" layoutInCell="1" allowOverlap="1">
@@ -3986,7 +2832,7 @@
                   <a:blip r:embed="rId1">
                     <a:extLst>
                       <a:ext uri="{28A0092B-C50C-407E-A947-70E740481C1C}">
-                        <a14:useLocalDpi xmlns:a14="http://schemas.microsoft.com/office/drawing/2010/main" val="0"/>
+                        <a14:useLocalDpi xmlns:a14="http://schemas.microsoft.com/office/drawing/2010/main" xmlns:wps="http://schemas.microsoft.com/office/word/2010/wordprocessingShape" xmlns:wpi="http://schemas.microsoft.com/office/word/2010/wordprocessingInk" xmlns:wpg="http://schemas.microsoft.com/office/word/2010/wordprocessingGroup" xmlns:w15="http://schemas.microsoft.com/office/word/2012/wordml" xmlns:w14="http://schemas.microsoft.com/office/word/2010/wordml" xmlns:w="http://schemas.openxmlformats.org/wordprocessingml/2006/main" xmlns:w10="urn:schemas-microsoft-com:office:word" xmlns:wp14="http://schemas.microsoft.com/office/word/2010/wordprocessingDrawing" xmlns:v="urn:schemas-microsoft-com:vml" xmlns:o="urn:schemas-microsoft-com:office:office" xmlns:mc="http://schemas.openxmlformats.org/markup-compatibility/2006" xmlns:wpc="http://schemas.microsoft.com/office/word/2010/wordprocessingCanvas" xmlns="" val="0"/>
                       </a:ext>
                     </a:extLst>
                   </a:blip>
@@ -4019,7 +2865,7 @@
 </file>
 
 <file path=word/footnotes.xml><?xml version="1.0" encoding="utf-8"?>
-<w:footnotes xmlns:wpc="http://schemas.microsoft.com/office/word/2010/wordprocessingCanvas" xmlns:mc="http://schemas.openxmlformats.org/markup-compatibility/2006" xmlns:o="urn:schemas-microsoft-com:office:office" xmlns:r="http://schemas.openxmlformats.org/officeDocument/2006/relationships" xmlns:m="http://schemas.openxmlformats.org/officeDocument/2006/math" xmlns:v="urn:schemas-microsoft-com:vml" xmlns:wp14="http://schemas.microsoft.com/office/word/2010/wordprocessingDrawing" xmlns:wp="http://schemas.openxmlformats.org/drawingml/2006/wordprocessingDrawing" xmlns:w10="urn:schemas-microsoft-com:office:word" xmlns:w="http://schemas.openxmlformats.org/wordprocessingml/2006/main" xmlns:w14="http://schemas.microsoft.com/office/word/2010/wordml" xmlns:w15="http://schemas.microsoft.com/office/word/2012/wordml" xmlns:wpg="http://schemas.microsoft.com/office/word/2010/wordprocessingGroup" xmlns:wpi="http://schemas.microsoft.com/office/word/2010/wordprocessingInk" xmlns:wne="http://schemas.microsoft.com/office/word/2006/wordml" xmlns:wps="http://schemas.microsoft.com/office/word/2010/wordprocessingShape" mc:Ignorable="w14 w15 wp14">
+<w:footnotes xmlns:ve="http://schemas.openxmlformats.org/markup-compatibility/2006" xmlns:o="urn:schemas-microsoft-com:office:office" xmlns:r="http://schemas.openxmlformats.org/officeDocument/2006/relationships" xmlns:m="http://schemas.openxmlformats.org/officeDocument/2006/math" xmlns:v="urn:schemas-microsoft-com:vml" xmlns:wp="http://schemas.openxmlformats.org/drawingml/2006/wordprocessingDrawing" xmlns:w10="urn:schemas-microsoft-com:office:word" xmlns:w="http://schemas.openxmlformats.org/wordprocessingml/2006/main" xmlns:wne="http://schemas.microsoft.com/office/word/2006/wordml">
   <w:footnote w:type="separator" w:id="-1">
     <w:p>
       <w:pPr>
@@ -4044,7 +2890,7 @@
 </file>
 
 <file path=word/numbering.xml><?xml version="1.0" encoding="utf-8"?>
-<w:numbering xmlns:wpc="http://schemas.microsoft.com/office/word/2010/wordprocessingCanvas" xmlns:mc="http://schemas.openxmlformats.org/markup-compatibility/2006" xmlns:o="urn:schemas-microsoft-com:office:office" xmlns:r="http://schemas.openxmlformats.org/officeDocument/2006/relationships" xmlns:m="http://schemas.openxmlformats.org/officeDocument/2006/math" xmlns:v="urn:schemas-microsoft-com:vml" xmlns:wp14="http://schemas.microsoft.com/office/word/2010/wordprocessingDrawing" xmlns:wp="http://schemas.openxmlformats.org/drawingml/2006/wordprocessingDrawing" xmlns:w10="urn:schemas-microsoft-com:office:word" xmlns:w="http://schemas.openxmlformats.org/wordprocessingml/2006/main" xmlns:w14="http://schemas.microsoft.com/office/word/2010/wordml" xmlns:w15="http://schemas.microsoft.com/office/word/2012/wordml" xmlns:wpg="http://schemas.microsoft.com/office/word/2010/wordprocessingGroup" xmlns:wpi="http://schemas.microsoft.com/office/word/2010/wordprocessingInk" xmlns:wne="http://schemas.microsoft.com/office/word/2006/wordml" xmlns:wps="http://schemas.microsoft.com/office/word/2010/wordprocessingShape" mc:Ignorable="w14 w15 wp14">
+<w:numbering xmlns:ve="http://schemas.openxmlformats.org/markup-compatibility/2006" xmlns:o="urn:schemas-microsoft-com:office:office" xmlns:r="http://schemas.openxmlformats.org/officeDocument/2006/relationships" xmlns:m="http://schemas.openxmlformats.org/officeDocument/2006/math" xmlns:v="urn:schemas-microsoft-com:vml" xmlns:wp="http://schemas.openxmlformats.org/drawingml/2006/wordprocessingDrawing" xmlns:w10="urn:schemas-microsoft-com:office:word" xmlns:w="http://schemas.openxmlformats.org/wordprocessingml/2006/main" xmlns:wne="http://schemas.microsoft.com/office/word/2006/wordml">
   <w:abstractNum w:abstractNumId="0">
     <w:nsid w:val="3ABA31EA"/>
     <w:multiLevelType w:val="hybridMultilevel"/>
@@ -4373,7 +3219,7 @@
 </file>
 
 <file path=word/styles.xml><?xml version="1.0" encoding="utf-8"?>
-<w:styles xmlns:mc="http://schemas.openxmlformats.org/markup-compatibility/2006" xmlns:r="http://schemas.openxmlformats.org/officeDocument/2006/relationships" xmlns:w="http://schemas.openxmlformats.org/wordprocessingml/2006/main" xmlns:w14="http://schemas.microsoft.com/office/word/2010/wordml" xmlns:w15="http://schemas.microsoft.com/office/word/2012/wordml" mc:Ignorable="w14 w15">
+<w:styles xmlns:r="http://schemas.openxmlformats.org/officeDocument/2006/relationships" xmlns:w="http://schemas.openxmlformats.org/wordprocessingml/2006/main">
   <w:docDefaults>
     <w:rPrDefault>
       <w:rPr>
@@ -4389,382 +3235,149 @@
       </w:pPr>
     </w:pPrDefault>
   </w:docDefaults>
-  <w:latentStyles w:defLockedState="0" w:defUIPriority="99" w:defSemiHidden="0" w:defUnhideWhenUsed="0" w:defQFormat="0" w:count="371">
-    <w:lsdException w:name="Normal" w:uiPriority="0" w:qFormat="1"/>
-    <w:lsdException w:name="heading 1" w:uiPriority="9" w:qFormat="1"/>
-    <w:lsdException w:name="heading 2" w:semiHidden="1" w:uiPriority="9" w:unhideWhenUsed="1" w:qFormat="1"/>
-    <w:lsdException w:name="heading 3" w:semiHidden="1" w:uiPriority="9" w:unhideWhenUsed="1" w:qFormat="1"/>
-    <w:lsdException w:name="heading 4" w:semiHidden="1" w:uiPriority="9" w:unhideWhenUsed="1" w:qFormat="1"/>
-    <w:lsdException w:name="heading 5" w:semiHidden="1" w:uiPriority="9" w:unhideWhenUsed="1" w:qFormat="1"/>
-    <w:lsdException w:name="heading 6" w:semiHidden="1" w:uiPriority="9" w:unhideWhenUsed="1" w:qFormat="1"/>
-    <w:lsdException w:name="heading 7" w:semiHidden="1" w:uiPriority="9" w:unhideWhenUsed="1" w:qFormat="1"/>
-    <w:lsdException w:name="heading 8" w:semiHidden="1" w:uiPriority="9" w:unhideWhenUsed="1" w:qFormat="1"/>
-    <w:lsdException w:name="heading 9" w:semiHidden="1" w:uiPriority="9" w:unhideWhenUsed="1" w:qFormat="1"/>
-    <w:lsdException w:name="index 1" w:semiHidden="1" w:unhideWhenUsed="1"/>
-    <w:lsdException w:name="index 2" w:semiHidden="1" w:unhideWhenUsed="1"/>
-    <w:lsdException w:name="index 3" w:semiHidden="1" w:unhideWhenUsed="1"/>
-    <w:lsdException w:name="index 4" w:semiHidden="1" w:unhideWhenUsed="1"/>
-    <w:lsdException w:name="index 5" w:semiHidden="1" w:unhideWhenUsed="1"/>
-    <w:lsdException w:name="index 6" w:semiHidden="1" w:unhideWhenUsed="1"/>
-    <w:lsdException w:name="index 7" w:semiHidden="1" w:unhideWhenUsed="1"/>
-    <w:lsdException w:name="index 8" w:semiHidden="1" w:unhideWhenUsed="1"/>
-    <w:lsdException w:name="index 9" w:semiHidden="1" w:unhideWhenUsed="1"/>
-    <w:lsdException w:name="toc 1" w:semiHidden="1" w:uiPriority="39" w:unhideWhenUsed="1"/>
-    <w:lsdException w:name="toc 2" w:semiHidden="1" w:uiPriority="39" w:unhideWhenUsed="1"/>
-    <w:lsdException w:name="toc 3" w:semiHidden="1" w:uiPriority="39" w:unhideWhenUsed="1"/>
-    <w:lsdException w:name="toc 4" w:semiHidden="1" w:uiPriority="39" w:unhideWhenUsed="1"/>
-    <w:lsdException w:name="toc 5" w:semiHidden="1" w:uiPriority="39" w:unhideWhenUsed="1"/>
-    <w:lsdException w:name="toc 6" w:semiHidden="1" w:uiPriority="39" w:unhideWhenUsed="1"/>
-    <w:lsdException w:name="toc 7" w:semiHidden="1" w:uiPriority="39" w:unhideWhenUsed="1"/>
-    <w:lsdException w:name="toc 8" w:semiHidden="1" w:uiPriority="39" w:unhideWhenUsed="1"/>
-    <w:lsdException w:name="toc 9" w:semiHidden="1" w:uiPriority="39" w:unhideWhenUsed="1"/>
-    <w:lsdException w:name="Normal Indent" w:semiHidden="1" w:unhideWhenUsed="1"/>
-    <w:lsdException w:name="footnote text" w:semiHidden="1" w:unhideWhenUsed="1"/>
-    <w:lsdException w:name="annotation text" w:semiHidden="1" w:unhideWhenUsed="1"/>
-    <w:lsdException w:name="header" w:semiHidden="1" w:unhideWhenUsed="1"/>
-    <w:lsdException w:name="footer" w:semiHidden="1" w:unhideWhenUsed="1"/>
-    <w:lsdException w:name="index heading" w:semiHidden="1" w:unhideWhenUsed="1"/>
-    <w:lsdException w:name="caption" w:semiHidden="1" w:uiPriority="35" w:unhideWhenUsed="1" w:qFormat="1"/>
-    <w:lsdException w:name="table of figures" w:semiHidden="1" w:unhideWhenUsed="1"/>
-    <w:lsdException w:name="envelope address" w:semiHidden="1" w:unhideWhenUsed="1"/>
-    <w:lsdException w:name="envelope return" w:semiHidden="1" w:unhideWhenUsed="1"/>
-    <w:lsdException w:name="footnote reference" w:semiHidden="1" w:unhideWhenUsed="1"/>
-    <w:lsdException w:name="annotation reference" w:semiHidden="1" w:unhideWhenUsed="1"/>
-    <w:lsdException w:name="line number" w:semiHidden="1" w:unhideWhenUsed="1"/>
-    <w:lsdException w:name="page number" w:semiHidden="1" w:unhideWhenUsed="1"/>
-    <w:lsdException w:name="endnote reference" w:semiHidden="1" w:unhideWhenUsed="1"/>
-    <w:lsdException w:name="endnote text" w:semiHidden="1" w:unhideWhenUsed="1"/>
-    <w:lsdException w:name="table of authorities" w:semiHidden="1" w:unhideWhenUsed="1"/>
-    <w:lsdException w:name="macro" w:semiHidden="1" w:unhideWhenUsed="1"/>
-    <w:lsdException w:name="toa heading" w:semiHidden="1" w:unhideWhenUsed="1"/>
-    <w:lsdException w:name="List" w:semiHidden="1" w:unhideWhenUsed="1"/>
-    <w:lsdException w:name="List Bullet" w:semiHidden="1" w:unhideWhenUsed="1"/>
-    <w:lsdException w:name="List Number" w:semiHidden="1" w:unhideWhenUsed="1"/>
-    <w:lsdException w:name="List 2" w:semiHidden="1" w:unhideWhenUsed="1"/>
-    <w:lsdException w:name="List 3" w:semiHidden="1" w:unhideWhenUsed="1"/>
-    <w:lsdException w:name="List 4" w:semiHidden="1" w:unhideWhenUsed="1"/>
-    <w:lsdException w:name="List 5" w:semiHidden="1" w:unhideWhenUsed="1"/>
-    <w:lsdException w:name="List Bullet 2" w:semiHidden="1" w:unhideWhenUsed="1"/>
-    <w:lsdException w:name="List Bullet 3" w:semiHidden="1" w:unhideWhenUsed="1"/>
-    <w:lsdException w:name="List Bullet 4" w:semiHidden="1" w:unhideWhenUsed="1"/>
-    <w:lsdException w:name="List Bullet 5" w:semiHidden="1" w:unhideWhenUsed="1"/>
-    <w:lsdException w:name="List Number 2" w:semiHidden="1" w:unhideWhenUsed="1"/>
-    <w:lsdException w:name="List Number 3" w:semiHidden="1" w:unhideWhenUsed="1"/>
-    <w:lsdException w:name="List Number 4" w:semiHidden="1" w:unhideWhenUsed="1"/>
-    <w:lsdException w:name="List Number 5" w:semiHidden="1" w:unhideWhenUsed="1"/>
-    <w:lsdException w:name="Title" w:uiPriority="10" w:qFormat="1"/>
-    <w:lsdException w:name="Closing" w:semiHidden="1" w:unhideWhenUsed="1"/>
-    <w:lsdException w:name="Signature" w:semiHidden="1" w:unhideWhenUsed="1"/>
-    <w:lsdException w:name="Default Paragraph Font" w:semiHidden="1" w:uiPriority="1" w:unhideWhenUsed="1"/>
-    <w:lsdException w:name="Body Text" w:semiHidden="1" w:unhideWhenUsed="1"/>
-    <w:lsdException w:name="Body Text Indent" w:semiHidden="1" w:unhideWhenUsed="1"/>
-    <w:lsdException w:name="List Continue" w:semiHidden="1" w:unhideWhenUsed="1"/>
-    <w:lsdException w:name="List Continue 2" w:semiHidden="1" w:unhideWhenUsed="1"/>
-    <w:lsdException w:name="List Continue 3" w:semiHidden="1" w:unhideWhenUsed="1"/>
-    <w:lsdException w:name="List Continue 4" w:semiHidden="1" w:unhideWhenUsed="1"/>
-    <w:lsdException w:name="List Continue 5" w:semiHidden="1" w:unhideWhenUsed="1"/>
-    <w:lsdException w:name="Message Header" w:semiHidden="1" w:unhideWhenUsed="1"/>
-    <w:lsdException w:name="Subtitle" w:uiPriority="11" w:qFormat="1"/>
-    <w:lsdException w:name="Salutation" w:semiHidden="1" w:unhideWhenUsed="1"/>
-    <w:lsdException w:name="Date" w:semiHidden="1" w:unhideWhenUsed="1"/>
-    <w:lsdException w:name="Body Text First Indent" w:semiHidden="1" w:unhideWhenUsed="1"/>
-    <w:lsdException w:name="Body Text First Indent 2" w:semiHidden="1" w:unhideWhenUsed="1"/>
-    <w:lsdException w:name="Note Heading" w:semiHidden="1" w:unhideWhenUsed="1"/>
-    <w:lsdException w:name="Body Text 2" w:semiHidden="1" w:unhideWhenUsed="1"/>
-    <w:lsdException w:name="Body Text 3" w:semiHidden="1" w:unhideWhenUsed="1"/>
-    <w:lsdException w:name="Body Text Indent 2" w:semiHidden="1" w:unhideWhenUsed="1"/>
-    <w:lsdException w:name="Body Text Indent 3" w:semiHidden="1" w:unhideWhenUsed="1"/>
-    <w:lsdException w:name="Block Text" w:semiHidden="1" w:unhideWhenUsed="1"/>
-    <w:lsdException w:name="Hyperlink" w:semiHidden="1" w:unhideWhenUsed="1"/>
-    <w:lsdException w:name="FollowedHyperlink" w:semiHidden="1" w:unhideWhenUsed="1"/>
-    <w:lsdException w:name="Strong" w:uiPriority="22" w:qFormat="1"/>
-    <w:lsdException w:name="Emphasis" w:uiPriority="20" w:qFormat="1"/>
-    <w:lsdException w:name="Document Map" w:semiHidden="1" w:unhideWhenUsed="1"/>
-    <w:lsdException w:name="Plain Text" w:semiHidden="1" w:unhideWhenUsed="1"/>
-    <w:lsdException w:name="E-mail Signature" w:semiHidden="1" w:unhideWhenUsed="1"/>
-    <w:lsdException w:name="HTML Top of Form" w:semiHidden="1" w:unhideWhenUsed="1"/>
-    <w:lsdException w:name="HTML Bottom of Form" w:semiHidden="1" w:unhideWhenUsed="1"/>
-    <w:lsdException w:name="Normal (Web)" w:semiHidden="1" w:unhideWhenUsed="1"/>
-    <w:lsdException w:name="HTML Acronym" w:semiHidden="1" w:unhideWhenUsed="1"/>
-    <w:lsdException w:name="HTML Address" w:semiHidden="1" w:unhideWhenUsed="1"/>
-    <w:lsdException w:name="HTML Cite" w:semiHidden="1" w:unhideWhenUsed="1"/>
-    <w:lsdException w:name="HTML Code" w:semiHidden="1" w:unhideWhenUsed="1"/>
-    <w:lsdException w:name="HTML Definition" w:semiHidden="1" w:unhideWhenUsed="1"/>
-    <w:lsdException w:name="HTML Keyboard" w:semiHidden="1" w:unhideWhenUsed="1"/>
-    <w:lsdException w:name="HTML Preformatted" w:semiHidden="1" w:unhideWhenUsed="1"/>
-    <w:lsdException w:name="HTML Sample" w:semiHidden="1" w:unhideWhenUsed="1"/>
-    <w:lsdException w:name="HTML Typewriter" w:semiHidden="1" w:unhideWhenUsed="1"/>
-    <w:lsdException w:name="HTML Variable" w:semiHidden="1" w:unhideWhenUsed="1"/>
-    <w:lsdException w:name="Normal Table" w:semiHidden="1" w:unhideWhenUsed="1"/>
-    <w:lsdException w:name="annotation subject" w:semiHidden="1" w:unhideWhenUsed="1"/>
-    <w:lsdException w:name="No List" w:semiHidden="1" w:unhideWhenUsed="1"/>
-    <w:lsdException w:name="Outline List 1" w:semiHidden="1" w:unhideWhenUsed="1"/>
-    <w:lsdException w:name="Outline List 2" w:semiHidden="1" w:unhideWhenUsed="1"/>
-    <w:lsdException w:name="Outline List 3" w:semiHidden="1" w:unhideWhenUsed="1"/>
-    <w:lsdException w:name="Table Simple 1" w:semiHidden="1" w:unhideWhenUsed="1"/>
-    <w:lsdException w:name="Table Simple 2" w:semiHidden="1" w:unhideWhenUsed="1"/>
-    <w:lsdException w:name="Table Simple 3" w:semiHidden="1" w:unhideWhenUsed="1"/>
-    <w:lsdException w:name="Table Classic 1" w:semiHidden="1" w:unhideWhenUsed="1"/>
-    <w:lsdException w:name="Table Classic 2" w:semiHidden="1" w:unhideWhenUsed="1"/>
-    <w:lsdException w:name="Table Classic 3" w:semiHidden="1" w:unhideWhenUsed="1"/>
-    <w:lsdException w:name="Table Classic 4" w:semiHidden="1" w:unhideWhenUsed="1"/>
-    <w:lsdException w:name="Table Colorful 1" w:semiHidden="1" w:unhideWhenUsed="1"/>
-    <w:lsdException w:name="Table Colorful 2" w:semiHidden="1" w:unhideWhenUsed="1"/>
-    <w:lsdException w:name="Table Colorful 3" w:semiHidden="1" w:unhideWhenUsed="1"/>
-    <w:lsdException w:name="Table Columns 1" w:semiHidden="1" w:unhideWhenUsed="1"/>
-    <w:lsdException w:name="Table Columns 2" w:semiHidden="1" w:unhideWhenUsed="1"/>
-    <w:lsdException w:name="Table Columns 3" w:semiHidden="1" w:unhideWhenUsed="1"/>
-    <w:lsdException w:name="Table Columns 4" w:semiHidden="1" w:unhideWhenUsed="1"/>
-    <w:lsdException w:name="Table Columns 5" w:semiHidden="1" w:unhideWhenUsed="1"/>
-    <w:lsdException w:name="Table Grid 1" w:semiHidden="1" w:unhideWhenUsed="1"/>
-    <w:lsdException w:name="Table Grid 2" w:semiHidden="1" w:unhideWhenUsed="1"/>
-    <w:lsdException w:name="Table Grid 3" w:semiHidden="1" w:unhideWhenUsed="1"/>
-    <w:lsdException w:name="Table Grid 4" w:semiHidden="1" w:unhideWhenUsed="1"/>
-    <w:lsdException w:name="Table Grid 5" w:semiHidden="1" w:unhideWhenUsed="1"/>
-    <w:lsdException w:name="Table Grid 6" w:semiHidden="1" w:unhideWhenUsed="1"/>
-    <w:lsdException w:name="Table Grid 7" w:semiHidden="1" w:unhideWhenUsed="1"/>
-    <w:lsdException w:name="Table Grid 8" w:semiHidden="1" w:unhideWhenUsed="1"/>
-    <w:lsdException w:name="Table List 1" w:semiHidden="1" w:unhideWhenUsed="1"/>
-    <w:lsdException w:name="Table List 2" w:semiHidden="1" w:unhideWhenUsed="1"/>
-    <w:lsdException w:name="Table List 3" w:semiHidden="1" w:unhideWhenUsed="1"/>
-    <w:lsdException w:name="Table List 4" w:semiHidden="1" w:unhideWhenUsed="1"/>
-    <w:lsdException w:name="Table List 5" w:semiHidden="1" w:unhideWhenUsed="1"/>
-    <w:lsdException w:name="Table List 6" w:semiHidden="1" w:unhideWhenUsed="1"/>
-    <w:lsdException w:name="Table List 7" w:semiHidden="1" w:unhideWhenUsed="1"/>
-    <w:lsdException w:name="Table List 8" w:semiHidden="1" w:unhideWhenUsed="1"/>
-    <w:lsdException w:name="Table 3D effects 1" w:semiHidden="1" w:unhideWhenUsed="1"/>
-    <w:lsdException w:name="Table 3D effects 2" w:semiHidden="1" w:unhideWhenUsed="1"/>
-    <w:lsdException w:name="Table 3D effects 3" w:semiHidden="1" w:unhideWhenUsed="1"/>
-    <w:lsdException w:name="Table Contemporary" w:semiHidden="1" w:unhideWhenUsed="1"/>
-    <w:lsdException w:name="Table Elegant" w:semiHidden="1" w:unhideWhenUsed="1"/>
-    <w:lsdException w:name="Table Professional" w:semiHidden="1" w:unhideWhenUsed="1"/>
-    <w:lsdException w:name="Table Subtle 1" w:semiHidden="1" w:unhideWhenUsed="1"/>
-    <w:lsdException w:name="Table Subtle 2" w:semiHidden="1" w:unhideWhenUsed="1"/>
-    <w:lsdException w:name="Table Web 1" w:semiHidden="1" w:unhideWhenUsed="1"/>
-    <w:lsdException w:name="Table Web 2" w:semiHidden="1" w:unhideWhenUsed="1"/>
-    <w:lsdException w:name="Table Web 3" w:semiHidden="1" w:unhideWhenUsed="1"/>
-    <w:lsdException w:name="Balloon Text" w:semiHidden="1" w:unhideWhenUsed="1"/>
-    <w:lsdException w:name="Table Grid" w:uiPriority="59"/>
-    <w:lsdException w:name="Table Theme" w:semiHidden="1" w:unhideWhenUsed="1"/>
-    <w:lsdException w:name="Placeholder Text" w:semiHidden="1"/>
-    <w:lsdException w:name="No Spacing" w:uiPriority="1" w:qFormat="1"/>
-    <w:lsdException w:name="Light Shading" w:uiPriority="60"/>
-    <w:lsdException w:name="Light List" w:uiPriority="61"/>
-    <w:lsdException w:name="Light Grid" w:uiPriority="62"/>
-    <w:lsdException w:name="Medium Shading 1" w:uiPriority="63"/>
-    <w:lsdException w:name="Medium Shading 2" w:uiPriority="64"/>
-    <w:lsdException w:name="Medium List 1" w:uiPriority="65"/>
-    <w:lsdException w:name="Medium List 2" w:uiPriority="66"/>
-    <w:lsdException w:name="Medium Grid 1" w:uiPriority="67"/>
-    <w:lsdException w:name="Medium Grid 2" w:uiPriority="68"/>
-    <w:lsdException w:name="Medium Grid 3" w:uiPriority="69"/>
-    <w:lsdException w:name="Dark List" w:uiPriority="70"/>
-    <w:lsdException w:name="Colorful Shading" w:uiPriority="71"/>
-    <w:lsdException w:name="Colorful List" w:uiPriority="72"/>
-    <w:lsdException w:name="Colorful Grid" w:uiPriority="73"/>
-    <w:lsdException w:name="Light Shading Accent 1" w:uiPriority="60"/>
-    <w:lsdException w:name="Light List Accent 1" w:uiPriority="61"/>
-    <w:lsdException w:name="Light Grid Accent 1" w:uiPriority="62"/>
-    <w:lsdException w:name="Medium Shading 1 Accent 1" w:uiPriority="63"/>
-    <w:lsdException w:name="Medium Shading 2 Accent 1" w:uiPriority="64"/>
-    <w:lsdException w:name="Medium List 1 Accent 1" w:uiPriority="65"/>
-    <w:lsdException w:name="Revision" w:semiHidden="1"/>
-    <w:lsdException w:name="List Paragraph" w:uiPriority="34" w:qFormat="1"/>
-    <w:lsdException w:name="Quote" w:uiPriority="29" w:qFormat="1"/>
-    <w:lsdException w:name="Intense Quote" w:uiPriority="30" w:qFormat="1"/>
-    <w:lsdException w:name="Medium List 2 Accent 1" w:uiPriority="66"/>
-    <w:lsdException w:name="Medium Grid 1 Accent 1" w:uiPriority="67"/>
-    <w:lsdException w:name="Medium Grid 2 Accent 1" w:uiPriority="68"/>
-    <w:lsdException w:name="Medium Grid 3 Accent 1" w:uiPriority="69"/>
-    <w:lsdException w:name="Dark List Accent 1" w:uiPriority="70"/>
-    <w:lsdException w:name="Colorful Shading Accent 1" w:uiPriority="71"/>
-    <w:lsdException w:name="Colorful List Accent 1" w:uiPriority="72"/>
-    <w:lsdException w:name="Colorful Grid Accent 1" w:uiPriority="73"/>
-    <w:lsdException w:name="Light Shading Accent 2" w:uiPriority="60"/>
-    <w:lsdException w:name="Light List Accent 2" w:uiPriority="61"/>
-    <w:lsdException w:name="Light Grid Accent 2" w:uiPriority="62"/>
-    <w:lsdException w:name="Medium Shading 1 Accent 2" w:uiPriority="63"/>
-    <w:lsdException w:name="Medium Shading 2 Accent 2" w:uiPriority="64"/>
-    <w:lsdException w:name="Medium List 1 Accent 2" w:uiPriority="65"/>
-    <w:lsdException w:name="Medium List 2 Accent 2" w:uiPriority="66"/>
-    <w:lsdException w:name="Medium Grid 1 Accent 2" w:uiPriority="67"/>
-    <w:lsdException w:name="Medium Grid 2 Accent 2" w:uiPriority="68"/>
-    <w:lsdException w:name="Medium Grid 3 Accent 2" w:uiPriority="69"/>
-    <w:lsdException w:name="Dark List Accent 2" w:uiPriority="70"/>
-    <w:lsdException w:name="Colorful Shading Accent 2" w:uiPriority="71"/>
-    <w:lsdException w:name="Colorful List Accent 2" w:uiPriority="72"/>
-    <w:lsdException w:name="Colorful Grid Accent 2" w:uiPriority="73"/>
-    <w:lsdException w:name="Light Shading Accent 3" w:uiPriority="60"/>
-    <w:lsdException w:name="Light List Accent 3" w:uiPriority="61"/>
-    <w:lsdException w:name="Light Grid Accent 3" w:uiPriority="62"/>
-    <w:lsdException w:name="Medium Shading 1 Accent 3" w:uiPriority="63"/>
-    <w:lsdException w:name="Medium Shading 2 Accent 3" w:uiPriority="64"/>
-    <w:lsdException w:name="Medium List 1 Accent 3" w:uiPriority="65"/>
-    <w:lsdException w:name="Medium List 2 Accent 3" w:uiPriority="66"/>
-    <w:lsdException w:name="Medium Grid 1 Accent 3" w:uiPriority="67"/>
-    <w:lsdException w:name="Medium Grid 2 Accent 3" w:uiPriority="68"/>
-    <w:lsdException w:name="Medium Grid 3 Accent 3" w:uiPriority="69"/>
-    <w:lsdException w:name="Dark List Accent 3" w:uiPriority="70"/>
-    <w:lsdException w:name="Colorful Shading Accent 3" w:uiPriority="71"/>
-    <w:lsdException w:name="Colorful List Accent 3" w:uiPriority="72"/>
-    <w:lsdException w:name="Colorful Grid Accent 3" w:uiPriority="73"/>
-    <w:lsdException w:name="Light Shading Accent 4" w:uiPriority="60"/>
-    <w:lsdException w:name="Light List Accent 4" w:uiPriority="61"/>
-    <w:lsdException w:name="Light Grid Accent 4" w:uiPriority="62"/>
-    <w:lsdException w:name="Medium Shading 1 Accent 4" w:uiPriority="63"/>
-    <w:lsdException w:name="Medium Shading 2 Accent 4" w:uiPriority="64"/>
-    <w:lsdException w:name="Medium List 1 Accent 4" w:uiPriority="65"/>
-    <w:lsdException w:name="Medium List 2 Accent 4" w:uiPriority="66"/>
-    <w:lsdException w:name="Medium Grid 1 Accent 4" w:uiPriority="67"/>
-    <w:lsdException w:name="Medium Grid 2 Accent 4" w:uiPriority="68"/>
-    <w:lsdException w:name="Medium Grid 3 Accent 4" w:uiPriority="69"/>
-    <w:lsdException w:name="Dark List Accent 4" w:uiPriority="70"/>
-    <w:lsdException w:name="Colorful Shading Accent 4" w:uiPriority="71"/>
-    <w:lsdException w:name="Colorful List Accent 4" w:uiPriority="72"/>
-    <w:lsdException w:name="Colorful Grid Accent 4" w:uiPriority="73"/>
-    <w:lsdException w:name="Light Shading Accent 5" w:uiPriority="60"/>
-    <w:lsdException w:name="Light List Accent 5" w:uiPriority="61"/>
-    <w:lsdException w:name="Light Grid Accent 5" w:uiPriority="62"/>
-    <w:lsdException w:name="Medium Shading 1 Accent 5" w:uiPriority="63"/>
-    <w:lsdException w:name="Medium Shading 2 Accent 5" w:uiPriority="64"/>
-    <w:lsdException w:name="Medium List 1 Accent 5" w:uiPriority="65"/>
-    <w:lsdException w:name="Medium List 2 Accent 5" w:uiPriority="66"/>
-    <w:lsdException w:name="Medium Grid 1 Accent 5" w:uiPriority="67"/>
-    <w:lsdException w:name="Medium Grid 2 Accent 5" w:uiPriority="68"/>
-    <w:lsdException w:name="Medium Grid 3 Accent 5" w:uiPriority="69"/>
-    <w:lsdException w:name="Dark List Accent 5" w:uiPriority="70"/>
-    <w:lsdException w:name="Colorful Shading Accent 5" w:uiPriority="71"/>
-    <w:lsdException w:name="Colorful List Accent 5" w:uiPriority="72"/>
-    <w:lsdException w:name="Colorful Grid Accent 5" w:uiPriority="73"/>
-    <w:lsdException w:name="Light Shading Accent 6" w:uiPriority="60"/>
-    <w:lsdException w:name="Light List Accent 6" w:uiPriority="61"/>
-    <w:lsdException w:name="Light Grid Accent 6" w:uiPriority="62"/>
-    <w:lsdException w:name="Medium Shading 1 Accent 6" w:uiPriority="63"/>
-    <w:lsdException w:name="Medium Shading 2 Accent 6" w:uiPriority="64"/>
-    <w:lsdException w:name="Medium List 1 Accent 6" w:uiPriority="65"/>
-    <w:lsdException w:name="Medium List 2 Accent 6" w:uiPriority="66"/>
-    <w:lsdException w:name="Medium Grid 1 Accent 6" w:uiPriority="67"/>
-    <w:lsdException w:name="Medium Grid 2 Accent 6" w:uiPriority="68"/>
-    <w:lsdException w:name="Medium Grid 3 Accent 6" w:uiPriority="69"/>
-    <w:lsdException w:name="Dark List Accent 6" w:uiPriority="70"/>
-    <w:lsdException w:name="Colorful Shading Accent 6" w:uiPriority="71"/>
-    <w:lsdException w:name="Colorful List Accent 6" w:uiPriority="72"/>
-    <w:lsdException w:name="Colorful Grid Accent 6" w:uiPriority="73"/>
-    <w:lsdException w:name="Subtle Emphasis" w:uiPriority="19" w:qFormat="1"/>
-    <w:lsdException w:name="Intense Emphasis" w:uiPriority="21" w:qFormat="1"/>
-    <w:lsdException w:name="Subtle Reference" w:uiPriority="31" w:qFormat="1"/>
-    <w:lsdException w:name="Intense Reference" w:uiPriority="32" w:qFormat="1"/>
-    <w:lsdException w:name="Book Title" w:uiPriority="33" w:qFormat="1"/>
-    <w:lsdException w:name="Bibliography" w:semiHidden="1" w:uiPriority="37" w:unhideWhenUsed="1"/>
-    <w:lsdException w:name="TOC Heading" w:semiHidden="1" w:uiPriority="39" w:unhideWhenUsed="1" w:qFormat="1"/>
-    <w:lsdException w:name="Plain Table 1" w:uiPriority="41"/>
-    <w:lsdException w:name="Plain Table 2" w:uiPriority="42"/>
-    <w:lsdException w:name="Plain Table 3" w:uiPriority="43"/>
-    <w:lsdException w:name="Plain Table 4" w:uiPriority="44"/>
-    <w:lsdException w:name="Plain Table 5" w:uiPriority="45"/>
-    <w:lsdException w:name="Grid Table Light" w:uiPriority="40"/>
-    <w:lsdException w:name="Grid Table 1 Light" w:uiPriority="46"/>
-    <w:lsdException w:name="Grid Table 2" w:uiPriority="47"/>
-    <w:lsdException w:name="Grid Table 3" w:uiPriority="48"/>
-    <w:lsdException w:name="Grid Table 4" w:uiPriority="49"/>
-    <w:lsdException w:name="Grid Table 5 Dark" w:uiPriority="50"/>
-    <w:lsdException w:name="Grid Table 6 Colorful" w:uiPriority="51"/>
-    <w:lsdException w:name="Grid Table 7 Colorful" w:uiPriority="52"/>
-    <w:lsdException w:name="Grid Table 1 Light Accent 1" w:uiPriority="46"/>
-    <w:lsdException w:name="Grid Table 2 Accent 1" w:uiPriority="47"/>
-    <w:lsdException w:name="Grid Table 3 Accent 1" w:uiPriority="48"/>
-    <w:lsdException w:name="Grid Table 4 Accent 1" w:uiPriority="49"/>
-    <w:lsdException w:name="Grid Table 5 Dark Accent 1" w:uiPriority="50"/>
-    <w:lsdException w:name="Grid Table 6 Colorful Accent 1" w:uiPriority="51"/>
-    <w:lsdException w:name="Grid Table 7 Colorful Accent 1" w:uiPriority="52"/>
-    <w:lsdException w:name="Grid Table 1 Light Accent 2" w:uiPriority="46"/>
-    <w:lsdException w:name="Grid Table 2 Accent 2" w:uiPriority="47"/>
-    <w:lsdException w:name="Grid Table 3 Accent 2" w:uiPriority="48"/>
-    <w:lsdException w:name="Grid Table 4 Accent 2" w:uiPriority="49"/>
-    <w:lsdException w:name="Grid Table 5 Dark Accent 2" w:uiPriority="50"/>
-    <w:lsdException w:name="Grid Table 6 Colorful Accent 2" w:uiPriority="51"/>
-    <w:lsdException w:name="Grid Table 7 Colorful Accent 2" w:uiPriority="52"/>
-    <w:lsdException w:name="Grid Table 1 Light Accent 3" w:uiPriority="46"/>
-    <w:lsdException w:name="Grid Table 2 Accent 3" w:uiPriority="47"/>
-    <w:lsdException w:name="Grid Table 3 Accent 3" w:uiPriority="48"/>
-    <w:lsdException w:name="Grid Table 4 Accent 3" w:uiPriority="49"/>
-    <w:lsdException w:name="Grid Table 5 Dark Accent 3" w:uiPriority="50"/>
-    <w:lsdException w:name="Grid Table 6 Colorful Accent 3" w:uiPriority="51"/>
-    <w:lsdException w:name="Grid Table 7 Colorful Accent 3" w:uiPriority="52"/>
-    <w:lsdException w:name="Grid Table 1 Light Accent 4" w:uiPriority="46"/>
-    <w:lsdException w:name="Grid Table 2 Accent 4" w:uiPriority="47"/>
-    <w:lsdException w:name="Grid Table 3 Accent 4" w:uiPriority="48"/>
-    <w:lsdException w:name="Grid Table 4 Accent 4" w:uiPriority="49"/>
-    <w:lsdException w:name="Grid Table 5 Dark Accent 4" w:uiPriority="50"/>
-    <w:lsdException w:name="Grid Table 6 Colorful Accent 4" w:uiPriority="51"/>
-    <w:lsdException w:name="Grid Table 7 Colorful Accent 4" w:uiPriority="52"/>
-    <w:lsdException w:name="Grid Table 1 Light Accent 5" w:uiPriority="46"/>
-    <w:lsdException w:name="Grid Table 2 Accent 5" w:uiPriority="47"/>
-    <w:lsdException w:name="Grid Table 3 Accent 5" w:uiPriority="48"/>
-    <w:lsdException w:name="Grid Table 4 Accent 5" w:uiPriority="49"/>
-    <w:lsdException w:name="Grid Table 5 Dark Accent 5" w:uiPriority="50"/>
-    <w:lsdException w:name="Grid Table 6 Colorful Accent 5" w:uiPriority="51"/>
-    <w:lsdException w:name="Grid Table 7 Colorful Accent 5" w:uiPriority="52"/>
-    <w:lsdException w:name="Grid Table 1 Light Accent 6" w:uiPriority="46"/>
-    <w:lsdException w:name="Grid Table 2 Accent 6" w:uiPriority="47"/>
-    <w:lsdException w:name="Grid Table 3 Accent 6" w:uiPriority="48"/>
-    <w:lsdException w:name="Grid Table 4 Accent 6" w:uiPriority="49"/>
-    <w:lsdException w:name="Grid Table 5 Dark Accent 6" w:uiPriority="50"/>
-    <w:lsdException w:name="Grid Table 6 Colorful Accent 6" w:uiPriority="51"/>
-    <w:lsdException w:name="Grid Table 7 Colorful Accent 6" w:uiPriority="52"/>
-    <w:lsdException w:name="List Table 1 Light" w:uiPriority="46"/>
-    <w:lsdException w:name="List Table 2" w:uiPriority="47"/>
-    <w:lsdException w:name="List Table 3" w:uiPriority="48"/>
-    <w:lsdException w:name="List Table 4" w:uiPriority="49"/>
-    <w:lsdException w:name="List Table 5 Dark" w:uiPriority="50"/>
-    <w:lsdException w:name="List Table 6 Colorful" w:uiPriority="51"/>
-    <w:lsdException w:name="List Table 7 Colorful" w:uiPriority="52"/>
-    <w:lsdException w:name="List Table 1 Light Accent 1" w:uiPriority="46"/>
-    <w:lsdException w:name="List Table 2 Accent 1" w:uiPriority="47"/>
-    <w:lsdException w:name="List Table 3 Accent 1" w:uiPriority="48"/>
-    <w:lsdException w:name="List Table 4 Accent 1" w:uiPriority="49"/>
-    <w:lsdException w:name="List Table 5 Dark Accent 1" w:uiPriority="50"/>
-    <w:lsdException w:name="List Table 6 Colorful Accent 1" w:uiPriority="51"/>
-    <w:lsdException w:name="List Table 7 Colorful Accent 1" w:uiPriority="52"/>
-    <w:lsdException w:name="List Table 1 Light Accent 2" w:uiPriority="46"/>
-    <w:lsdException w:name="List Table 2 Accent 2" w:uiPriority="47"/>
-    <w:lsdException w:name="List Table 3 Accent 2" w:uiPriority="48"/>
-    <w:lsdException w:name="List Table 4 Accent 2" w:uiPriority="49"/>
-    <w:lsdException w:name="List Table 5 Dark Accent 2" w:uiPriority="50"/>
-    <w:lsdException w:name="List Table 6 Colorful Accent 2" w:uiPriority="51"/>
-    <w:lsdException w:name="List Table 7 Colorful Accent 2" w:uiPriority="52"/>
-    <w:lsdException w:name="List Table 1 Light Accent 3" w:uiPriority="46"/>
-    <w:lsdException w:name="List Table 2 Accent 3" w:uiPriority="47"/>
-    <w:lsdException w:name="List Table 3 Accent 3" w:uiPriority="48"/>
-    <w:lsdException w:name="List Table 4 Accent 3" w:uiPriority="49"/>
-    <w:lsdException w:name="List Table 5 Dark Accent 3" w:uiPriority="50"/>
-    <w:lsdException w:name="List Table 6 Colorful Accent 3" w:uiPriority="51"/>
-    <w:lsdException w:name="List Table 7 Colorful Accent 3" w:uiPriority="52"/>
-    <w:lsdException w:name="List Table 1 Light Accent 4" w:uiPriority="46"/>
-    <w:lsdException w:name="List Table 2 Accent 4" w:uiPriority="47"/>
-    <w:lsdException w:name="List Table 3 Accent 4" w:uiPriority="48"/>
-    <w:lsdException w:name="List Table 4 Accent 4" w:uiPriority="49"/>
-    <w:lsdException w:name="List Table 5 Dark Accent 4" w:uiPriority="50"/>
-    <w:lsdException w:name="List Table 6 Colorful Accent 4" w:uiPriority="51"/>
-    <w:lsdException w:name="List Table 7 Colorful Accent 4" w:uiPriority="52"/>
-    <w:lsdException w:name="List Table 1 Light Accent 5" w:uiPriority="46"/>
-    <w:lsdException w:name="List Table 2 Accent 5" w:uiPriority="47"/>
-    <w:lsdException w:name="List Table 3 Accent 5" w:uiPriority="48"/>
-    <w:lsdException w:name="List Table 4 Accent 5" w:uiPriority="49"/>
-    <w:lsdException w:name="List Table 5 Dark Accent 5" w:uiPriority="50"/>
-    <w:lsdException w:name="List Table 6 Colorful Accent 5" w:uiPriority="51"/>
-    <w:lsdException w:name="List Table 7 Colorful Accent 5" w:uiPriority="52"/>
-    <w:lsdException w:name="List Table 1 Light Accent 6" w:uiPriority="46"/>
-    <w:lsdException w:name="List Table 2 Accent 6" w:uiPriority="47"/>
-    <w:lsdException w:name="List Table 3 Accent 6" w:uiPriority="48"/>
-    <w:lsdException w:name="List Table 4 Accent 6" w:uiPriority="49"/>
-    <w:lsdException w:name="List Table 5 Dark Accent 6" w:uiPriority="50"/>
-    <w:lsdException w:name="List Table 6 Colorful Accent 6" w:uiPriority="51"/>
-    <w:lsdException w:name="List Table 7 Colorful Accent 6" w:uiPriority="52"/>
+  <w:latentStyles w:defLockedState="0" w:defUIPriority="99" w:defSemiHidden="1" w:defUnhideWhenUsed="1" w:defQFormat="0" w:count="267">
+    <w:lsdException w:name="Normal" w:semiHidden="0" w:uiPriority="0" w:unhideWhenUsed="0" w:qFormat="1"/>
+    <w:lsdException w:name="heading 1" w:semiHidden="0" w:uiPriority="9" w:unhideWhenUsed="0" w:qFormat="1"/>
+    <w:lsdException w:name="heading 2" w:uiPriority="9" w:qFormat="1"/>
+    <w:lsdException w:name="heading 3" w:uiPriority="9" w:qFormat="1"/>
+    <w:lsdException w:name="heading 4" w:uiPriority="9" w:qFormat="1"/>
+    <w:lsdException w:name="heading 5" w:uiPriority="9" w:qFormat="1"/>
+    <w:lsdException w:name="heading 6" w:uiPriority="9" w:qFormat="1"/>
+    <w:lsdException w:name="heading 7" w:uiPriority="9" w:qFormat="1"/>
+    <w:lsdException w:name="heading 8" w:uiPriority="9" w:qFormat="1"/>
+    <w:lsdException w:name="heading 9" w:uiPriority="9" w:qFormat="1"/>
+    <w:lsdException w:name="toc 1" w:uiPriority="39"/>
+    <w:lsdException w:name="toc 2" w:uiPriority="39"/>
+    <w:lsdException w:name="toc 3" w:uiPriority="39"/>
+    <w:lsdException w:name="toc 4" w:uiPriority="39"/>
+    <w:lsdException w:name="toc 5" w:uiPriority="39"/>
+    <w:lsdException w:name="toc 6" w:uiPriority="39"/>
+    <w:lsdException w:name="toc 7" w:uiPriority="39"/>
+    <w:lsdException w:name="toc 8" w:uiPriority="39"/>
+    <w:lsdException w:name="toc 9" w:uiPriority="39"/>
+    <w:lsdException w:name="caption" w:uiPriority="35" w:qFormat="1"/>
+    <w:lsdException w:name="Title" w:semiHidden="0" w:uiPriority="10" w:unhideWhenUsed="0" w:qFormat="1"/>
+    <w:lsdException w:name="Default Paragraph Font" w:uiPriority="1"/>
+    <w:lsdException w:name="Subtitle" w:semiHidden="0" w:uiPriority="11" w:unhideWhenUsed="0" w:qFormat="1"/>
+    <w:lsdException w:name="Strong" w:semiHidden="0" w:uiPriority="22" w:unhideWhenUsed="0" w:qFormat="1"/>
+    <w:lsdException w:name="Emphasis" w:semiHidden="0" w:uiPriority="20" w:unhideWhenUsed="0" w:qFormat="1"/>
+    <w:lsdException w:name="Table Grid" w:semiHidden="0" w:uiPriority="59" w:unhideWhenUsed="0"/>
+    <w:lsdException w:name="Placeholder Text" w:unhideWhenUsed="0"/>
+    <w:lsdException w:name="No Spacing" w:semiHidden="0" w:uiPriority="1" w:unhideWhenUsed="0" w:qFormat="1"/>
+    <w:lsdException w:name="Light Shading" w:semiHidden="0" w:uiPriority="60" w:unhideWhenUsed="0"/>
+    <w:lsdException w:name="Light List" w:semiHidden="0" w:uiPriority="61" w:unhideWhenUsed="0"/>
+    <w:lsdException w:name="Light Grid" w:semiHidden="0" w:uiPriority="62" w:unhideWhenUsed="0"/>
+    <w:lsdException w:name="Medium Shading 1" w:semiHidden="0" w:uiPriority="63" w:unhideWhenUsed="0"/>
+    <w:lsdException w:name="Medium Shading 2" w:semiHidden="0" w:uiPriority="64" w:unhideWhenUsed="0"/>
+    <w:lsdException w:name="Medium List 1" w:semiHidden="0" w:uiPriority="65" w:unhideWhenUsed="0"/>
+    <w:lsdException w:name="Medium List 2" w:semiHidden="0" w:uiPriority="66" w:unhideWhenUsed="0"/>
+    <w:lsdException w:name="Medium Grid 1" w:semiHidden="0" w:uiPriority="67" w:unhideWhenUsed="0"/>
+    <w:lsdException w:name="Medium Grid 2" w:semiHidden="0" w:uiPriority="68" w:unhideWhenUsed="0"/>
+    <w:lsdException w:name="Medium Grid 3" w:semiHidden="0" w:uiPriority="69" w:unhideWhenUsed="0"/>
+    <w:lsdException w:name="Dark List" w:semiHidden="0" w:uiPriority="70" w:unhideWhenUsed="0"/>
+    <w:lsdException w:name="Colorful Shading" w:semiHidden="0" w:uiPriority="71" w:unhideWhenUsed="0"/>
+    <w:lsdException w:name="Colorful List" w:semiHidden="0" w:uiPriority="72" w:unhideWhenUsed="0"/>
+    <w:lsdException w:name="Colorful Grid" w:semiHidden="0" w:uiPriority="73" w:unhideWhenUsed="0"/>
+    <w:lsdException w:name="Light Shading Accent 1" w:semiHidden="0" w:uiPriority="60" w:unhideWhenUsed="0"/>
+    <w:lsdException w:name="Light List Accent 1" w:semiHidden="0" w:uiPriority="61" w:unhideWhenUsed="0"/>
+    <w:lsdException w:name="Light Grid Accent 1" w:semiHidden="0" w:uiPriority="62" w:unhideWhenUsed="0"/>
+    <w:lsdException w:name="Medium Shading 1 Accent 1" w:semiHidden="0" w:uiPriority="63" w:unhideWhenUsed="0"/>
+    <w:lsdException w:name="Medium Shading 2 Accent 1" w:semiHidden="0" w:uiPriority="64" w:unhideWhenUsed="0"/>
+    <w:lsdException w:name="Medium List 1 Accent 1" w:semiHidden="0" w:uiPriority="65" w:unhideWhenUsed="0"/>
+    <w:lsdException w:name="Revision" w:unhideWhenUsed="0"/>
+    <w:lsdException w:name="List Paragraph" w:semiHidden="0" w:uiPriority="34" w:unhideWhenUsed="0" w:qFormat="1"/>
+    <w:lsdException w:name="Quote" w:semiHidden="0" w:uiPriority="29" w:unhideWhenUsed="0" w:qFormat="1"/>
+    <w:lsdException w:name="Intense Quote" w:semiHidden="0" w:uiPriority="30" w:unhideWhenUsed="0" w:qFormat="1"/>
+    <w:lsdException w:name="Medium List 2 Accent 1" w:semiHidden="0" w:uiPriority="66" w:unhideWhenUsed="0"/>
+    <w:lsdException w:name="Medium Grid 1 Accent 1" w:semiHidden="0" w:uiPriority="67" w:unhideWhenUsed="0"/>
+    <w:lsdException w:name="Medium Grid 2 Accent 1" w:semiHidden="0" w:uiPriority="68" w:unhideWhenUsed="0"/>
+    <w:lsdException w:name="Medium Grid 3 Accent 1" w:semiHidden="0" w:uiPriority="69" w:unhideWhenUsed="0"/>
+    <w:lsdException w:name="Dark List Accent 1" w:semiHidden="0" w:uiPriority="70" w:unhideWhenUsed="0"/>
+    <w:lsdException w:name="Colorful Shading Accent 1" w:semiHidden="0" w:uiPriority="71" w:unhideWhenUsed="0"/>
+    <w:lsdException w:name="Colorful List Accent 1" w:semiHidden="0" w:uiPriority="72" w:unhideWhenUsed="0"/>
+    <w:lsdException w:name="Colorful Grid Accent 1" w:semiHidden="0" w:uiPriority="73" w:unhideWhenUsed="0"/>
+    <w:lsdException w:name="Light Shading Accent 2" w:semiHidden="0" w:uiPriority="60" w:unhideWhenUsed="0"/>
+    <w:lsdException w:name="Light List Accent 2" w:semiHidden="0" w:uiPriority="61" w:unhideWhenUsed="0"/>
+    <w:lsdException w:name="Light Grid Accent 2" w:semiHidden="0" w:uiPriority="62" w:unhideWhenUsed="0"/>
+    <w:lsdException w:name="Medium Shading 1 Accent 2" w:semiHidden="0" w:uiPriority="63" w:unhideWhenUsed="0"/>
+    <w:lsdException w:name="Medium Shading 2 Accent 2" w:semiHidden="0" w:uiPriority="64" w:unhideWhenUsed="0"/>
+    <w:lsdException w:name="Medium List 1 Accent 2" w:semiHidden="0" w:uiPriority="65" w:unhideWhenUsed="0"/>
+    <w:lsdException w:name="Medium List 2 Accent 2" w:semiHidden="0" w:uiPriority="66" w:unhideWhenUsed="0"/>
+    <w:lsdException w:name="Medium Grid 1 Accent 2" w:semiHidden="0" w:uiPriority="67" w:unhideWhenUsed="0"/>
+    <w:lsdException w:name="Medium Grid 2 Accent 2" w:semiHidden="0" w:uiPriority="68" w:unhideWhenUsed="0"/>
+    <w:lsdException w:name="Medium Grid 3 Accent 2" w:semiHidden="0" w:uiPriority="69" w:unhideWhenUsed="0"/>
+    <w:lsdException w:name="Dark List Accent 2" w:semiHidden="0" w:uiPriority="70" w:unhideWhenUsed="0"/>
+    <w:lsdException w:name="Colorful Shading Accent 2" w:semiHidden="0" w:uiPriority="71" w:unhideWhenUsed="0"/>
+    <w:lsdException w:name="Colorful List Accent 2" w:semiHidden="0" w:uiPriority="72" w:unhideWhenUsed="0"/>
+    <w:lsdException w:name="Colorful Grid Accent 2" w:semiHidden="0" w:uiPriority="73" w:unhideWhenUsed="0"/>
+    <w:lsdException w:name="Light Shading Accent 3" w:semiHidden="0" w:uiPriority="60" w:unhideWhenUsed="0"/>
+    <w:lsdException w:name="Light List Accent 3" w:semiHidden="0" w:uiPriority="61" w:unhideWhenUsed="0"/>
+    <w:lsdException w:name="Light Grid Accent 3" w:semiHidden="0" w:uiPriority="62" w:unhideWhenUsed="0"/>
+    <w:lsdException w:name="Medium Shading 1 Accent 3" w:semiHidden="0" w:uiPriority="63" w:unhideWhenUsed="0"/>
+    <w:lsdException w:name="Medium Shading 2 Accent 3" w:semiHidden="0" w:uiPriority="64" w:unhideWhenUsed="0"/>
+    <w:lsdException w:name="Medium List 1 Accent 3" w:semiHidden="0" w:uiPriority="65" w:unhideWhenUsed="0"/>
+    <w:lsdException w:name="Medium List 2 Accent 3" w:semiHidden="0" w:uiPriority="66" w:unhideWhenUsed="0"/>
+    <w:lsdException w:name="Medium Grid 1 Accent 3" w:semiHidden="0" w:uiPriority="67" w:unhideWhenUsed="0"/>
+    <w:lsdException w:name="Medium Grid 2 Accent 3" w:semiHidden="0" w:uiPriority="68" w:unhideWhenUsed="0"/>
+    <w:lsdException w:name="Medium Grid 3 Accent 3" w:semiHidden="0" w:uiPriority="69" w:unhideWhenUsed="0"/>
+    <w:lsdException w:name="Dark List Accent 3" w:semiHidden="0" w:uiPriority="70" w:unhideWhenUsed="0"/>
+    <w:lsdException w:name="Colorful Shading Accent 3" w:semiHidden="0" w:uiPriority="71" w:unhideWhenUsed="0"/>
+    <w:lsdException w:name="Colorful List Accent 3" w:semiHidden="0" w:uiPriority="72" w:unhideWhenUsed="0"/>
+    <w:lsdException w:name="Colorful Grid Accent 3" w:semiHidden="0" w:uiPriority="73" w:unhideWhenUsed="0"/>
+    <w:lsdException w:name="Light Shading Accent 4" w:semiHidden="0" w:uiPriority="60" w:unhideWhenUsed="0"/>
+    <w:lsdException w:name="Light List Accent 4" w:semiHidden="0" w:uiPriority="61" w:unhideWhenUsed="0"/>
+    <w:lsdException w:name="Light Grid Accent 4" w:semiHidden="0" w:uiPriority="62" w:unhideWhenUsed="0"/>
+    <w:lsdException w:name="Medium Shading 1 Accent 4" w:semiHidden="0" w:uiPriority="63" w:unhideWhenUsed="0"/>
+    <w:lsdException w:name="Medium Shading 2 Accent 4" w:semiHidden="0" w:uiPriority="64" w:unhideWhenUsed="0"/>
+    <w:lsdException w:name="Medium List 1 Accent 4" w:semiHidden="0" w:uiPriority="65" w:unhideWhenUsed="0"/>
+    <w:lsdException w:name="Medium List 2 Accent 4" w:semiHidden="0" w:uiPriority="66" w:unhideWhenUsed="0"/>
+    <w:lsdException w:name="Medium Grid 1 Accent 4" w:semiHidden="0" w:uiPriority="67" w:unhideWhenUsed="0"/>
+    <w:lsdException w:name="Medium Grid 2 Accent 4" w:semiHidden="0" w:uiPriority="68" w:unhideWhenUsed="0"/>
+    <w:lsdException w:name="Medium Grid 3 Accent 4" w:semiHidden="0" w:uiPriority="69" w:unhideWhenUsed="0"/>
+    <w:lsdException w:name="Dark List Accent 4" w:semiHidden="0" w:uiPriority="70" w:unhideWhenUsed="0"/>
+    <w:lsdException w:name="Colorful Shading Accent 4" w:semiHidden="0" w:uiPriority="71" w:unhideWhenUsed="0"/>
+    <w:lsdException w:name="Colorful List Accent 4" w:semiHidden="0" w:uiPriority="72" w:unhideWhenUsed="0"/>
+    <w:lsdException w:name="Colorful Grid Accent 4" w:semiHidden="0" w:uiPriority="73" w:unhideWhenUsed="0"/>
+    <w:lsdException w:name="Light Shading Accent 5" w:semiHidden="0" w:uiPriority="60" w:unhideWhenUsed="0"/>
+    <w:lsdException w:name="Light List Accent 5" w:semiHidden="0" w:uiPriority="61" w:unhideWhenUsed="0"/>
+    <w:lsdException w:name="Light Grid Accent 5" w:semiHidden="0" w:uiPriority="62" w:unhideWhenUsed="0"/>
+    <w:lsdException w:name="Medium Shading 1 Accent 5" w:semiHidden="0" w:uiPriority="63" w:unhideWhenUsed="0"/>
+    <w:lsdException w:name="Medium Shading 2 Accent 5" w:semiHidden="0" w:uiPriority="64" w:unhideWhenUsed="0"/>
+    <w:lsdException w:name="Medium List 1 Accent 5" w:semiHidden="0" w:uiPriority="65" w:unhideWhenUsed="0"/>
+    <w:lsdException w:name="Medium List 2 Accent 5" w:semiHidden="0" w:uiPriority="66" w:unhideWhenUsed="0"/>
+    <w:lsdException w:name="Medium Grid 1 Accent 5" w:semiHidden="0" w:uiPriority="67" w:unhideWhenUsed="0"/>
+    <w:lsdException w:name="Medium Grid 2 Accent 5" w:semiHidden="0" w:uiPriority="68" w:unhideWhenUsed="0"/>
+    <w:lsdException w:name="Medium Grid 3 Accent 5" w:semiHidden="0" w:uiPriority="69" w:unhideWhenUsed="0"/>
+    <w:lsdException w:name="Dark List Accent 5" w:semiHidden="0" w:uiPriority="70" w:unhideWhenUsed="0"/>
+    <w:lsdException w:name="Colorful Shading Accent 5" w:semiHidden="0" w:uiPriority="71" w:unhideWhenUsed="0"/>
+    <w:lsdException w:name="Colorful List Accent 5" w:semiHidden="0" w:uiPriority="72" w:unhideWhenUsed="0"/>
+    <w:lsdException w:name="Colorful Grid Accent 5" w:semiHidden="0" w:uiPriority="73" w:unhideWhenUsed="0"/>
+    <w:lsdException w:name="Light Shading Accent 6" w:semiHidden="0" w:uiPriority="60" w:unhideWhenUsed="0"/>
+    <w:lsdException w:name="Light List Accent 6" w:semiHidden="0" w:uiPriority="61" w:unhideWhenUsed="0"/>
+    <w:lsdException w:name="Light Grid Accent 6" w:semiHidden="0" w:uiPriority="62" w:unhideWhenUsed="0"/>
+    <w:lsdException w:name="Medium Shading 1 Accent 6" w:semiHidden="0" w:uiPriority="63" w:unhideWhenUsed="0"/>
+    <w:lsdException w:name="Medium Shading 2 Accent 6" w:semiHidden="0" w:uiPriority="64" w:unhideWhenUsed="0"/>
+    <w:lsdException w:name="Medium List 1 Accent 6" w:semiHidden="0" w:uiPriority="65" w:unhideWhenUsed="0"/>
+    <w:lsdException w:name="Medium List 2 Accent 6" w:semiHidden="0" w:uiPriority="66" w:unhideWhenUsed="0"/>
+    <w:lsdException w:name="Medium Grid 1 Accent 6" w:semiHidden="0" w:uiPriority="67" w:unhideWhenUsed="0"/>
+    <w:lsdException w:name="Medium Grid 2 Accent 6" w:semiHidden="0" w:uiPriority="68" w:unhideWhenUsed="0"/>
+    <w:lsdException w:name="Medium Grid 3 Accent 6" w:semiHidden="0" w:uiPriority="69" w:unhideWhenUsed="0"/>
+    <w:lsdException w:name="Dark List Accent 6" w:semiHidden="0" w:uiPriority="70" w:unhideWhenUsed="0"/>
+    <w:lsdException w:name="Colorful Shading Accent 6" w:semiHidden="0" w:uiPriority="71" w:unhideWhenUsed="0"/>
+    <w:lsdException w:name="Colorful List Accent 6" w:semiHidden="0" w:uiPriority="72" w:unhideWhenUsed="0"/>
+    <w:lsdException w:name="Colorful Grid Accent 6" w:semiHidden="0" w:uiPriority="73" w:unhideWhenUsed="0"/>
+    <w:lsdException w:name="Subtle Emphasis" w:semiHidden="0" w:uiPriority="19" w:unhideWhenUsed="0" w:qFormat="1"/>
+    <w:lsdException w:name="Intense Emphasis" w:semiHidden="0" w:uiPriority="21" w:unhideWhenUsed="0" w:qFormat="1"/>
+    <w:lsdException w:name="Subtle Reference" w:semiHidden="0" w:uiPriority="31" w:unhideWhenUsed="0" w:qFormat="1"/>
+    <w:lsdException w:name="Intense Reference" w:semiHidden="0" w:uiPriority="32" w:unhideWhenUsed="0" w:qFormat="1"/>
+    <w:lsdException w:name="Book Title" w:semiHidden="0" w:uiPriority="33" w:unhideWhenUsed="0" w:qFormat="1"/>
+    <w:lsdException w:name="Bibliography" w:uiPriority="37"/>
+    <w:lsdException w:name="TOC Heading" w:uiPriority="39" w:qFormat="1"/>
   </w:latentStyles>
   <w:style w:type="paragraph" w:default="1" w:styleId="Normal">
     <w:name w:val="Normal"/>
     <w:qFormat/>
+    <w:rsid w:val="009E3EE7"/>
   </w:style>
   <w:style w:type="character" w:default="1" w:styleId="Fuentedeprrafopredeter">
     <w:name w:val="Default Paragraph Font"/>
@@ -4777,6 +3390,7 @@
     <w:uiPriority w:val="99"/>
     <w:semiHidden/>
     <w:unhideWhenUsed/>
+    <w:qFormat/>
     <w:tblPr>
       <w:tblInd w:w="0" w:type="dxa"/>
       <w:tblCellMar>
@@ -5197,7 +3811,7 @@
 </file>
 
 <file path=customXml/itemProps1.xml><?xml version="1.0" encoding="utf-8"?>
-<ds:datastoreItem xmlns:ds="http://schemas.openxmlformats.org/officeDocument/2006/customXml" ds:itemID="{E5A3295F-ADCE-4568-9600-23137E34AE6E}">
+<ds:datastoreItem xmlns:ds="http://schemas.openxmlformats.org/officeDocument/2006/customXml" ds:itemID="{B1F0D5DA-BCA8-4C45-BD99-4AA7C852297D}">
   <ds:schemaRefs>
     <ds:schemaRef ds:uri="http://schemas.openxmlformats.org/officeDocument/2006/bibliography"/>
   </ds:schemaRefs>

</xml_diff>